<commit_message>
updated a couple of files in Ready
</commit_message>
<xml_diff>
--- a/1_Templated Entries/READY/Shakespeare and Company (UNKNOWN) template kt/Shakespeare and Company (UNKNOWN) template kt.docx
+++ b/1_Templated Entries/READY/Shakespeare and Company (UNKNOWN) template kt/Shakespeare and Company (UNKNOWN) template kt.docx
@@ -1,6 +1,6 @@
 
 <file path=word/document.xml><?xml version="1.0" encoding="utf-8"?>
-<w:document xmlns:wpc="http://schemas.microsoft.com/office/word/2010/wordprocessingCanvas" xmlns:mo="http://schemas.microsoft.com/office/mac/office/2008/main" xmlns:mc="http://schemas.openxmlformats.org/markup-compatibility/2006" xmlns:mv="urn:schemas-microsoft-com:mac:vml" xmlns:o="urn:schemas-microsoft-com:office:office" xmlns:r="http://schemas.openxmlformats.org/officeDocument/2006/relationships" xmlns:m="http://schemas.openxmlformats.org/officeDocument/2006/math" xmlns:v="urn:schemas-microsoft-com:vml" xmlns:wp14="http://schemas.microsoft.com/office/word/2010/wordprocessingDrawing" xmlns:wp="http://schemas.openxmlformats.org/drawingml/2006/wordprocessingDrawing" xmlns:w10="urn:schemas-microsoft-com:office:word" xmlns:w="http://schemas.openxmlformats.org/wordprocessingml/2006/main" xmlns:w14="http://schemas.microsoft.com/office/word/2010/wordml" xmlns:wpg="http://schemas.microsoft.com/office/word/2010/wordprocessingGroup" xmlns:wpi="http://schemas.microsoft.com/office/word/2010/wordprocessingInk" xmlns:wne="http://schemas.microsoft.com/office/word/2006/wordml" xmlns:wps="http://schemas.microsoft.com/office/word/2010/wordprocessingShape" mc:Ignorable="w14 wp14">
+<w:document xmlns:wpc="http://schemas.microsoft.com/office/word/2010/wordprocessingCanvas" xmlns:mo="http://schemas.microsoft.com/office/mac/office/2008/main" xmlns:mc="http://schemas.openxmlformats.org/markup-compatibility/2006" xmlns:mv="urn:schemas-microsoft-com:mac:vml" xmlns:o="urn:schemas-microsoft-com:office:office" xmlns:r="http://schemas.openxmlformats.org/officeDocument/2006/relationships" xmlns:m="http://schemas.openxmlformats.org/officeDocument/2006/math" xmlns:v="urn:schemas-microsoft-com:vml" xmlns:wp14="http://schemas.microsoft.com/office/word/2010/wordprocessingDrawing" xmlns:wp="http://schemas.openxmlformats.org/drawingml/2006/wordprocessingDrawing" xmlns:w10="urn:schemas-microsoft-com:office:word" xmlns:w="http://schemas.openxmlformats.org/wordprocessingml/2006/main" xmlns:w14="http://schemas.microsoft.com/office/word/2010/wordml" xmlns:w15="http://schemas.microsoft.com/office/word/2012/wordml" xmlns:wpg="http://schemas.microsoft.com/office/word/2010/wordprocessingGroup" xmlns:wpi="http://schemas.microsoft.com/office/word/2010/wordprocessingInk" xmlns:wne="http://schemas.microsoft.com/office/word/2006/wordml" xmlns:wps="http://schemas.microsoft.com/office/word/2010/wordprocessingShape" mc:Ignorable="w14 w15 wp14">
   <w:body>
     <w:tbl>
       <w:tblPr>
@@ -100,7 +100,6 @@
             <w:placeholder>
               <w:docPart w:val="FDDB085B67663D4BAA637240E6A63980"/>
             </w:placeholder>
-            <w:showingPlcHdr/>
             <w:text/>
           </w:sdtPr>
           <w:sdtEndPr/>
@@ -111,10 +110,7 @@
               </w:tcPr>
               <w:p>
                 <w:r>
-                  <w:rPr>
-                    <w:rStyle w:val="PlaceholderText"/>
-                  </w:rPr>
-                  <w:t>[First name]</w:t>
+                  <w:t>Irene</w:t>
                 </w:r>
               </w:p>
             </w:tc>
@@ -156,7 +152,6 @@
             <w:placeholder>
               <w:docPart w:val="DC0773411DBBFC498CEBB1996BB2C0B3"/>
             </w:placeholder>
-            <w:showingPlcHdr/>
             <w:text/>
           </w:sdtPr>
           <w:sdtEndPr/>
@@ -167,10 +162,7 @@
               </w:tcPr>
               <w:p>
                 <w:r>
-                  <w:rPr>
-                    <w:rStyle w:val="PlaceholderText"/>
-                  </w:rPr>
-                  <w:t>[Last name]</w:t>
+                  <w:t>Gammel</w:t>
                 </w:r>
               </w:p>
             </w:tc>
@@ -254,7 +246,6 @@
             <w:placeholder>
               <w:docPart w:val="0EAE648EA831C04FA506613958F25324"/>
             </w:placeholder>
-            <w:showingPlcHdr/>
             <w:text/>
           </w:sdtPr>
           <w:sdtEndPr/>
@@ -266,10 +257,7 @@
               </w:tcPr>
               <w:p>
                 <w:r>
-                  <w:rPr>
-                    <w:rStyle w:val="PlaceholderText"/>
-                  </w:rPr>
-                  <w:t>[Enter the institution with which you are affiliated]</w:t>
+                  <w:t>Ryerson University</w:t>
                 </w:r>
               </w:p>
             </w:tc>
@@ -334,6 +322,7 @@
             </w:placeholder>
             <w:text/>
           </w:sdtPr>
+          <w:sdtEndPr/>
           <w:sdtContent>
             <w:tc>
               <w:tcPr>
@@ -443,77 +432,7 @@
                   <w:rPr>
                     <w:rFonts w:cs="Times New Roman"/>
                   </w:rPr>
-                  <w:t xml:space="preserve">Shakespeare and Company is the legendary English-language lending library and bookstore in Paris, founded in 1919 by Sylvia Beach (1887-1962). The </w:t>
-                </w:r>
-                <w:proofErr w:type="gramStart"/>
-                <w:r>
-                  <w:rPr>
-                    <w:rFonts w:cs="Times New Roman"/>
-                  </w:rPr>
-                  <w:t>shop opened at 8 rue</w:t>
-                </w:r>
-                <w:proofErr w:type="gramEnd"/>
-                <w:r>
-                  <w:rPr>
-                    <w:rFonts w:cs="Times New Roman"/>
-                  </w:rPr>
-                  <w:t xml:space="preserve"> </w:t>
-                </w:r>
-                <w:proofErr w:type="spellStart"/>
-                <w:r>
-                  <w:rPr>
-                    <w:rFonts w:cs="Times New Roman"/>
-                  </w:rPr>
-                  <w:t>Dupuytren</w:t>
-                </w:r>
-                <w:proofErr w:type="spellEnd"/>
-                <w:r>
-                  <w:rPr>
-                    <w:rFonts w:cs="Times New Roman"/>
-                  </w:rPr>
-                  <w:t xml:space="preserve"> but later relocated to 12 rue de </w:t>
-                </w:r>
-                <w:proofErr w:type="spellStart"/>
-                <w:r>
-                  <w:rPr>
-                    <w:rFonts w:cs="Times New Roman"/>
-                  </w:rPr>
-                  <w:t>l’Odéon</w:t>
-                </w:r>
-                <w:proofErr w:type="spellEnd"/>
-                <w:r>
-                  <w:rPr>
-                    <w:rFonts w:cs="Times New Roman"/>
-                  </w:rPr>
-                  <w:t xml:space="preserve"> in 1921, opposite the shop of Beach’s long-time business and personal partner, Adrienne </w:t>
-                </w:r>
-                <w:proofErr w:type="spellStart"/>
-                <w:r>
-                  <w:rPr>
-                    <w:rFonts w:cs="Times New Roman"/>
-                  </w:rPr>
-                  <w:t>Monnier</w:t>
-                </w:r>
-                <w:proofErr w:type="spellEnd"/>
-                <w:r>
-                  <w:rPr>
-                    <w:rFonts w:cs="Times New Roman"/>
-                  </w:rPr>
-                  <w:t xml:space="preserve">. Shakespeare and Company operated until Beach was taken prisoner during the German Occupation in </w:t>
-                </w:r>
-                <w:proofErr w:type="gramStart"/>
-                <w:r>
-                  <w:rPr>
-                    <w:rFonts w:cs="Times New Roman"/>
-                  </w:rPr>
-                  <w:t>1941 ;</w:t>
-                </w:r>
-                <w:proofErr w:type="gramEnd"/>
-                <w:r>
-                  <w:rPr>
-                    <w:rFonts w:cs="Times New Roman"/>
-                  </w:rPr>
-                  <w:t xml:space="preserve"> in 1944 Ernest Hemingway participated in liberating the store. Renowned for its famous patrons including Hemingway, Gertrude Stein, Ezra Pound, George Antheil, and James Joyce, both Beach and Shakespeare and Company were champions of Modernism, particularly James Joyce’s controversial novel </w:t>
+                  <w:t xml:space="preserve">Shakespeare and Company is the legendary English-language lending library and bookstore in Paris, founded in 1919 by Sylvia Beach (1887-1962). The shop opened at 8 rue Dupuytren but later relocated to 12 rue de l’Odéon in 1921, opposite the shop of Beach’s long-time business and personal partner, Adrienne Monnier. Shakespeare and Company operated until Beach was taken prisoner during the German Occupation in 1941 ; in 1944 Ernest Hemingway participated in liberating the store. Renowned for its famous patrons including Hemingway, Gertrude Stein, Ezra Pound, George Antheil, and James Joyce, both Beach and Shakespeare and Company were champions of Modernism, particularly James Joyce’s controversial novel </w:t>
                 </w:r>
                 <w:r>
                   <w:rPr>
@@ -608,77 +527,7 @@
                       <w:rPr>
                         <w:rFonts w:cs="Times New Roman"/>
                       </w:rPr>
-                      <w:t xml:space="preserve">Shakespeare and Company is the legendary English-language lending library and bookstore in Paris, founded in 1919 by Sylvia Beach (1887-1962). The </w:t>
-                    </w:r>
-                    <w:proofErr w:type="gramStart"/>
-                    <w:r>
-                      <w:rPr>
-                        <w:rFonts w:cs="Times New Roman"/>
-                      </w:rPr>
-                      <w:t>shop opened at 8 rue</w:t>
-                    </w:r>
-                    <w:proofErr w:type="gramEnd"/>
-                    <w:r>
-                      <w:rPr>
-                        <w:rFonts w:cs="Times New Roman"/>
-                      </w:rPr>
-                      <w:t xml:space="preserve"> </w:t>
-                    </w:r>
-                    <w:proofErr w:type="spellStart"/>
-                    <w:r>
-                      <w:rPr>
-                        <w:rFonts w:cs="Times New Roman"/>
-                      </w:rPr>
-                      <w:t>Dupuytren</w:t>
-                    </w:r>
-                    <w:proofErr w:type="spellEnd"/>
-                    <w:r>
-                      <w:rPr>
-                        <w:rFonts w:cs="Times New Roman"/>
-                      </w:rPr>
-                      <w:t xml:space="preserve"> but later relocated to 12 rue de </w:t>
-                    </w:r>
-                    <w:proofErr w:type="spellStart"/>
-                    <w:r>
-                      <w:rPr>
-                        <w:rFonts w:cs="Times New Roman"/>
-                      </w:rPr>
-                      <w:t>l’Odéon</w:t>
-                    </w:r>
-                    <w:proofErr w:type="spellEnd"/>
-                    <w:r>
-                      <w:rPr>
-                        <w:rFonts w:cs="Times New Roman"/>
-                      </w:rPr>
-                      <w:t xml:space="preserve"> in 1921, opposite the shop of Beach’s long-time business and personal partner, Adrienne </w:t>
-                    </w:r>
-                    <w:proofErr w:type="spellStart"/>
-                    <w:r>
-                      <w:rPr>
-                        <w:rFonts w:cs="Times New Roman"/>
-                      </w:rPr>
-                      <w:t>Monnier</w:t>
-                    </w:r>
-                    <w:proofErr w:type="spellEnd"/>
-                    <w:r>
-                      <w:rPr>
-                        <w:rFonts w:cs="Times New Roman"/>
-                      </w:rPr>
-                      <w:t xml:space="preserve">. Shakespeare and Company operated until Beach was taken prisoner during the German Occupation in </w:t>
-                    </w:r>
-                    <w:proofErr w:type="gramStart"/>
-                    <w:r>
-                      <w:rPr>
-                        <w:rFonts w:cs="Times New Roman"/>
-                      </w:rPr>
-                      <w:t>1941 ;</w:t>
-                    </w:r>
-                    <w:proofErr w:type="gramEnd"/>
-                    <w:r>
-                      <w:rPr>
-                        <w:rFonts w:cs="Times New Roman"/>
-                      </w:rPr>
-                      <w:t xml:space="preserve"> in 1944 Ernest Hemingway participated in liberating the store. Renowned for its famous patrons including Hemingway, Gertrude Stein, Ezra Pound, George Antheil, and James Joyce, both Beach and Shakespeare and Company were champions of Modernism, particularly James Joyce’s controversial novel </w:t>
+                      <w:t xml:space="preserve">Shakespeare and Company is the legendary English-language lending library and bookstore in Paris, founded in 1919 by Sylvia Beach (1887-1962). The shop opened at 8 rue Dupuytren but later relocated to 12 rue de l’Odéon in 1921, opposite the shop of Beach’s long-time business and personal partner, Adrienne Monnier. Shakespeare and Company operated until Beach was taken prisoner during the German Occupation in 1941 ; in 1944 Ernest Hemingway participated in liberating the store. Renowned for its famous patrons including Hemingway, Gertrude Stein, Ezra Pound, George Antheil, and James Joyce, both Beach and Shakespeare and Company were champions of Modernism, particularly James Joyce’s controversial novel </w:t>
                     </w:r>
                     <w:r>
                       <w:rPr>
@@ -773,6 +622,7 @@
                     <w:id w:val="-973130983"/>
                     <w:citation/>
                   </w:sdtPr>
+                  <w:sdtEndPr/>
                   <w:sdtContent>
                     <w:r>
                       <w:fldChar w:fldCharType="begin"/>
@@ -806,6 +656,7 @@
                     <w:id w:val="343902614"/>
                     <w:citation/>
                   </w:sdtPr>
+                  <w:sdtEndPr/>
                   <w:sdtContent>
                     <w:r>
                       <w:fldChar w:fldCharType="begin"/>
@@ -839,6 +690,7 @@
                     <w:id w:val="33317228"/>
                     <w:citation/>
                   </w:sdtPr>
+                  <w:sdtEndPr/>
                   <w:sdtContent>
                     <w:r>
                       <w:fldChar w:fldCharType="begin"/>
@@ -872,6 +724,7 @@
                     <w:id w:val="1182401817"/>
                     <w:citation/>
                   </w:sdtPr>
+                  <w:sdtEndPr/>
                   <w:sdtContent>
                     <w:r>
                       <w:fldChar w:fldCharType="begin"/>
@@ -898,8 +751,6 @@
                   </w:sdtContent>
                 </w:sdt>
               </w:p>
-              <w:bookmarkStart w:id="0" w:name="_GoBack" w:displacedByCustomXml="next"/>
-              <w:bookmarkEnd w:id="0" w:displacedByCustomXml="next"/>
             </w:sdtContent>
           </w:sdt>
         </w:tc>
@@ -907,7 +758,7 @@
     </w:tbl>
     <w:p/>
     <w:sectPr>
-      <w:headerReference w:type="default" r:id="rId9"/>
+      <w:headerReference w:type="default" r:id="rId8"/>
       <w:pgSz w:w="11906" w:h="16838"/>
       <w:pgMar w:top="1440" w:right="1440" w:bottom="1440" w:left="1440" w:header="708" w:footer="708" w:gutter="0"/>
       <w:cols w:space="708"/>
@@ -918,7 +769,7 @@
 </file>
 
 <file path=word/endnotes.xml><?xml version="1.0" encoding="utf-8"?>
-<w:endnotes xmlns:wpc="http://schemas.microsoft.com/office/word/2010/wordprocessingCanvas" xmlns:mo="http://schemas.microsoft.com/office/mac/office/2008/main" xmlns:mc="http://schemas.openxmlformats.org/markup-compatibility/2006" xmlns:mv="urn:schemas-microsoft-com:mac:vml" xmlns:o="urn:schemas-microsoft-com:office:office" xmlns:r="http://schemas.openxmlformats.org/officeDocument/2006/relationships" xmlns:m="http://schemas.openxmlformats.org/officeDocument/2006/math" xmlns:v="urn:schemas-microsoft-com:vml" xmlns:wp14="http://schemas.microsoft.com/office/word/2010/wordprocessingDrawing" xmlns:wp="http://schemas.openxmlformats.org/drawingml/2006/wordprocessingDrawing" xmlns:w10="urn:schemas-microsoft-com:office:word" xmlns:w="http://schemas.openxmlformats.org/wordprocessingml/2006/main" xmlns:w14="http://schemas.microsoft.com/office/word/2010/wordml" xmlns:wpg="http://schemas.microsoft.com/office/word/2010/wordprocessingGroup" xmlns:wpi="http://schemas.microsoft.com/office/word/2010/wordprocessingInk" xmlns:wne="http://schemas.microsoft.com/office/word/2006/wordml" xmlns:wps="http://schemas.microsoft.com/office/word/2010/wordprocessingShape" mc:Ignorable="w14 wp14">
+<w:endnotes xmlns:wpc="http://schemas.microsoft.com/office/word/2010/wordprocessingCanvas" xmlns:mo="http://schemas.microsoft.com/office/mac/office/2008/main" xmlns:mc="http://schemas.openxmlformats.org/markup-compatibility/2006" xmlns:mv="urn:schemas-microsoft-com:mac:vml" xmlns:o="urn:schemas-microsoft-com:office:office" xmlns:r="http://schemas.openxmlformats.org/officeDocument/2006/relationships" xmlns:m="http://schemas.openxmlformats.org/officeDocument/2006/math" xmlns:v="urn:schemas-microsoft-com:vml" xmlns:wp14="http://schemas.microsoft.com/office/word/2010/wordprocessingDrawing" xmlns:wp="http://schemas.openxmlformats.org/drawingml/2006/wordprocessingDrawing" xmlns:w10="urn:schemas-microsoft-com:office:word" xmlns:w="http://schemas.openxmlformats.org/wordprocessingml/2006/main" xmlns:w14="http://schemas.microsoft.com/office/word/2010/wordml" xmlns:w15="http://schemas.microsoft.com/office/word/2012/wordml" xmlns:wpg="http://schemas.microsoft.com/office/word/2010/wordprocessingGroup" xmlns:wpi="http://schemas.microsoft.com/office/word/2010/wordprocessingInk" xmlns:wne="http://schemas.microsoft.com/office/word/2006/wordml" xmlns:wps="http://schemas.microsoft.com/office/word/2010/wordprocessingShape" mc:Ignorable="w14 w15 wp14">
   <w:endnote w:type="separator" w:id="-1">
     <w:p>
       <w:pPr>
@@ -943,7 +794,7 @@
 </file>
 
 <file path=word/footnotes.xml><?xml version="1.0" encoding="utf-8"?>
-<w:footnotes xmlns:wpc="http://schemas.microsoft.com/office/word/2010/wordprocessingCanvas" xmlns:mo="http://schemas.microsoft.com/office/mac/office/2008/main" xmlns:mc="http://schemas.openxmlformats.org/markup-compatibility/2006" xmlns:mv="urn:schemas-microsoft-com:mac:vml" xmlns:o="urn:schemas-microsoft-com:office:office" xmlns:r="http://schemas.openxmlformats.org/officeDocument/2006/relationships" xmlns:m="http://schemas.openxmlformats.org/officeDocument/2006/math" xmlns:v="urn:schemas-microsoft-com:vml" xmlns:wp14="http://schemas.microsoft.com/office/word/2010/wordprocessingDrawing" xmlns:wp="http://schemas.openxmlformats.org/drawingml/2006/wordprocessingDrawing" xmlns:w10="urn:schemas-microsoft-com:office:word" xmlns:w="http://schemas.openxmlformats.org/wordprocessingml/2006/main" xmlns:w14="http://schemas.microsoft.com/office/word/2010/wordml" xmlns:wpg="http://schemas.microsoft.com/office/word/2010/wordprocessingGroup" xmlns:wpi="http://schemas.microsoft.com/office/word/2010/wordprocessingInk" xmlns:wne="http://schemas.microsoft.com/office/word/2006/wordml" xmlns:wps="http://schemas.microsoft.com/office/word/2010/wordprocessingShape" mc:Ignorable="w14 wp14">
+<w:footnotes xmlns:wpc="http://schemas.microsoft.com/office/word/2010/wordprocessingCanvas" xmlns:mo="http://schemas.microsoft.com/office/mac/office/2008/main" xmlns:mc="http://schemas.openxmlformats.org/markup-compatibility/2006" xmlns:mv="urn:schemas-microsoft-com:mac:vml" xmlns:o="urn:schemas-microsoft-com:office:office" xmlns:r="http://schemas.openxmlformats.org/officeDocument/2006/relationships" xmlns:m="http://schemas.openxmlformats.org/officeDocument/2006/math" xmlns:v="urn:schemas-microsoft-com:vml" xmlns:wp14="http://schemas.microsoft.com/office/word/2010/wordprocessingDrawing" xmlns:wp="http://schemas.openxmlformats.org/drawingml/2006/wordprocessingDrawing" xmlns:w10="urn:schemas-microsoft-com:office:word" xmlns:w="http://schemas.openxmlformats.org/wordprocessingml/2006/main" xmlns:w14="http://schemas.microsoft.com/office/word/2010/wordml" xmlns:w15="http://schemas.microsoft.com/office/word/2012/wordml" xmlns:wpg="http://schemas.microsoft.com/office/word/2010/wordprocessingGroup" xmlns:wpi="http://schemas.microsoft.com/office/word/2010/wordprocessingInk" xmlns:wne="http://schemas.microsoft.com/office/word/2006/wordml" xmlns:wps="http://schemas.microsoft.com/office/word/2010/wordprocessingShape" mc:Ignorable="w14 w15 wp14">
   <w:footnote w:type="separator" w:id="-1">
     <w:p>
       <w:pPr>
@@ -968,7 +819,7 @@
 </file>
 
 <file path=word/header1.xml><?xml version="1.0" encoding="utf-8"?>
-<w:hdr xmlns:wpc="http://schemas.microsoft.com/office/word/2010/wordprocessingCanvas" xmlns:mo="http://schemas.microsoft.com/office/mac/office/2008/main" xmlns:mc="http://schemas.openxmlformats.org/markup-compatibility/2006" xmlns:mv="urn:schemas-microsoft-com:mac:vml" xmlns:o="urn:schemas-microsoft-com:office:office" xmlns:r="http://schemas.openxmlformats.org/officeDocument/2006/relationships" xmlns:m="http://schemas.openxmlformats.org/officeDocument/2006/math" xmlns:v="urn:schemas-microsoft-com:vml" xmlns:wp14="http://schemas.microsoft.com/office/word/2010/wordprocessingDrawing" xmlns:wp="http://schemas.openxmlformats.org/drawingml/2006/wordprocessingDrawing" xmlns:w10="urn:schemas-microsoft-com:office:word" xmlns:w="http://schemas.openxmlformats.org/wordprocessingml/2006/main" xmlns:w14="http://schemas.microsoft.com/office/word/2010/wordml" xmlns:wpg="http://schemas.microsoft.com/office/word/2010/wordprocessingGroup" xmlns:wpi="http://schemas.microsoft.com/office/word/2010/wordprocessingInk" xmlns:wne="http://schemas.microsoft.com/office/word/2006/wordml" xmlns:wps="http://schemas.microsoft.com/office/word/2010/wordprocessingShape" mc:Ignorable="w14 wp14">
+<w:hdr xmlns:wpc="http://schemas.microsoft.com/office/word/2010/wordprocessingCanvas" xmlns:mo="http://schemas.microsoft.com/office/mac/office/2008/main" xmlns:mc="http://schemas.openxmlformats.org/markup-compatibility/2006" xmlns:mv="urn:schemas-microsoft-com:mac:vml" xmlns:o="urn:schemas-microsoft-com:office:office" xmlns:r="http://schemas.openxmlformats.org/officeDocument/2006/relationships" xmlns:m="http://schemas.openxmlformats.org/officeDocument/2006/math" xmlns:v="urn:schemas-microsoft-com:vml" xmlns:wp14="http://schemas.microsoft.com/office/word/2010/wordprocessingDrawing" xmlns:wp="http://schemas.openxmlformats.org/drawingml/2006/wordprocessingDrawing" xmlns:w10="urn:schemas-microsoft-com:office:word" xmlns:w="http://schemas.openxmlformats.org/wordprocessingml/2006/main" xmlns:w14="http://schemas.microsoft.com/office/word/2010/wordml" xmlns:w15="http://schemas.microsoft.com/office/word/2012/wordml" xmlns:wpg="http://schemas.microsoft.com/office/word/2010/wordprocessingGroup" xmlns:wpi="http://schemas.microsoft.com/office/word/2010/wordprocessingInk" xmlns:wne="http://schemas.microsoft.com/office/word/2006/wordml" xmlns:wps="http://schemas.microsoft.com/office/word/2010/wordprocessingShape" mc:Ignorable="w14 w15 wp14">
   <w:p>
     <w:pPr>
       <w:pStyle w:val="Header"/>
@@ -986,21 +837,12 @@
       </w:rPr>
       <w:t xml:space="preserve"> – </w:t>
     </w:r>
-    <w:proofErr w:type="spellStart"/>
     <w:r>
       <w:rPr>
         <w:i/>
         <w:color w:val="7F7F7F" w:themeColor="text1" w:themeTint="80"/>
       </w:rPr>
-      <w:t>Encyclopedia</w:t>
-    </w:r>
-    <w:proofErr w:type="spellEnd"/>
-    <w:r>
-      <w:rPr>
-        <w:i/>
-        <w:color w:val="7F7F7F" w:themeColor="text1" w:themeTint="80"/>
-      </w:rPr>
-      <w:t xml:space="preserve"> of Modernism</w:t>
+      <w:t>Encyclopedia of Modernism</w:t>
     </w:r>
   </w:p>
   <w:p>
@@ -1012,7 +854,7 @@
 </file>
 
 <file path=word/numbering.xml><?xml version="1.0" encoding="utf-8"?>
-<w:numbering xmlns:wpc="http://schemas.microsoft.com/office/word/2010/wordprocessingCanvas" xmlns:mo="http://schemas.microsoft.com/office/mac/office/2008/main" xmlns:mc="http://schemas.openxmlformats.org/markup-compatibility/2006" xmlns:mv="urn:schemas-microsoft-com:mac:vml" xmlns:o="urn:schemas-microsoft-com:office:office" xmlns:r="http://schemas.openxmlformats.org/officeDocument/2006/relationships" xmlns:m="http://schemas.openxmlformats.org/officeDocument/2006/math" xmlns:v="urn:schemas-microsoft-com:vml" xmlns:wp14="http://schemas.microsoft.com/office/word/2010/wordprocessingDrawing" xmlns:wp="http://schemas.openxmlformats.org/drawingml/2006/wordprocessingDrawing" xmlns:w10="urn:schemas-microsoft-com:office:word" xmlns:w="http://schemas.openxmlformats.org/wordprocessingml/2006/main" xmlns:w14="http://schemas.microsoft.com/office/word/2010/wordml" xmlns:wpg="http://schemas.microsoft.com/office/word/2010/wordprocessingGroup" xmlns:wpi="http://schemas.microsoft.com/office/word/2010/wordprocessingInk" xmlns:wne="http://schemas.microsoft.com/office/word/2006/wordml" xmlns:wps="http://schemas.microsoft.com/office/word/2010/wordprocessingShape" mc:Ignorable="w14 wp14">
+<w:numbering xmlns:wpc="http://schemas.microsoft.com/office/word/2010/wordprocessingCanvas" xmlns:mo="http://schemas.microsoft.com/office/mac/office/2008/main" xmlns:mc="http://schemas.openxmlformats.org/markup-compatibility/2006" xmlns:mv="urn:schemas-microsoft-com:mac:vml" xmlns:o="urn:schemas-microsoft-com:office:office" xmlns:r="http://schemas.openxmlformats.org/officeDocument/2006/relationships" xmlns:m="http://schemas.openxmlformats.org/officeDocument/2006/math" xmlns:v="urn:schemas-microsoft-com:vml" xmlns:wp14="http://schemas.microsoft.com/office/word/2010/wordprocessingDrawing" xmlns:wp="http://schemas.openxmlformats.org/drawingml/2006/wordprocessingDrawing" xmlns:w10="urn:schemas-microsoft-com:office:word" xmlns:w="http://schemas.openxmlformats.org/wordprocessingml/2006/main" xmlns:w14="http://schemas.microsoft.com/office/word/2010/wordml" xmlns:w15="http://schemas.microsoft.com/office/word/2012/wordml" xmlns:wpg="http://schemas.microsoft.com/office/word/2010/wordprocessingGroup" xmlns:wpi="http://schemas.microsoft.com/office/word/2010/wordprocessingInk" xmlns:wne="http://schemas.microsoft.com/office/word/2006/wordml" xmlns:wps="http://schemas.microsoft.com/office/word/2010/wordprocessingShape" mc:Ignorable="w14 w15 wp14">
   <w:abstractNum w:abstractNumId="0">
     <w:nsid w:val="FFFFFF7C"/>
     <w:multiLevelType w:val="singleLevel"/>
@@ -1349,7 +1191,7 @@
 </file>
 
 <file path=word/styles.xml><?xml version="1.0" encoding="utf-8"?>
-<w:styles xmlns:mc="http://schemas.openxmlformats.org/markup-compatibility/2006" xmlns:r="http://schemas.openxmlformats.org/officeDocument/2006/relationships" xmlns:w="http://schemas.openxmlformats.org/wordprocessingml/2006/main" xmlns:w14="http://schemas.microsoft.com/office/word/2010/wordml" mc:Ignorable="w14">
+<w:styles xmlns:mc="http://schemas.openxmlformats.org/markup-compatibility/2006" xmlns:r="http://schemas.openxmlformats.org/officeDocument/2006/relationships" xmlns:w="http://schemas.openxmlformats.org/wordprocessingml/2006/main" xmlns:w14="http://schemas.microsoft.com/office/word/2010/wordml" xmlns:w15="http://schemas.microsoft.com/office/word/2012/wordml" mc:Ignorable="w14 w15">
   <w:docDefaults>
     <w:rPrDefault>
       <w:rPr>
@@ -1365,209 +1207,387 @@
       </w:pPr>
     </w:pPrDefault>
   </w:docDefaults>
-  <w:latentStyles w:defLockedState="0" w:defUIPriority="99" w:defSemiHidden="1" w:defUnhideWhenUsed="0" w:defQFormat="0" w:count="276">
-    <w:lsdException w:name="Normal" w:semiHidden="0" w:uiPriority="0" w:qFormat="1"/>
-    <w:lsdException w:name="heading 1" w:semiHidden="0" w:uiPriority="9" w:qFormat="1"/>
-    <w:lsdException w:name="heading 2" w:uiPriority="9" w:unhideWhenUsed="1" w:qFormat="1"/>
-    <w:lsdException w:name="heading 3" w:uiPriority="9" w:unhideWhenUsed="1" w:qFormat="1"/>
-    <w:lsdException w:name="heading 4" w:uiPriority="9" w:unhideWhenUsed="1" w:qFormat="1"/>
-    <w:lsdException w:name="heading 5" w:uiPriority="9" w:unhideWhenUsed="1" w:qFormat="1"/>
-    <w:lsdException w:name="heading 6" w:uiPriority="9" w:unhideWhenUsed="1" w:qFormat="1"/>
-    <w:lsdException w:name="heading 7" w:uiPriority="9" w:unhideWhenUsed="1" w:qFormat="1"/>
-    <w:lsdException w:name="heading 8" w:uiPriority="9" w:unhideWhenUsed="1" w:qFormat="1"/>
-    <w:lsdException w:name="heading 9" w:uiPriority="9" w:unhideWhenUsed="1" w:qFormat="1"/>
-    <w:lsdException w:name="toc 1" w:uiPriority="39" w:unhideWhenUsed="1"/>
-    <w:lsdException w:name="toc 2" w:uiPriority="39" w:unhideWhenUsed="1"/>
-    <w:lsdException w:name="toc 3" w:uiPriority="39" w:unhideWhenUsed="1"/>
-    <w:lsdException w:name="toc 4" w:uiPriority="39" w:unhideWhenUsed="1"/>
-    <w:lsdException w:name="toc 5" w:uiPriority="39" w:unhideWhenUsed="1"/>
-    <w:lsdException w:name="toc 6" w:uiPriority="39" w:unhideWhenUsed="1"/>
-    <w:lsdException w:name="toc 7" w:uiPriority="39" w:unhideWhenUsed="1"/>
-    <w:lsdException w:name="toc 8" w:uiPriority="39" w:unhideWhenUsed="1"/>
-    <w:lsdException w:name="toc 9" w:uiPriority="39" w:unhideWhenUsed="1"/>
-    <w:lsdException w:name="Normal Indent" w:unhideWhenUsed="1"/>
-    <w:lsdException w:name="header" w:unhideWhenUsed="1"/>
-    <w:lsdException w:name="footer" w:unhideWhenUsed="1"/>
-    <w:lsdException w:name="caption" w:uiPriority="35" w:qFormat="1"/>
-    <w:lsdException w:name="List" w:unhideWhenUsed="1"/>
-    <w:lsdException w:name="List 2" w:unhideWhenUsed="1"/>
-    <w:lsdException w:name="List 3" w:unhideWhenUsed="1"/>
-    <w:lsdException w:name="List 4" w:unhideWhenUsed="1"/>
-    <w:lsdException w:name="List 5" w:unhideWhenUsed="1"/>
-    <w:lsdException w:name="Title" w:uiPriority="10" w:qFormat="1"/>
-    <w:lsdException w:name="Default Paragraph Font" w:uiPriority="1" w:unhideWhenUsed="1"/>
+  <w:latentStyles w:defLockedState="0" w:defUIPriority="99" w:defSemiHidden="0" w:defUnhideWhenUsed="0" w:defQFormat="0" w:count="380">
+    <w:lsdException w:name="Normal" w:uiPriority="0" w:qFormat="1"/>
+    <w:lsdException w:name="heading 1" w:uiPriority="9" w:qFormat="1"/>
+    <w:lsdException w:name="heading 2" w:semiHidden="1" w:uiPriority="9" w:unhideWhenUsed="1" w:qFormat="1"/>
+    <w:lsdException w:name="heading 3" w:semiHidden="1" w:uiPriority="9" w:unhideWhenUsed="1" w:qFormat="1"/>
+    <w:lsdException w:name="heading 4" w:semiHidden="1" w:uiPriority="9" w:unhideWhenUsed="1" w:qFormat="1"/>
+    <w:lsdException w:name="heading 5" w:semiHidden="1" w:uiPriority="9" w:unhideWhenUsed="1" w:qFormat="1"/>
+    <w:lsdException w:name="heading 6" w:semiHidden="1" w:uiPriority="9" w:unhideWhenUsed="1" w:qFormat="1"/>
+    <w:lsdException w:name="heading 7" w:semiHidden="1" w:uiPriority="9" w:unhideWhenUsed="1" w:qFormat="1"/>
+    <w:lsdException w:name="heading 8" w:semiHidden="1" w:uiPriority="9" w:unhideWhenUsed="1" w:qFormat="1"/>
+    <w:lsdException w:name="heading 9" w:semiHidden="1" w:uiPriority="9" w:unhideWhenUsed="1" w:qFormat="1"/>
+    <w:lsdException w:name="index 1" w:semiHidden="1" w:unhideWhenUsed="1"/>
+    <w:lsdException w:name="index 2" w:semiHidden="1" w:unhideWhenUsed="1"/>
+    <w:lsdException w:name="index 3" w:semiHidden="1" w:unhideWhenUsed="1"/>
+    <w:lsdException w:name="index 4" w:semiHidden="1" w:unhideWhenUsed="1"/>
+    <w:lsdException w:name="index 5" w:semiHidden="1" w:unhideWhenUsed="1"/>
+    <w:lsdException w:name="index 6" w:semiHidden="1" w:unhideWhenUsed="1"/>
+    <w:lsdException w:name="index 7" w:semiHidden="1" w:unhideWhenUsed="1"/>
+    <w:lsdException w:name="index 8" w:semiHidden="1" w:unhideWhenUsed="1"/>
+    <w:lsdException w:name="index 9" w:semiHidden="1" w:unhideWhenUsed="1"/>
+    <w:lsdException w:name="toc 1" w:semiHidden="1" w:uiPriority="39" w:unhideWhenUsed="1"/>
+    <w:lsdException w:name="toc 2" w:semiHidden="1" w:uiPriority="39" w:unhideWhenUsed="1"/>
+    <w:lsdException w:name="toc 3" w:semiHidden="1" w:uiPriority="39" w:unhideWhenUsed="1"/>
+    <w:lsdException w:name="toc 4" w:semiHidden="1" w:uiPriority="39" w:unhideWhenUsed="1"/>
+    <w:lsdException w:name="toc 5" w:semiHidden="1" w:uiPriority="39" w:unhideWhenUsed="1"/>
+    <w:lsdException w:name="toc 6" w:semiHidden="1" w:uiPriority="39" w:unhideWhenUsed="1"/>
+    <w:lsdException w:name="toc 7" w:semiHidden="1" w:uiPriority="39" w:unhideWhenUsed="1"/>
+    <w:lsdException w:name="toc 8" w:semiHidden="1" w:uiPriority="39" w:unhideWhenUsed="1"/>
+    <w:lsdException w:name="toc 9" w:semiHidden="1" w:uiPriority="39" w:unhideWhenUsed="1"/>
+    <w:lsdException w:name="Normal Indent" w:semiHidden="1" w:unhideWhenUsed="1"/>
+    <w:lsdException w:name="footnote text" w:semiHidden="1" w:unhideWhenUsed="1"/>
+    <w:lsdException w:name="annotation text" w:semiHidden="1" w:unhideWhenUsed="1"/>
+    <w:lsdException w:name="header" w:semiHidden="1" w:unhideWhenUsed="1"/>
+    <w:lsdException w:name="footer" w:semiHidden="1" w:unhideWhenUsed="1"/>
+    <w:lsdException w:name="index heading" w:semiHidden="1" w:unhideWhenUsed="1"/>
+    <w:lsdException w:name="caption" w:semiHidden="1" w:uiPriority="35" w:unhideWhenUsed="1" w:qFormat="1"/>
+    <w:lsdException w:name="table of figures" w:semiHidden="1" w:unhideWhenUsed="1"/>
+    <w:lsdException w:name="envelope address" w:semiHidden="1" w:unhideWhenUsed="1"/>
+    <w:lsdException w:name="envelope return" w:semiHidden="1" w:unhideWhenUsed="1"/>
+    <w:lsdException w:name="footnote reference" w:semiHidden="1" w:unhideWhenUsed="1"/>
+    <w:lsdException w:name="annotation reference" w:semiHidden="1" w:unhideWhenUsed="1"/>
+    <w:lsdException w:name="line number" w:semiHidden="1" w:unhideWhenUsed="1"/>
+    <w:lsdException w:name="page number" w:semiHidden="1" w:unhideWhenUsed="1"/>
+    <w:lsdException w:name="endnote reference" w:semiHidden="1" w:unhideWhenUsed="1"/>
+    <w:lsdException w:name="endnote text" w:semiHidden="1" w:unhideWhenUsed="1"/>
+    <w:lsdException w:name="table of authorities" w:semiHidden="1" w:unhideWhenUsed="1"/>
+    <w:lsdException w:name="macro" w:semiHidden="1" w:unhideWhenUsed="1"/>
+    <w:lsdException w:name="toa heading" w:semiHidden="1" w:unhideWhenUsed="1"/>
+    <w:lsdException w:name="List" w:semiHidden="1" w:unhideWhenUsed="1"/>
+    <w:lsdException w:name="List Bullet" w:semiHidden="1" w:unhideWhenUsed="1"/>
+    <w:lsdException w:name="List Number" w:semiHidden="1"/>
+    <w:lsdException w:name="List 2" w:semiHidden="1" w:unhideWhenUsed="1"/>
+    <w:lsdException w:name="List 3" w:semiHidden="1" w:unhideWhenUsed="1"/>
+    <w:lsdException w:name="List 4" w:semiHidden="1" w:unhideWhenUsed="1"/>
+    <w:lsdException w:name="List 5" w:semiHidden="1" w:unhideWhenUsed="1"/>
+    <w:lsdException w:name="List Bullet 2" w:semiHidden="1"/>
+    <w:lsdException w:name="List Bullet 3" w:semiHidden="1"/>
+    <w:lsdException w:name="List Bullet 4" w:semiHidden="1"/>
+    <w:lsdException w:name="List Bullet 5" w:semiHidden="1"/>
+    <w:lsdException w:name="List Number 2" w:semiHidden="1"/>
+    <w:lsdException w:name="List Number 3" w:semiHidden="1"/>
+    <w:lsdException w:name="List Number 4" w:semiHidden="1"/>
+    <w:lsdException w:name="List Number 5" w:semiHidden="1"/>
+    <w:lsdException w:name="Title" w:semiHidden="1" w:uiPriority="10" w:qFormat="1"/>
+    <w:lsdException w:name="Closing" w:semiHidden="1" w:unhideWhenUsed="1"/>
+    <w:lsdException w:name="Signature" w:semiHidden="1" w:unhideWhenUsed="1"/>
+    <w:lsdException w:name="Default Paragraph Font" w:semiHidden="1" w:uiPriority="1" w:unhideWhenUsed="1"/>
+    <w:lsdException w:name="Body Text" w:semiHidden="1" w:unhideWhenUsed="1"/>
+    <w:lsdException w:name="Body Text Indent" w:semiHidden="1" w:unhideWhenUsed="1"/>
+    <w:lsdException w:name="List Continue" w:semiHidden="1" w:unhideWhenUsed="1"/>
+    <w:lsdException w:name="List Continue 2" w:semiHidden="1" w:unhideWhenUsed="1"/>
+    <w:lsdException w:name="List Continue 3" w:semiHidden="1" w:unhideWhenUsed="1"/>
+    <w:lsdException w:name="List Continue 4" w:semiHidden="1" w:unhideWhenUsed="1"/>
+    <w:lsdException w:name="List Continue 5" w:semiHidden="1" w:unhideWhenUsed="1"/>
+    <w:lsdException w:name="Message Header" w:semiHidden="1" w:unhideWhenUsed="1"/>
     <w:lsdException w:name="Subtitle" w:uiPriority="11" w:qFormat="1"/>
+    <w:lsdException w:name="Salutation" w:semiHidden="1" w:unhideWhenUsed="1"/>
+    <w:lsdException w:name="Date" w:semiHidden="1" w:unhideWhenUsed="1"/>
+    <w:lsdException w:name="Body Text First Indent" w:semiHidden="1" w:unhideWhenUsed="1"/>
+    <w:lsdException w:name="Body Text First Indent 2" w:semiHidden="1" w:unhideWhenUsed="1"/>
+    <w:lsdException w:name="Note Heading" w:semiHidden="1" w:unhideWhenUsed="1"/>
+    <w:lsdException w:name="Body Text 2" w:semiHidden="1" w:unhideWhenUsed="1"/>
+    <w:lsdException w:name="Body Text 3" w:semiHidden="1" w:unhideWhenUsed="1"/>
+    <w:lsdException w:name="Body Text Indent 2" w:semiHidden="1" w:unhideWhenUsed="1"/>
+    <w:lsdException w:name="Body Text Indent 3" w:semiHidden="1"/>
+    <w:lsdException w:name="Block Text" w:semiHidden="1"/>
+    <w:lsdException w:name="Hyperlink" w:semiHidden="1"/>
+    <w:lsdException w:name="FollowedHyperlink" w:semiHidden="1"/>
     <w:lsdException w:name="Strong" w:uiPriority="22" w:qFormat="1"/>
     <w:lsdException w:name="Emphasis" w:uiPriority="20" w:qFormat="1"/>
-    <w:lsdException w:name="HTML Top of Form" w:unhideWhenUsed="1"/>
-    <w:lsdException w:name="HTML Bottom of Form" w:unhideWhenUsed="1"/>
-    <w:lsdException w:name="Normal Table" w:unhideWhenUsed="1"/>
-    <w:lsdException w:name="No List" w:unhideWhenUsed="1"/>
-    <w:lsdException w:name="Outline List 1" w:unhideWhenUsed="1"/>
-    <w:lsdException w:name="Outline List 2" w:unhideWhenUsed="1"/>
-    <w:lsdException w:name="Outline List 3" w:unhideWhenUsed="1"/>
-    <w:lsdException w:name="Table Simple 1" w:unhideWhenUsed="1"/>
-    <w:lsdException w:name="Table Simple 2" w:unhideWhenUsed="1"/>
-    <w:lsdException w:name="Table Simple 3" w:unhideWhenUsed="1"/>
-    <w:lsdException w:name="Table Classic 1" w:unhideWhenUsed="1"/>
-    <w:lsdException w:name="Table Classic 2" w:unhideWhenUsed="1"/>
-    <w:lsdException w:name="Table Classic 3" w:unhideWhenUsed="1"/>
-    <w:lsdException w:name="Table Classic 4" w:unhideWhenUsed="1"/>
-    <w:lsdException w:name="Table Colorful 1" w:unhideWhenUsed="1"/>
-    <w:lsdException w:name="Table Colorful 2" w:unhideWhenUsed="1"/>
-    <w:lsdException w:name="Table Colorful 3" w:unhideWhenUsed="1"/>
-    <w:lsdException w:name="Table Columns 1" w:unhideWhenUsed="1"/>
-    <w:lsdException w:name="Table Columns 2" w:unhideWhenUsed="1"/>
-    <w:lsdException w:name="Table Columns 3" w:unhideWhenUsed="1"/>
-    <w:lsdException w:name="Table Columns 4" w:unhideWhenUsed="1"/>
-    <w:lsdException w:name="Table Columns 5" w:unhideWhenUsed="1"/>
-    <w:lsdException w:name="Table Grid 1" w:unhideWhenUsed="1"/>
-    <w:lsdException w:name="Table Grid 2" w:unhideWhenUsed="1"/>
-    <w:lsdException w:name="Table Grid 3" w:unhideWhenUsed="1"/>
-    <w:lsdException w:name="Table Grid 4" w:unhideWhenUsed="1"/>
-    <w:lsdException w:name="Table Grid 5" w:unhideWhenUsed="1"/>
-    <w:lsdException w:name="Table Grid 6" w:unhideWhenUsed="1"/>
-    <w:lsdException w:name="Table Grid 7" w:unhideWhenUsed="1"/>
-    <w:lsdException w:name="Table Grid 8" w:unhideWhenUsed="1"/>
-    <w:lsdException w:name="Table List 1" w:unhideWhenUsed="1"/>
-    <w:lsdException w:name="Table List 2" w:unhideWhenUsed="1"/>
-    <w:lsdException w:name="Table List 3" w:unhideWhenUsed="1"/>
-    <w:lsdException w:name="Table List 4" w:unhideWhenUsed="1"/>
-    <w:lsdException w:name="Table List 5" w:unhideWhenUsed="1"/>
-    <w:lsdException w:name="Table List 6" w:unhideWhenUsed="1"/>
-    <w:lsdException w:name="Table List 7" w:unhideWhenUsed="1"/>
-    <w:lsdException w:name="Table List 8" w:unhideWhenUsed="1"/>
-    <w:lsdException w:name="Table 3D effects 1" w:unhideWhenUsed="1"/>
-    <w:lsdException w:name="Table 3D effects 2" w:unhideWhenUsed="1"/>
-    <w:lsdException w:name="Table 3D effects 3" w:unhideWhenUsed="1"/>
-    <w:lsdException w:name="Table Contemporary" w:unhideWhenUsed="1"/>
-    <w:lsdException w:name="Table Elegant" w:unhideWhenUsed="1"/>
-    <w:lsdException w:name="Table Professional" w:unhideWhenUsed="1"/>
-    <w:lsdException w:name="Table Subtle 1" w:unhideWhenUsed="1"/>
-    <w:lsdException w:name="Table Subtle 2" w:unhideWhenUsed="1"/>
-    <w:lsdException w:name="Table Web 1" w:unhideWhenUsed="1"/>
-    <w:lsdException w:name="Table Web 2" w:unhideWhenUsed="1"/>
-    <w:lsdException w:name="Table Web 3" w:unhideWhenUsed="1"/>
-    <w:lsdException w:name="Table Grid" w:semiHidden="0" w:uiPriority="39"/>
-    <w:lsdException w:name="Table Theme" w:unhideWhenUsed="1"/>
-    <w:lsdException w:name="Note Level 1" w:semiHidden="0"/>
-    <w:lsdException w:name="Note Level 2" w:semiHidden="0"/>
-    <w:lsdException w:name="Note Level 3" w:semiHidden="0"/>
-    <w:lsdException w:name="Note Level 4" w:semiHidden="0"/>
-    <w:lsdException w:name="Note Level 5" w:semiHidden="0"/>
-    <w:lsdException w:name="Note Level 6" w:semiHidden="0"/>
-    <w:lsdException w:name="Note Level 7" w:semiHidden="0"/>
-    <w:lsdException w:name="Note Level 8" w:semiHidden="0"/>
-    <w:lsdException w:name="Note Level 9" w:semiHidden="0"/>
-    <w:lsdException w:name="No Spacing" w:uiPriority="1" w:qFormat="1"/>
-    <w:lsdException w:name="Light Shading" w:semiHidden="0" w:uiPriority="60"/>
-    <w:lsdException w:name="Light List" w:semiHidden="0" w:uiPriority="61"/>
-    <w:lsdException w:name="Light Grid" w:semiHidden="0" w:uiPriority="62"/>
-    <w:lsdException w:name="Medium Shading 1" w:semiHidden="0" w:uiPriority="63"/>
-    <w:lsdException w:name="Medium Shading 2" w:semiHidden="0" w:uiPriority="64"/>
-    <w:lsdException w:name="Medium List 1" w:semiHidden="0" w:uiPriority="65"/>
-    <w:lsdException w:name="Medium List 2" w:semiHidden="0" w:uiPriority="66"/>
-    <w:lsdException w:name="Medium Grid 1" w:semiHidden="0" w:uiPriority="67"/>
-    <w:lsdException w:name="Medium Grid 2" w:semiHidden="0" w:uiPriority="68"/>
-    <w:lsdException w:name="Medium Grid 3" w:semiHidden="0" w:uiPriority="69"/>
-    <w:lsdException w:name="Dark List" w:semiHidden="0" w:uiPriority="70"/>
-    <w:lsdException w:name="Colorful Shading" w:semiHidden="0" w:uiPriority="71"/>
-    <w:lsdException w:name="Colorful List" w:semiHidden="0" w:uiPriority="72"/>
-    <w:lsdException w:name="Colorful Grid" w:semiHidden="0" w:uiPriority="73"/>
-    <w:lsdException w:name="Light Shading Accent 1" w:semiHidden="0" w:uiPriority="60"/>
-    <w:lsdException w:name="Light List Accent 1" w:semiHidden="0" w:uiPriority="61"/>
-    <w:lsdException w:name="Light Grid Accent 1" w:semiHidden="0" w:uiPriority="62"/>
-    <w:lsdException w:name="Medium Shading 1 Accent 1" w:semiHidden="0" w:uiPriority="63"/>
-    <w:lsdException w:name="Medium Shading 2 Accent 1" w:semiHidden="0" w:uiPriority="64"/>
-    <w:lsdException w:name="Medium List 1 Accent 1" w:semiHidden="0" w:uiPriority="65"/>
+    <w:lsdException w:name="Document Map" w:semiHidden="1" w:unhideWhenUsed="1"/>
+    <w:lsdException w:name="Plain Text" w:semiHidden="1" w:unhideWhenUsed="1"/>
+    <w:lsdException w:name="E-mail Signature" w:semiHidden="1" w:unhideWhenUsed="1"/>
+    <w:lsdException w:name="HTML Top of Form" w:semiHidden="1" w:unhideWhenUsed="1"/>
+    <w:lsdException w:name="HTML Bottom of Form" w:semiHidden="1" w:unhideWhenUsed="1"/>
+    <w:lsdException w:name="Normal (Web)" w:semiHidden="1" w:unhideWhenUsed="1"/>
+    <w:lsdException w:name="HTML Acronym" w:semiHidden="1" w:unhideWhenUsed="1"/>
+    <w:lsdException w:name="HTML Address" w:semiHidden="1" w:unhideWhenUsed="1"/>
+    <w:lsdException w:name="HTML Cite" w:semiHidden="1" w:unhideWhenUsed="1"/>
+    <w:lsdException w:name="HTML Code" w:semiHidden="1" w:unhideWhenUsed="1"/>
+    <w:lsdException w:name="HTML Definition" w:semiHidden="1" w:unhideWhenUsed="1"/>
+    <w:lsdException w:name="HTML Keyboard" w:semiHidden="1" w:unhideWhenUsed="1"/>
+    <w:lsdException w:name="HTML Preformatted" w:semiHidden="1" w:unhideWhenUsed="1"/>
+    <w:lsdException w:name="HTML Sample" w:semiHidden="1" w:unhideWhenUsed="1"/>
+    <w:lsdException w:name="HTML Typewriter" w:semiHidden="1" w:unhideWhenUsed="1"/>
+    <w:lsdException w:name="HTML Variable" w:semiHidden="1" w:unhideWhenUsed="1"/>
+    <w:lsdException w:name="Normal Table" w:semiHidden="1" w:unhideWhenUsed="1"/>
+    <w:lsdException w:name="annotation subject" w:semiHidden="1" w:unhideWhenUsed="1"/>
+    <w:lsdException w:name="No List" w:semiHidden="1" w:unhideWhenUsed="1"/>
+    <w:lsdException w:name="Outline List 1" w:semiHidden="1" w:unhideWhenUsed="1"/>
+    <w:lsdException w:name="Outline List 2" w:semiHidden="1" w:unhideWhenUsed="1"/>
+    <w:lsdException w:name="Outline List 3" w:semiHidden="1" w:unhideWhenUsed="1"/>
+    <w:lsdException w:name="Table Simple 1" w:semiHidden="1" w:unhideWhenUsed="1"/>
+    <w:lsdException w:name="Table Simple 2" w:semiHidden="1" w:unhideWhenUsed="1"/>
+    <w:lsdException w:name="Table Simple 3" w:semiHidden="1" w:unhideWhenUsed="1"/>
+    <w:lsdException w:name="Table Classic 1" w:semiHidden="1" w:unhideWhenUsed="1"/>
+    <w:lsdException w:name="Table Classic 2" w:semiHidden="1" w:unhideWhenUsed="1"/>
+    <w:lsdException w:name="Table Classic 3" w:semiHidden="1" w:unhideWhenUsed="1"/>
+    <w:lsdException w:name="Table Classic 4" w:semiHidden="1" w:unhideWhenUsed="1"/>
+    <w:lsdException w:name="Table Colorful 1" w:semiHidden="1" w:unhideWhenUsed="1"/>
+    <w:lsdException w:name="Table Colorful 2" w:semiHidden="1" w:unhideWhenUsed="1"/>
+    <w:lsdException w:name="Table Colorful 3" w:semiHidden="1" w:unhideWhenUsed="1"/>
+    <w:lsdException w:name="Table Columns 1" w:semiHidden="1" w:unhideWhenUsed="1"/>
+    <w:lsdException w:name="Table Columns 2" w:semiHidden="1" w:unhideWhenUsed="1"/>
+    <w:lsdException w:name="Table Columns 3" w:semiHidden="1" w:unhideWhenUsed="1"/>
+    <w:lsdException w:name="Table Columns 4" w:semiHidden="1" w:unhideWhenUsed="1"/>
+    <w:lsdException w:name="Table Columns 5" w:semiHidden="1" w:unhideWhenUsed="1"/>
+    <w:lsdException w:name="Table Grid 1" w:semiHidden="1" w:unhideWhenUsed="1"/>
+    <w:lsdException w:name="Table Grid 2" w:semiHidden="1" w:unhideWhenUsed="1"/>
+    <w:lsdException w:name="Table Grid 3" w:semiHidden="1" w:unhideWhenUsed="1"/>
+    <w:lsdException w:name="Table Grid 4" w:semiHidden="1" w:unhideWhenUsed="1"/>
+    <w:lsdException w:name="Table Grid 5" w:semiHidden="1" w:unhideWhenUsed="1"/>
+    <w:lsdException w:name="Table Grid 6" w:semiHidden="1" w:unhideWhenUsed="1"/>
+    <w:lsdException w:name="Table Grid 7" w:semiHidden="1" w:unhideWhenUsed="1"/>
+    <w:lsdException w:name="Table Grid 8" w:semiHidden="1" w:unhideWhenUsed="1"/>
+    <w:lsdException w:name="Table List 1" w:semiHidden="1" w:unhideWhenUsed="1"/>
+    <w:lsdException w:name="Table List 2" w:semiHidden="1" w:unhideWhenUsed="1"/>
+    <w:lsdException w:name="Table List 3" w:semiHidden="1" w:unhideWhenUsed="1"/>
+    <w:lsdException w:name="Table List 4" w:semiHidden="1" w:unhideWhenUsed="1"/>
+    <w:lsdException w:name="Table List 5" w:semiHidden="1" w:unhideWhenUsed="1"/>
+    <w:lsdException w:name="Table List 6" w:semiHidden="1" w:unhideWhenUsed="1"/>
+    <w:lsdException w:name="Table List 7" w:semiHidden="1" w:unhideWhenUsed="1"/>
+    <w:lsdException w:name="Table List 8" w:semiHidden="1" w:unhideWhenUsed="1"/>
+    <w:lsdException w:name="Table 3D effects 1" w:semiHidden="1" w:unhideWhenUsed="1"/>
+    <w:lsdException w:name="Table 3D effects 2" w:semiHidden="1" w:unhideWhenUsed="1"/>
+    <w:lsdException w:name="Table 3D effects 3" w:semiHidden="1" w:unhideWhenUsed="1"/>
+    <w:lsdException w:name="Table Contemporary" w:semiHidden="1" w:unhideWhenUsed="1"/>
+    <w:lsdException w:name="Table Elegant" w:semiHidden="1" w:unhideWhenUsed="1"/>
+    <w:lsdException w:name="Table Professional" w:semiHidden="1" w:unhideWhenUsed="1"/>
+    <w:lsdException w:name="Table Subtle 1" w:semiHidden="1" w:unhideWhenUsed="1"/>
+    <w:lsdException w:name="Table Subtle 2" w:semiHidden="1" w:unhideWhenUsed="1"/>
+    <w:lsdException w:name="Table Web 1" w:semiHidden="1" w:unhideWhenUsed="1"/>
+    <w:lsdException w:name="Table Web 2" w:semiHidden="1" w:unhideWhenUsed="1"/>
+    <w:lsdException w:name="Table Web 3" w:semiHidden="1" w:unhideWhenUsed="1"/>
+    <w:lsdException w:name="Balloon Text" w:semiHidden="1" w:unhideWhenUsed="1"/>
+    <w:lsdException w:name="Table Grid" w:uiPriority="39"/>
+    <w:lsdException w:name="Table Theme" w:semiHidden="1" w:unhideWhenUsed="1"/>
+    <w:lsdException w:name="Note Level 1" w:unhideWhenUsed="1"/>
+    <w:lsdException w:name="Note Level 2" w:unhideWhenUsed="1"/>
+    <w:lsdException w:name="Note Level 3" w:unhideWhenUsed="1"/>
+    <w:lsdException w:name="Note Level 4" w:unhideWhenUsed="1"/>
+    <w:lsdException w:name="Note Level 5" w:unhideWhenUsed="1"/>
+    <w:lsdException w:name="Note Level 6" w:unhideWhenUsed="1"/>
+    <w:lsdException w:name="Note Level 7" w:unhideWhenUsed="1"/>
+    <w:lsdException w:name="Note Level 8" w:unhideWhenUsed="1"/>
+    <w:lsdException w:name="Note Level 9" w:unhideWhenUsed="1"/>
+    <w:lsdException w:name="Placeholder Text" w:semiHidden="1"/>
+    <w:lsdException w:name="No Spacing" w:semiHidden="1" w:uiPriority="1" w:qFormat="1"/>
+    <w:lsdException w:name="Light Shading" w:uiPriority="60"/>
+    <w:lsdException w:name="Light List" w:uiPriority="61"/>
+    <w:lsdException w:name="Light Grid" w:uiPriority="62"/>
+    <w:lsdException w:name="Medium Shading 1" w:uiPriority="63"/>
+    <w:lsdException w:name="Medium Shading 2" w:uiPriority="64"/>
+    <w:lsdException w:name="Medium List 1" w:uiPriority="65"/>
+    <w:lsdException w:name="Medium List 2" w:uiPriority="66"/>
+    <w:lsdException w:name="Medium Grid 1" w:uiPriority="67"/>
+    <w:lsdException w:name="Medium Grid 2" w:uiPriority="68"/>
+    <w:lsdException w:name="Medium Grid 3" w:uiPriority="69"/>
+    <w:lsdException w:name="Dark List" w:uiPriority="70"/>
+    <w:lsdException w:name="Colorful Shading" w:uiPriority="71"/>
+    <w:lsdException w:name="Colorful List" w:uiPriority="72"/>
+    <w:lsdException w:name="Colorful Grid" w:uiPriority="73"/>
+    <w:lsdException w:name="Light Shading Accent 1" w:uiPriority="60"/>
+    <w:lsdException w:name="Light List Accent 1" w:uiPriority="61"/>
+    <w:lsdException w:name="Light Grid Accent 1" w:uiPriority="62"/>
+    <w:lsdException w:name="Medium Shading 1 Accent 1" w:uiPriority="63"/>
+    <w:lsdException w:name="Medium Shading 2 Accent 1" w:uiPriority="64"/>
+    <w:lsdException w:name="Medium List 1 Accent 1" w:uiPriority="65"/>
+    <w:lsdException w:name="Revision" w:semiHidden="1"/>
     <w:lsdException w:name="List Paragraph" w:uiPriority="34" w:qFormat="1"/>
     <w:lsdException w:name="Quote" w:uiPriority="29" w:qFormat="1"/>
     <w:lsdException w:name="Intense Quote" w:uiPriority="30" w:qFormat="1"/>
-    <w:lsdException w:name="Medium List 2 Accent 1" w:semiHidden="0" w:uiPriority="66"/>
-    <w:lsdException w:name="Medium Grid 1 Accent 1" w:semiHidden="0" w:uiPriority="67"/>
-    <w:lsdException w:name="Medium Grid 2 Accent 1" w:semiHidden="0" w:uiPriority="68"/>
-    <w:lsdException w:name="Medium Grid 3 Accent 1" w:semiHidden="0" w:uiPriority="69"/>
-    <w:lsdException w:name="Dark List Accent 1" w:semiHidden="0" w:uiPriority="70"/>
-    <w:lsdException w:name="Colorful Shading Accent 1" w:semiHidden="0" w:uiPriority="71"/>
-    <w:lsdException w:name="Colorful List Accent 1" w:semiHidden="0" w:uiPriority="72"/>
-    <w:lsdException w:name="Colorful Grid Accent 1" w:semiHidden="0" w:uiPriority="73"/>
-    <w:lsdException w:name="Light Shading Accent 2" w:semiHidden="0" w:uiPriority="60"/>
-    <w:lsdException w:name="Light List Accent 2" w:semiHidden="0" w:uiPriority="61"/>
-    <w:lsdException w:name="Light Grid Accent 2" w:semiHidden="0" w:uiPriority="62"/>
-    <w:lsdException w:name="Medium Shading 1 Accent 2" w:semiHidden="0" w:uiPriority="63"/>
-    <w:lsdException w:name="Medium Shading 2 Accent 2" w:semiHidden="0" w:uiPriority="64"/>
-    <w:lsdException w:name="Medium List 1 Accent 2" w:semiHidden="0" w:uiPriority="65"/>
-    <w:lsdException w:name="Medium List 2 Accent 2" w:semiHidden="0" w:uiPriority="66"/>
-    <w:lsdException w:name="Medium Grid 1 Accent 2" w:semiHidden="0" w:uiPriority="67"/>
-    <w:lsdException w:name="Medium Grid 2 Accent 2" w:semiHidden="0" w:uiPriority="68"/>
-    <w:lsdException w:name="Medium Grid 3 Accent 2" w:semiHidden="0" w:uiPriority="69"/>
-    <w:lsdException w:name="Dark List Accent 2" w:semiHidden="0" w:uiPriority="70"/>
-    <w:lsdException w:name="Colorful Shading Accent 2" w:semiHidden="0" w:uiPriority="71"/>
-    <w:lsdException w:name="Colorful List Accent 2" w:semiHidden="0" w:uiPriority="72"/>
-    <w:lsdException w:name="Colorful Grid Accent 2" w:semiHidden="0" w:uiPriority="73"/>
-    <w:lsdException w:name="Light Shading Accent 3" w:semiHidden="0" w:uiPriority="60"/>
-    <w:lsdException w:name="Light List Accent 3" w:semiHidden="0" w:uiPriority="61"/>
-    <w:lsdException w:name="Light Grid Accent 3" w:semiHidden="0" w:uiPriority="62"/>
-    <w:lsdException w:name="Medium Shading 1 Accent 3" w:semiHidden="0" w:uiPriority="63"/>
-    <w:lsdException w:name="Medium Shading 2 Accent 3" w:semiHidden="0" w:uiPriority="64"/>
-    <w:lsdException w:name="Medium List 1 Accent 3" w:semiHidden="0" w:uiPriority="65"/>
-    <w:lsdException w:name="Medium List 2 Accent 3" w:semiHidden="0" w:uiPriority="66"/>
-    <w:lsdException w:name="Medium Grid 1 Accent 3" w:semiHidden="0" w:uiPriority="67"/>
-    <w:lsdException w:name="Medium Grid 2 Accent 3" w:semiHidden="0" w:uiPriority="68"/>
-    <w:lsdException w:name="Medium Grid 3 Accent 3" w:semiHidden="0" w:uiPriority="69"/>
-    <w:lsdException w:name="Dark List Accent 3" w:semiHidden="0" w:uiPriority="70"/>
-    <w:lsdException w:name="Colorful Shading Accent 3" w:semiHidden="0" w:uiPriority="71"/>
-    <w:lsdException w:name="Colorful List Accent 3" w:semiHidden="0" w:uiPriority="72"/>
-    <w:lsdException w:name="Colorful Grid Accent 3" w:semiHidden="0" w:uiPriority="73"/>
-    <w:lsdException w:name="Light Shading Accent 4" w:semiHidden="0" w:uiPriority="60"/>
-    <w:lsdException w:name="Light List Accent 4" w:semiHidden="0" w:uiPriority="61"/>
-    <w:lsdException w:name="Light Grid Accent 4" w:semiHidden="0" w:uiPriority="62"/>
-    <w:lsdException w:name="Medium Shading 1 Accent 4" w:semiHidden="0" w:uiPriority="63"/>
-    <w:lsdException w:name="Medium Shading 2 Accent 4" w:semiHidden="0" w:uiPriority="64"/>
-    <w:lsdException w:name="Medium List 1 Accent 4" w:semiHidden="0" w:uiPriority="65"/>
-    <w:lsdException w:name="Medium List 2 Accent 4" w:semiHidden="0" w:uiPriority="66"/>
-    <w:lsdException w:name="Medium Grid 1 Accent 4" w:semiHidden="0" w:uiPriority="67"/>
-    <w:lsdException w:name="Medium Grid 2 Accent 4" w:semiHidden="0" w:uiPriority="68"/>
-    <w:lsdException w:name="Medium Grid 3 Accent 4" w:semiHidden="0" w:uiPriority="69"/>
-    <w:lsdException w:name="Dark List Accent 4" w:semiHidden="0" w:uiPriority="70"/>
-    <w:lsdException w:name="Colorful Shading Accent 4" w:semiHidden="0" w:uiPriority="71"/>
-    <w:lsdException w:name="Colorful List Accent 4" w:semiHidden="0" w:uiPriority="72"/>
-    <w:lsdException w:name="Colorful Grid Accent 4" w:semiHidden="0" w:uiPriority="73"/>
-    <w:lsdException w:name="Light Shading Accent 5" w:semiHidden="0" w:uiPriority="60"/>
-    <w:lsdException w:name="Light List Accent 5" w:semiHidden="0" w:uiPriority="61"/>
-    <w:lsdException w:name="Light Grid Accent 5" w:semiHidden="0" w:uiPriority="62"/>
-    <w:lsdException w:name="Medium Shading 1 Accent 5" w:semiHidden="0" w:uiPriority="63"/>
-    <w:lsdException w:name="Medium Shading 2 Accent 5" w:semiHidden="0" w:uiPriority="64"/>
-    <w:lsdException w:name="Medium List 1 Accent 5" w:semiHidden="0" w:uiPriority="65"/>
-    <w:lsdException w:name="Medium List 2 Accent 5" w:semiHidden="0" w:uiPriority="66"/>
-    <w:lsdException w:name="Medium Grid 1 Accent 5" w:semiHidden="0" w:uiPriority="67"/>
-    <w:lsdException w:name="Medium Grid 2 Accent 5" w:semiHidden="0" w:uiPriority="68"/>
-    <w:lsdException w:name="Medium Grid 3 Accent 5" w:semiHidden="0" w:uiPriority="69"/>
-    <w:lsdException w:name="Dark List Accent 5" w:semiHidden="0" w:uiPriority="70"/>
-    <w:lsdException w:name="Colorful Shading Accent 5" w:semiHidden="0" w:uiPriority="71"/>
-    <w:lsdException w:name="Colorful List Accent 5" w:semiHidden="0" w:uiPriority="72"/>
-    <w:lsdException w:name="Colorful Grid Accent 5" w:semiHidden="0" w:uiPriority="73"/>
-    <w:lsdException w:name="Light Shading Accent 6" w:semiHidden="0" w:uiPriority="60"/>
-    <w:lsdException w:name="Light List Accent 6" w:semiHidden="0" w:uiPriority="61"/>
-    <w:lsdException w:name="Light Grid Accent 6" w:semiHidden="0" w:uiPriority="62"/>
-    <w:lsdException w:name="Medium Shading 1 Accent 6" w:semiHidden="0" w:uiPriority="63"/>
-    <w:lsdException w:name="Medium Shading 2 Accent 6" w:semiHidden="0" w:uiPriority="64"/>
-    <w:lsdException w:name="Medium List 1 Accent 6" w:semiHidden="0" w:uiPriority="65"/>
-    <w:lsdException w:name="Medium List 2 Accent 6" w:semiHidden="0" w:uiPriority="66"/>
-    <w:lsdException w:name="Medium Grid 1 Accent 6" w:semiHidden="0" w:uiPriority="67"/>
-    <w:lsdException w:name="Medium Grid 2 Accent 6" w:semiHidden="0" w:uiPriority="68"/>
-    <w:lsdException w:name="Medium Grid 3 Accent 6" w:semiHidden="0" w:uiPriority="69"/>
-    <w:lsdException w:name="Dark List Accent 6" w:semiHidden="0" w:uiPriority="70"/>
-    <w:lsdException w:name="Colorful Shading Accent 6" w:semiHidden="0" w:uiPriority="71"/>
-    <w:lsdException w:name="Colorful List Accent 6" w:semiHidden="0" w:uiPriority="72"/>
-    <w:lsdException w:name="Colorful Grid Accent 6" w:semiHidden="0" w:uiPriority="73"/>
+    <w:lsdException w:name="Medium List 2 Accent 1" w:uiPriority="66"/>
+    <w:lsdException w:name="Medium Grid 1 Accent 1" w:uiPriority="67"/>
+    <w:lsdException w:name="Medium Grid 2 Accent 1" w:uiPriority="68"/>
+    <w:lsdException w:name="Medium Grid 3 Accent 1" w:uiPriority="69"/>
+    <w:lsdException w:name="Dark List Accent 1" w:uiPriority="70"/>
+    <w:lsdException w:name="Colorful Shading Accent 1" w:uiPriority="71"/>
+    <w:lsdException w:name="Colorful List Accent 1" w:uiPriority="72"/>
+    <w:lsdException w:name="Colorful Grid Accent 1" w:uiPriority="73"/>
+    <w:lsdException w:name="Light Shading Accent 2" w:uiPriority="60"/>
+    <w:lsdException w:name="Light List Accent 2" w:uiPriority="61"/>
+    <w:lsdException w:name="Light Grid Accent 2" w:uiPriority="62"/>
+    <w:lsdException w:name="Medium Shading 1 Accent 2" w:uiPriority="63"/>
+    <w:lsdException w:name="Medium Shading 2 Accent 2" w:uiPriority="64"/>
+    <w:lsdException w:name="Medium List 1 Accent 2" w:uiPriority="65"/>
+    <w:lsdException w:name="Medium List 2 Accent 2" w:uiPriority="66"/>
+    <w:lsdException w:name="Medium Grid 1 Accent 2" w:uiPriority="67"/>
+    <w:lsdException w:name="Medium Grid 2 Accent 2" w:uiPriority="68"/>
+    <w:lsdException w:name="Medium Grid 3 Accent 2" w:uiPriority="69"/>
+    <w:lsdException w:name="Dark List Accent 2" w:uiPriority="70"/>
+    <w:lsdException w:name="Colorful Shading Accent 2" w:uiPriority="71"/>
+    <w:lsdException w:name="Colorful List Accent 2" w:uiPriority="72"/>
+    <w:lsdException w:name="Colorful Grid Accent 2" w:uiPriority="73"/>
+    <w:lsdException w:name="Light Shading Accent 3" w:uiPriority="60"/>
+    <w:lsdException w:name="Light List Accent 3" w:uiPriority="61"/>
+    <w:lsdException w:name="Light Grid Accent 3" w:uiPriority="62"/>
+    <w:lsdException w:name="Medium Shading 1 Accent 3" w:uiPriority="63"/>
+    <w:lsdException w:name="Medium Shading 2 Accent 3" w:uiPriority="64"/>
+    <w:lsdException w:name="Medium List 1 Accent 3" w:uiPriority="65"/>
+    <w:lsdException w:name="Medium List 2 Accent 3" w:uiPriority="66"/>
+    <w:lsdException w:name="Medium Grid 1 Accent 3" w:uiPriority="67"/>
+    <w:lsdException w:name="Medium Grid 2 Accent 3" w:uiPriority="68"/>
+    <w:lsdException w:name="Medium Grid 3 Accent 3" w:uiPriority="69"/>
+    <w:lsdException w:name="Dark List Accent 3" w:uiPriority="70"/>
+    <w:lsdException w:name="Colorful Shading Accent 3" w:uiPriority="71"/>
+    <w:lsdException w:name="Colorful List Accent 3" w:uiPriority="72"/>
+    <w:lsdException w:name="Colorful Grid Accent 3" w:uiPriority="73"/>
+    <w:lsdException w:name="Light Shading Accent 4" w:uiPriority="60"/>
+    <w:lsdException w:name="Light List Accent 4" w:uiPriority="61"/>
+    <w:lsdException w:name="Light Grid Accent 4" w:uiPriority="62"/>
+    <w:lsdException w:name="Medium Shading 1 Accent 4" w:uiPriority="63"/>
+    <w:lsdException w:name="Medium Shading 2 Accent 4" w:uiPriority="64"/>
+    <w:lsdException w:name="Medium List 1 Accent 4" w:uiPriority="65"/>
+    <w:lsdException w:name="Medium List 2 Accent 4" w:uiPriority="66"/>
+    <w:lsdException w:name="Medium Grid 1 Accent 4" w:uiPriority="67"/>
+    <w:lsdException w:name="Medium Grid 2 Accent 4" w:uiPriority="68"/>
+    <w:lsdException w:name="Medium Grid 3 Accent 4" w:uiPriority="69"/>
+    <w:lsdException w:name="Dark List Accent 4" w:uiPriority="70"/>
+    <w:lsdException w:name="Colorful Shading Accent 4" w:uiPriority="71"/>
+    <w:lsdException w:name="Colorful List Accent 4" w:uiPriority="72"/>
+    <w:lsdException w:name="Colorful Grid Accent 4" w:uiPriority="73"/>
+    <w:lsdException w:name="Light Shading Accent 5" w:uiPriority="60"/>
+    <w:lsdException w:name="Light List Accent 5" w:uiPriority="61"/>
+    <w:lsdException w:name="Light Grid Accent 5" w:uiPriority="62"/>
+    <w:lsdException w:name="Medium Shading 1 Accent 5" w:uiPriority="63"/>
+    <w:lsdException w:name="Medium Shading 2 Accent 5" w:uiPriority="64"/>
+    <w:lsdException w:name="Medium List 1 Accent 5" w:uiPriority="65"/>
+    <w:lsdException w:name="Medium List 2 Accent 5" w:uiPriority="66"/>
+    <w:lsdException w:name="Medium Grid 1 Accent 5" w:uiPriority="67"/>
+    <w:lsdException w:name="Medium Grid 2 Accent 5" w:uiPriority="68"/>
+    <w:lsdException w:name="Medium Grid 3 Accent 5" w:uiPriority="69"/>
+    <w:lsdException w:name="Dark List Accent 5" w:uiPriority="70"/>
+    <w:lsdException w:name="Colorful Shading Accent 5" w:uiPriority="71"/>
+    <w:lsdException w:name="Colorful List Accent 5" w:uiPriority="72"/>
+    <w:lsdException w:name="Colorful Grid Accent 5" w:uiPriority="73"/>
+    <w:lsdException w:name="Light Shading Accent 6" w:uiPriority="60"/>
+    <w:lsdException w:name="Light List Accent 6" w:uiPriority="61"/>
+    <w:lsdException w:name="Light Grid Accent 6" w:uiPriority="62"/>
+    <w:lsdException w:name="Medium Shading 1 Accent 6" w:uiPriority="63"/>
+    <w:lsdException w:name="Medium Shading 2 Accent 6" w:uiPriority="64"/>
+    <w:lsdException w:name="Medium List 1 Accent 6" w:uiPriority="65"/>
+    <w:lsdException w:name="Medium List 2 Accent 6" w:uiPriority="66"/>
+    <w:lsdException w:name="Medium Grid 1 Accent 6" w:uiPriority="67"/>
+    <w:lsdException w:name="Medium Grid 2 Accent 6" w:uiPriority="68"/>
+    <w:lsdException w:name="Medium Grid 3 Accent 6" w:uiPriority="69"/>
+    <w:lsdException w:name="Dark List Accent 6" w:uiPriority="70"/>
+    <w:lsdException w:name="Colorful Shading Accent 6" w:uiPriority="71"/>
+    <w:lsdException w:name="Colorful List Accent 6" w:uiPriority="72"/>
+    <w:lsdException w:name="Colorful Grid Accent 6" w:uiPriority="73"/>
     <w:lsdException w:name="Subtle Emphasis" w:uiPriority="19"/>
     <w:lsdException w:name="Intense Emphasis" w:uiPriority="21" w:qFormat="1"/>
     <w:lsdException w:name="Subtle Reference" w:uiPriority="31" w:qFormat="1"/>
     <w:lsdException w:name="Intense Reference" w:uiPriority="32" w:qFormat="1"/>
     <w:lsdException w:name="Book Title" w:uiPriority="33" w:qFormat="1"/>
-    <w:lsdException w:name="Bibliography" w:uiPriority="37" w:unhideWhenUsed="1"/>
-    <w:lsdException w:name="TOC Heading" w:uiPriority="39" w:unhideWhenUsed="1" w:qFormat="1"/>
+    <w:lsdException w:name="Bibliography" w:semiHidden="1" w:uiPriority="37" w:unhideWhenUsed="1"/>
+    <w:lsdException w:name="TOC Heading" w:semiHidden="1" w:uiPriority="39" w:unhideWhenUsed="1" w:qFormat="1"/>
+    <w:lsdException w:name="Plain Table 1" w:uiPriority="41"/>
+    <w:lsdException w:name="Plain Table 2" w:uiPriority="42"/>
+    <w:lsdException w:name="Plain Table 3" w:uiPriority="43"/>
+    <w:lsdException w:name="Plain Table 4" w:uiPriority="44"/>
+    <w:lsdException w:name="Plain Table 5" w:uiPriority="45"/>
+    <w:lsdException w:name="Grid Table Light" w:uiPriority="40"/>
+    <w:lsdException w:name="Grid Table 1 Light" w:uiPriority="46"/>
+    <w:lsdException w:name="Grid Table 2" w:uiPriority="47"/>
+    <w:lsdException w:name="Grid Table 3" w:uiPriority="48"/>
+    <w:lsdException w:name="Grid Table 4" w:uiPriority="49"/>
+    <w:lsdException w:name="Grid Table 5 Dark" w:uiPriority="50"/>
+    <w:lsdException w:name="Grid Table 6 Colorful" w:uiPriority="51"/>
+    <w:lsdException w:name="Grid Table 7 Colorful" w:uiPriority="52"/>
+    <w:lsdException w:name="Grid Table 1 Light Accent 1" w:uiPriority="46"/>
+    <w:lsdException w:name="Grid Table 2 Accent 1" w:uiPriority="47"/>
+    <w:lsdException w:name="Grid Table 3 Accent 1" w:uiPriority="48"/>
+    <w:lsdException w:name="Grid Table 4 Accent 1" w:uiPriority="49"/>
+    <w:lsdException w:name="Grid Table 5 Dark Accent 1" w:uiPriority="50"/>
+    <w:lsdException w:name="Grid Table 6 Colorful Accent 1" w:uiPriority="51"/>
+    <w:lsdException w:name="Grid Table 7 Colorful Accent 1" w:uiPriority="52"/>
+    <w:lsdException w:name="Grid Table 1 Light Accent 2" w:uiPriority="46"/>
+    <w:lsdException w:name="Grid Table 2 Accent 2" w:uiPriority="47"/>
+    <w:lsdException w:name="Grid Table 3 Accent 2" w:uiPriority="48"/>
+    <w:lsdException w:name="Grid Table 4 Accent 2" w:uiPriority="49"/>
+    <w:lsdException w:name="Grid Table 5 Dark Accent 2" w:uiPriority="50"/>
+    <w:lsdException w:name="Grid Table 6 Colorful Accent 2" w:uiPriority="51"/>
+    <w:lsdException w:name="Grid Table 7 Colorful Accent 2" w:uiPriority="52"/>
+    <w:lsdException w:name="Grid Table 1 Light Accent 3" w:uiPriority="46"/>
+    <w:lsdException w:name="Grid Table 2 Accent 3" w:uiPriority="47"/>
+    <w:lsdException w:name="Grid Table 3 Accent 3" w:uiPriority="48"/>
+    <w:lsdException w:name="Grid Table 4 Accent 3" w:uiPriority="49"/>
+    <w:lsdException w:name="Grid Table 5 Dark Accent 3" w:uiPriority="50"/>
+    <w:lsdException w:name="Grid Table 6 Colorful Accent 3" w:uiPriority="51"/>
+    <w:lsdException w:name="Grid Table 7 Colorful Accent 3" w:uiPriority="52"/>
+    <w:lsdException w:name="Grid Table 1 Light Accent 4" w:uiPriority="46"/>
+    <w:lsdException w:name="Grid Table 2 Accent 4" w:uiPriority="47"/>
+    <w:lsdException w:name="Grid Table 3 Accent 4" w:uiPriority="48"/>
+    <w:lsdException w:name="Grid Table 4 Accent 4" w:uiPriority="49"/>
+    <w:lsdException w:name="Grid Table 5 Dark Accent 4" w:uiPriority="50"/>
+    <w:lsdException w:name="Grid Table 6 Colorful Accent 4" w:uiPriority="51"/>
+    <w:lsdException w:name="Grid Table 7 Colorful Accent 4" w:uiPriority="52"/>
+    <w:lsdException w:name="Grid Table 1 Light Accent 5" w:uiPriority="46"/>
+    <w:lsdException w:name="Grid Table 2 Accent 5" w:uiPriority="47"/>
+    <w:lsdException w:name="Grid Table 3 Accent 5" w:uiPriority="48"/>
+    <w:lsdException w:name="Grid Table 4 Accent 5" w:uiPriority="49"/>
+    <w:lsdException w:name="Grid Table 5 Dark Accent 5" w:uiPriority="50"/>
+    <w:lsdException w:name="Grid Table 6 Colorful Accent 5" w:uiPriority="51"/>
+    <w:lsdException w:name="Grid Table 7 Colorful Accent 5" w:uiPriority="52"/>
+    <w:lsdException w:name="Grid Table 1 Light Accent 6" w:uiPriority="46"/>
+    <w:lsdException w:name="Grid Table 2 Accent 6" w:uiPriority="47"/>
+    <w:lsdException w:name="Grid Table 3 Accent 6" w:uiPriority="48"/>
+    <w:lsdException w:name="Grid Table 4 Accent 6" w:uiPriority="49"/>
+    <w:lsdException w:name="Grid Table 5 Dark Accent 6" w:uiPriority="50"/>
+    <w:lsdException w:name="Grid Table 6 Colorful Accent 6" w:uiPriority="51"/>
+    <w:lsdException w:name="Grid Table 7 Colorful Accent 6" w:uiPriority="52"/>
+    <w:lsdException w:name="List Table 1 Light" w:uiPriority="46"/>
+    <w:lsdException w:name="List Table 2" w:uiPriority="47"/>
+    <w:lsdException w:name="List Table 3" w:uiPriority="48"/>
+    <w:lsdException w:name="List Table 4" w:uiPriority="49"/>
+    <w:lsdException w:name="List Table 5 Dark" w:uiPriority="50"/>
+    <w:lsdException w:name="List Table 6 Colorful" w:uiPriority="51"/>
+    <w:lsdException w:name="List Table 7 Colorful" w:uiPriority="52"/>
+    <w:lsdException w:name="List Table 1 Light Accent 1" w:uiPriority="46"/>
+    <w:lsdException w:name="List Table 2 Accent 1" w:uiPriority="47"/>
+    <w:lsdException w:name="List Table 3 Accent 1" w:uiPriority="48"/>
+    <w:lsdException w:name="List Table 4 Accent 1" w:uiPriority="49"/>
+    <w:lsdException w:name="List Table 5 Dark Accent 1" w:uiPriority="50"/>
+    <w:lsdException w:name="List Table 6 Colorful Accent 1" w:uiPriority="51"/>
+    <w:lsdException w:name="List Table 7 Colorful Accent 1" w:uiPriority="52"/>
+    <w:lsdException w:name="List Table 1 Light Accent 2" w:uiPriority="46"/>
+    <w:lsdException w:name="List Table 2 Accent 2" w:uiPriority="47"/>
+    <w:lsdException w:name="List Table 3 Accent 2" w:uiPriority="48"/>
+    <w:lsdException w:name="List Table 4 Accent 2" w:uiPriority="49"/>
+    <w:lsdException w:name="List Table 5 Dark Accent 2" w:uiPriority="50"/>
+    <w:lsdException w:name="List Table 6 Colorful Accent 2" w:uiPriority="51"/>
+    <w:lsdException w:name="List Table 7 Colorful Accent 2" w:uiPriority="52"/>
+    <w:lsdException w:name="List Table 1 Light Accent 3" w:uiPriority="46"/>
+    <w:lsdException w:name="List Table 2 Accent 3" w:uiPriority="47"/>
+    <w:lsdException w:name="List Table 3 Accent 3" w:uiPriority="48"/>
+    <w:lsdException w:name="List Table 4 Accent 3" w:uiPriority="49"/>
+    <w:lsdException w:name="List Table 5 Dark Accent 3" w:uiPriority="50"/>
+    <w:lsdException w:name="List Table 6 Colorful Accent 3" w:uiPriority="51"/>
+    <w:lsdException w:name="List Table 7 Colorful Accent 3" w:uiPriority="52"/>
+    <w:lsdException w:name="List Table 1 Light Accent 4" w:uiPriority="46"/>
+    <w:lsdException w:name="List Table 2 Accent 4" w:uiPriority="47"/>
+    <w:lsdException w:name="List Table 3 Accent 4" w:uiPriority="48"/>
+    <w:lsdException w:name="List Table 4 Accent 4" w:uiPriority="49"/>
+    <w:lsdException w:name="List Table 5 Dark Accent 4" w:uiPriority="50"/>
+    <w:lsdException w:name="List Table 6 Colorful Accent 4" w:uiPriority="51"/>
+    <w:lsdException w:name="List Table 7 Colorful Accent 4" w:uiPriority="52"/>
+    <w:lsdException w:name="List Table 1 Light Accent 5" w:uiPriority="46"/>
+    <w:lsdException w:name="List Table 2 Accent 5" w:uiPriority="47"/>
+    <w:lsdException w:name="List Table 3 Accent 5" w:uiPriority="48"/>
+    <w:lsdException w:name="List Table 4 Accent 5" w:uiPriority="49"/>
+    <w:lsdException w:name="List Table 5 Dark Accent 5" w:uiPriority="50"/>
+    <w:lsdException w:name="List Table 6 Colorful Accent 5" w:uiPriority="51"/>
+    <w:lsdException w:name="List Table 7 Colorful Accent 5" w:uiPriority="52"/>
+    <w:lsdException w:name="List Table 1 Light Accent 6" w:uiPriority="46"/>
+    <w:lsdException w:name="List Table 2 Accent 6" w:uiPriority="47"/>
+    <w:lsdException w:name="List Table 3 Accent 6" w:uiPriority="48"/>
+    <w:lsdException w:name="List Table 4 Accent 6" w:uiPriority="49"/>
+    <w:lsdException w:name="List Table 5 Dark Accent 6" w:uiPriority="50"/>
+    <w:lsdException w:name="List Table 6 Colorful Accent 6" w:uiPriority="51"/>
+    <w:lsdException w:name="List Table 7 Colorful Accent 6" w:uiPriority="52"/>
   </w:latentStyles>
   <w:style w:type="paragraph" w:default="1" w:styleId="Normal">
     <w:name w:val="Normal"/>
@@ -1897,557 +1917,8 @@
 </w:styles>
 </file>
 
-<file path=word/stylesWithEffects.xml><?xml version="1.0" encoding="utf-8"?>
-<w:styles xmlns:wpc="http://schemas.microsoft.com/office/word/2010/wordprocessingCanvas" xmlns:mo="http://schemas.microsoft.com/office/mac/office/2008/main" xmlns:mc="http://schemas.openxmlformats.org/markup-compatibility/2006" xmlns:mv="urn:schemas-microsoft-com:mac:vml" xmlns:o="urn:schemas-microsoft-com:office:office" xmlns:r="http://schemas.openxmlformats.org/officeDocument/2006/relationships" xmlns:m="http://schemas.openxmlformats.org/officeDocument/2006/math" xmlns:v="urn:schemas-microsoft-com:vml" xmlns:wp14="http://schemas.microsoft.com/office/word/2010/wordprocessingDrawing" xmlns:wp="http://schemas.openxmlformats.org/drawingml/2006/wordprocessingDrawing" xmlns:w10="urn:schemas-microsoft-com:office:word" xmlns:w="http://schemas.openxmlformats.org/wordprocessingml/2006/main" xmlns:w14="http://schemas.microsoft.com/office/word/2010/wordml" xmlns:wpg="http://schemas.microsoft.com/office/word/2010/wordprocessingGroup" xmlns:wpi="http://schemas.microsoft.com/office/word/2010/wordprocessingInk" xmlns:wne="http://schemas.microsoft.com/office/word/2006/wordml" xmlns:wps="http://schemas.microsoft.com/office/word/2010/wordprocessingShape" mc:Ignorable="w14 wp14">
-  <w:docDefaults>
-    <w:rPrDefault>
-      <w:rPr>
-        <w:rFonts w:asciiTheme="minorHAnsi" w:eastAsiaTheme="minorHAnsi" w:hAnsiTheme="minorHAnsi" w:cstheme="minorBidi"/>
-        <w:sz w:val="22"/>
-        <w:szCs w:val="22"/>
-        <w:lang w:val="en-GB" w:eastAsia="en-US" w:bidi="ar-SA"/>
-      </w:rPr>
-    </w:rPrDefault>
-    <w:pPrDefault>
-      <w:pPr>
-        <w:spacing w:after="160" w:line="259" w:lineRule="auto"/>
-      </w:pPr>
-    </w:pPrDefault>
-  </w:docDefaults>
-  <w:latentStyles w:defLockedState="0" w:defUIPriority="99" w:defSemiHidden="1" w:defUnhideWhenUsed="0" w:defQFormat="0" w:count="276">
-    <w:lsdException w:name="Normal" w:semiHidden="0" w:uiPriority="0" w:qFormat="1"/>
-    <w:lsdException w:name="heading 1" w:semiHidden="0" w:uiPriority="9" w:qFormat="1"/>
-    <w:lsdException w:name="heading 2" w:uiPriority="9" w:unhideWhenUsed="1" w:qFormat="1"/>
-    <w:lsdException w:name="heading 3" w:uiPriority="9" w:unhideWhenUsed="1" w:qFormat="1"/>
-    <w:lsdException w:name="heading 4" w:uiPriority="9" w:unhideWhenUsed="1" w:qFormat="1"/>
-    <w:lsdException w:name="heading 5" w:uiPriority="9" w:unhideWhenUsed="1" w:qFormat="1"/>
-    <w:lsdException w:name="heading 6" w:uiPriority="9" w:unhideWhenUsed="1" w:qFormat="1"/>
-    <w:lsdException w:name="heading 7" w:uiPriority="9" w:unhideWhenUsed="1" w:qFormat="1"/>
-    <w:lsdException w:name="heading 8" w:uiPriority="9" w:unhideWhenUsed="1" w:qFormat="1"/>
-    <w:lsdException w:name="heading 9" w:uiPriority="9" w:unhideWhenUsed="1" w:qFormat="1"/>
-    <w:lsdException w:name="toc 1" w:uiPriority="39" w:unhideWhenUsed="1"/>
-    <w:lsdException w:name="toc 2" w:uiPriority="39" w:unhideWhenUsed="1"/>
-    <w:lsdException w:name="toc 3" w:uiPriority="39" w:unhideWhenUsed="1"/>
-    <w:lsdException w:name="toc 4" w:uiPriority="39" w:unhideWhenUsed="1"/>
-    <w:lsdException w:name="toc 5" w:uiPriority="39" w:unhideWhenUsed="1"/>
-    <w:lsdException w:name="toc 6" w:uiPriority="39" w:unhideWhenUsed="1"/>
-    <w:lsdException w:name="toc 7" w:uiPriority="39" w:unhideWhenUsed="1"/>
-    <w:lsdException w:name="toc 8" w:uiPriority="39" w:unhideWhenUsed="1"/>
-    <w:lsdException w:name="toc 9" w:uiPriority="39" w:unhideWhenUsed="1"/>
-    <w:lsdException w:name="Normal Indent" w:unhideWhenUsed="1"/>
-    <w:lsdException w:name="header" w:unhideWhenUsed="1"/>
-    <w:lsdException w:name="footer" w:unhideWhenUsed="1"/>
-    <w:lsdException w:name="caption" w:uiPriority="35" w:qFormat="1"/>
-    <w:lsdException w:name="List" w:unhideWhenUsed="1"/>
-    <w:lsdException w:name="List 2" w:unhideWhenUsed="1"/>
-    <w:lsdException w:name="List 3" w:unhideWhenUsed="1"/>
-    <w:lsdException w:name="List 4" w:unhideWhenUsed="1"/>
-    <w:lsdException w:name="List 5" w:unhideWhenUsed="1"/>
-    <w:lsdException w:name="Title" w:uiPriority="10" w:qFormat="1"/>
-    <w:lsdException w:name="Default Paragraph Font" w:uiPriority="1" w:unhideWhenUsed="1"/>
-    <w:lsdException w:name="Subtitle" w:uiPriority="11" w:qFormat="1"/>
-    <w:lsdException w:name="Strong" w:uiPriority="22" w:qFormat="1"/>
-    <w:lsdException w:name="Emphasis" w:uiPriority="20" w:qFormat="1"/>
-    <w:lsdException w:name="HTML Top of Form" w:unhideWhenUsed="1"/>
-    <w:lsdException w:name="HTML Bottom of Form" w:unhideWhenUsed="1"/>
-    <w:lsdException w:name="Normal Table" w:unhideWhenUsed="1"/>
-    <w:lsdException w:name="No List" w:unhideWhenUsed="1"/>
-    <w:lsdException w:name="Outline List 1" w:unhideWhenUsed="1"/>
-    <w:lsdException w:name="Outline List 2" w:unhideWhenUsed="1"/>
-    <w:lsdException w:name="Outline List 3" w:unhideWhenUsed="1"/>
-    <w:lsdException w:name="Table Simple 1" w:unhideWhenUsed="1"/>
-    <w:lsdException w:name="Table Simple 2" w:unhideWhenUsed="1"/>
-    <w:lsdException w:name="Table Simple 3" w:unhideWhenUsed="1"/>
-    <w:lsdException w:name="Table Classic 1" w:unhideWhenUsed="1"/>
-    <w:lsdException w:name="Table Classic 2" w:unhideWhenUsed="1"/>
-    <w:lsdException w:name="Table Classic 3" w:unhideWhenUsed="1"/>
-    <w:lsdException w:name="Table Classic 4" w:unhideWhenUsed="1"/>
-    <w:lsdException w:name="Table Colorful 1" w:unhideWhenUsed="1"/>
-    <w:lsdException w:name="Table Colorful 2" w:unhideWhenUsed="1"/>
-    <w:lsdException w:name="Table Colorful 3" w:unhideWhenUsed="1"/>
-    <w:lsdException w:name="Table Columns 1" w:unhideWhenUsed="1"/>
-    <w:lsdException w:name="Table Columns 2" w:unhideWhenUsed="1"/>
-    <w:lsdException w:name="Table Columns 3" w:unhideWhenUsed="1"/>
-    <w:lsdException w:name="Table Columns 4" w:unhideWhenUsed="1"/>
-    <w:lsdException w:name="Table Columns 5" w:unhideWhenUsed="1"/>
-    <w:lsdException w:name="Table Grid 1" w:unhideWhenUsed="1"/>
-    <w:lsdException w:name="Table Grid 2" w:unhideWhenUsed="1"/>
-    <w:lsdException w:name="Table Grid 3" w:unhideWhenUsed="1"/>
-    <w:lsdException w:name="Table Grid 4" w:unhideWhenUsed="1"/>
-    <w:lsdException w:name="Table Grid 5" w:unhideWhenUsed="1"/>
-    <w:lsdException w:name="Table Grid 6" w:unhideWhenUsed="1"/>
-    <w:lsdException w:name="Table Grid 7" w:unhideWhenUsed="1"/>
-    <w:lsdException w:name="Table Grid 8" w:unhideWhenUsed="1"/>
-    <w:lsdException w:name="Table List 1" w:unhideWhenUsed="1"/>
-    <w:lsdException w:name="Table List 2" w:unhideWhenUsed="1"/>
-    <w:lsdException w:name="Table List 3" w:unhideWhenUsed="1"/>
-    <w:lsdException w:name="Table List 4" w:unhideWhenUsed="1"/>
-    <w:lsdException w:name="Table List 5" w:unhideWhenUsed="1"/>
-    <w:lsdException w:name="Table List 6" w:unhideWhenUsed="1"/>
-    <w:lsdException w:name="Table List 7" w:unhideWhenUsed="1"/>
-    <w:lsdException w:name="Table List 8" w:unhideWhenUsed="1"/>
-    <w:lsdException w:name="Table 3D effects 1" w:unhideWhenUsed="1"/>
-    <w:lsdException w:name="Table 3D effects 2" w:unhideWhenUsed="1"/>
-    <w:lsdException w:name="Table 3D effects 3" w:unhideWhenUsed="1"/>
-    <w:lsdException w:name="Table Contemporary" w:unhideWhenUsed="1"/>
-    <w:lsdException w:name="Table Elegant" w:unhideWhenUsed="1"/>
-    <w:lsdException w:name="Table Professional" w:unhideWhenUsed="1"/>
-    <w:lsdException w:name="Table Subtle 1" w:unhideWhenUsed="1"/>
-    <w:lsdException w:name="Table Subtle 2" w:unhideWhenUsed="1"/>
-    <w:lsdException w:name="Table Web 1" w:unhideWhenUsed="1"/>
-    <w:lsdException w:name="Table Web 2" w:unhideWhenUsed="1"/>
-    <w:lsdException w:name="Table Web 3" w:unhideWhenUsed="1"/>
-    <w:lsdException w:name="Table Grid" w:semiHidden="0" w:uiPriority="39"/>
-    <w:lsdException w:name="Table Theme" w:unhideWhenUsed="1"/>
-    <w:lsdException w:name="Note Level 1" w:semiHidden="0"/>
-    <w:lsdException w:name="Note Level 2" w:semiHidden="0"/>
-    <w:lsdException w:name="Note Level 3" w:semiHidden="0"/>
-    <w:lsdException w:name="Note Level 4" w:semiHidden="0"/>
-    <w:lsdException w:name="Note Level 5" w:semiHidden="0"/>
-    <w:lsdException w:name="Note Level 6" w:semiHidden="0"/>
-    <w:lsdException w:name="Note Level 7" w:semiHidden="0"/>
-    <w:lsdException w:name="Note Level 8" w:semiHidden="0"/>
-    <w:lsdException w:name="Note Level 9" w:semiHidden="0"/>
-    <w:lsdException w:name="No Spacing" w:uiPriority="1" w:qFormat="1"/>
-    <w:lsdException w:name="Light Shading" w:semiHidden="0" w:uiPriority="60"/>
-    <w:lsdException w:name="Light List" w:semiHidden="0" w:uiPriority="61"/>
-    <w:lsdException w:name="Light Grid" w:semiHidden="0" w:uiPriority="62"/>
-    <w:lsdException w:name="Medium Shading 1" w:semiHidden="0" w:uiPriority="63"/>
-    <w:lsdException w:name="Medium Shading 2" w:semiHidden="0" w:uiPriority="64"/>
-    <w:lsdException w:name="Medium List 1" w:semiHidden="0" w:uiPriority="65"/>
-    <w:lsdException w:name="Medium List 2" w:semiHidden="0" w:uiPriority="66"/>
-    <w:lsdException w:name="Medium Grid 1" w:semiHidden="0" w:uiPriority="67"/>
-    <w:lsdException w:name="Medium Grid 2" w:semiHidden="0" w:uiPriority="68"/>
-    <w:lsdException w:name="Medium Grid 3" w:semiHidden="0" w:uiPriority="69"/>
-    <w:lsdException w:name="Dark List" w:semiHidden="0" w:uiPriority="70"/>
-    <w:lsdException w:name="Colorful Shading" w:semiHidden="0" w:uiPriority="71"/>
-    <w:lsdException w:name="Colorful List" w:semiHidden="0" w:uiPriority="72"/>
-    <w:lsdException w:name="Colorful Grid" w:semiHidden="0" w:uiPriority="73"/>
-    <w:lsdException w:name="Light Shading Accent 1" w:semiHidden="0" w:uiPriority="60"/>
-    <w:lsdException w:name="Light List Accent 1" w:semiHidden="0" w:uiPriority="61"/>
-    <w:lsdException w:name="Light Grid Accent 1" w:semiHidden="0" w:uiPriority="62"/>
-    <w:lsdException w:name="Medium Shading 1 Accent 1" w:semiHidden="0" w:uiPriority="63"/>
-    <w:lsdException w:name="Medium Shading 2 Accent 1" w:semiHidden="0" w:uiPriority="64"/>
-    <w:lsdException w:name="Medium List 1 Accent 1" w:semiHidden="0" w:uiPriority="65"/>
-    <w:lsdException w:name="List Paragraph" w:uiPriority="34" w:qFormat="1"/>
-    <w:lsdException w:name="Quote" w:uiPriority="29" w:qFormat="1"/>
-    <w:lsdException w:name="Intense Quote" w:uiPriority="30" w:qFormat="1"/>
-    <w:lsdException w:name="Medium List 2 Accent 1" w:semiHidden="0" w:uiPriority="66"/>
-    <w:lsdException w:name="Medium Grid 1 Accent 1" w:semiHidden="0" w:uiPriority="67"/>
-    <w:lsdException w:name="Medium Grid 2 Accent 1" w:semiHidden="0" w:uiPriority="68"/>
-    <w:lsdException w:name="Medium Grid 3 Accent 1" w:semiHidden="0" w:uiPriority="69"/>
-    <w:lsdException w:name="Dark List Accent 1" w:semiHidden="0" w:uiPriority="70"/>
-    <w:lsdException w:name="Colorful Shading Accent 1" w:semiHidden="0" w:uiPriority="71"/>
-    <w:lsdException w:name="Colorful List Accent 1" w:semiHidden="0" w:uiPriority="72"/>
-    <w:lsdException w:name="Colorful Grid Accent 1" w:semiHidden="0" w:uiPriority="73"/>
-    <w:lsdException w:name="Light Shading Accent 2" w:semiHidden="0" w:uiPriority="60"/>
-    <w:lsdException w:name="Light List Accent 2" w:semiHidden="0" w:uiPriority="61"/>
-    <w:lsdException w:name="Light Grid Accent 2" w:semiHidden="0" w:uiPriority="62"/>
-    <w:lsdException w:name="Medium Shading 1 Accent 2" w:semiHidden="0" w:uiPriority="63"/>
-    <w:lsdException w:name="Medium Shading 2 Accent 2" w:semiHidden="0" w:uiPriority="64"/>
-    <w:lsdException w:name="Medium List 1 Accent 2" w:semiHidden="0" w:uiPriority="65"/>
-    <w:lsdException w:name="Medium List 2 Accent 2" w:semiHidden="0" w:uiPriority="66"/>
-    <w:lsdException w:name="Medium Grid 1 Accent 2" w:semiHidden="0" w:uiPriority="67"/>
-    <w:lsdException w:name="Medium Grid 2 Accent 2" w:semiHidden="0" w:uiPriority="68"/>
-    <w:lsdException w:name="Medium Grid 3 Accent 2" w:semiHidden="0" w:uiPriority="69"/>
-    <w:lsdException w:name="Dark List Accent 2" w:semiHidden="0" w:uiPriority="70"/>
-    <w:lsdException w:name="Colorful Shading Accent 2" w:semiHidden="0" w:uiPriority="71"/>
-    <w:lsdException w:name="Colorful List Accent 2" w:semiHidden="0" w:uiPriority="72"/>
-    <w:lsdException w:name="Colorful Grid Accent 2" w:semiHidden="0" w:uiPriority="73"/>
-    <w:lsdException w:name="Light Shading Accent 3" w:semiHidden="0" w:uiPriority="60"/>
-    <w:lsdException w:name="Light List Accent 3" w:semiHidden="0" w:uiPriority="61"/>
-    <w:lsdException w:name="Light Grid Accent 3" w:semiHidden="0" w:uiPriority="62"/>
-    <w:lsdException w:name="Medium Shading 1 Accent 3" w:semiHidden="0" w:uiPriority="63"/>
-    <w:lsdException w:name="Medium Shading 2 Accent 3" w:semiHidden="0" w:uiPriority="64"/>
-    <w:lsdException w:name="Medium List 1 Accent 3" w:semiHidden="0" w:uiPriority="65"/>
-    <w:lsdException w:name="Medium List 2 Accent 3" w:semiHidden="0" w:uiPriority="66"/>
-    <w:lsdException w:name="Medium Grid 1 Accent 3" w:semiHidden="0" w:uiPriority="67"/>
-    <w:lsdException w:name="Medium Grid 2 Accent 3" w:semiHidden="0" w:uiPriority="68"/>
-    <w:lsdException w:name="Medium Grid 3 Accent 3" w:semiHidden="0" w:uiPriority="69"/>
-    <w:lsdException w:name="Dark List Accent 3" w:semiHidden="0" w:uiPriority="70"/>
-    <w:lsdException w:name="Colorful Shading Accent 3" w:semiHidden="0" w:uiPriority="71"/>
-    <w:lsdException w:name="Colorful List Accent 3" w:semiHidden="0" w:uiPriority="72"/>
-    <w:lsdException w:name="Colorful Grid Accent 3" w:semiHidden="0" w:uiPriority="73"/>
-    <w:lsdException w:name="Light Shading Accent 4" w:semiHidden="0" w:uiPriority="60"/>
-    <w:lsdException w:name="Light List Accent 4" w:semiHidden="0" w:uiPriority="61"/>
-    <w:lsdException w:name="Light Grid Accent 4" w:semiHidden="0" w:uiPriority="62"/>
-    <w:lsdException w:name="Medium Shading 1 Accent 4" w:semiHidden="0" w:uiPriority="63"/>
-    <w:lsdException w:name="Medium Shading 2 Accent 4" w:semiHidden="0" w:uiPriority="64"/>
-    <w:lsdException w:name="Medium List 1 Accent 4" w:semiHidden="0" w:uiPriority="65"/>
-    <w:lsdException w:name="Medium List 2 Accent 4" w:semiHidden="0" w:uiPriority="66"/>
-    <w:lsdException w:name="Medium Grid 1 Accent 4" w:semiHidden="0" w:uiPriority="67"/>
-    <w:lsdException w:name="Medium Grid 2 Accent 4" w:semiHidden="0" w:uiPriority="68"/>
-    <w:lsdException w:name="Medium Grid 3 Accent 4" w:semiHidden="0" w:uiPriority="69"/>
-    <w:lsdException w:name="Dark List Accent 4" w:semiHidden="0" w:uiPriority="70"/>
-    <w:lsdException w:name="Colorful Shading Accent 4" w:semiHidden="0" w:uiPriority="71"/>
-    <w:lsdException w:name="Colorful List Accent 4" w:semiHidden="0" w:uiPriority="72"/>
-    <w:lsdException w:name="Colorful Grid Accent 4" w:semiHidden="0" w:uiPriority="73"/>
-    <w:lsdException w:name="Light Shading Accent 5" w:semiHidden="0" w:uiPriority="60"/>
-    <w:lsdException w:name="Light List Accent 5" w:semiHidden="0" w:uiPriority="61"/>
-    <w:lsdException w:name="Light Grid Accent 5" w:semiHidden="0" w:uiPriority="62"/>
-    <w:lsdException w:name="Medium Shading 1 Accent 5" w:semiHidden="0" w:uiPriority="63"/>
-    <w:lsdException w:name="Medium Shading 2 Accent 5" w:semiHidden="0" w:uiPriority="64"/>
-    <w:lsdException w:name="Medium List 1 Accent 5" w:semiHidden="0" w:uiPriority="65"/>
-    <w:lsdException w:name="Medium List 2 Accent 5" w:semiHidden="0" w:uiPriority="66"/>
-    <w:lsdException w:name="Medium Grid 1 Accent 5" w:semiHidden="0" w:uiPriority="67"/>
-    <w:lsdException w:name="Medium Grid 2 Accent 5" w:semiHidden="0" w:uiPriority="68"/>
-    <w:lsdException w:name="Medium Grid 3 Accent 5" w:semiHidden="0" w:uiPriority="69"/>
-    <w:lsdException w:name="Dark List Accent 5" w:semiHidden="0" w:uiPriority="70"/>
-    <w:lsdException w:name="Colorful Shading Accent 5" w:semiHidden="0" w:uiPriority="71"/>
-    <w:lsdException w:name="Colorful List Accent 5" w:semiHidden="0" w:uiPriority="72"/>
-    <w:lsdException w:name="Colorful Grid Accent 5" w:semiHidden="0" w:uiPriority="73"/>
-    <w:lsdException w:name="Light Shading Accent 6" w:semiHidden="0" w:uiPriority="60"/>
-    <w:lsdException w:name="Light List Accent 6" w:semiHidden="0" w:uiPriority="61"/>
-    <w:lsdException w:name="Light Grid Accent 6" w:semiHidden="0" w:uiPriority="62"/>
-    <w:lsdException w:name="Medium Shading 1 Accent 6" w:semiHidden="0" w:uiPriority="63"/>
-    <w:lsdException w:name="Medium Shading 2 Accent 6" w:semiHidden="0" w:uiPriority="64"/>
-    <w:lsdException w:name="Medium List 1 Accent 6" w:semiHidden="0" w:uiPriority="65"/>
-    <w:lsdException w:name="Medium List 2 Accent 6" w:semiHidden="0" w:uiPriority="66"/>
-    <w:lsdException w:name="Medium Grid 1 Accent 6" w:semiHidden="0" w:uiPriority="67"/>
-    <w:lsdException w:name="Medium Grid 2 Accent 6" w:semiHidden="0" w:uiPriority="68"/>
-    <w:lsdException w:name="Medium Grid 3 Accent 6" w:semiHidden="0" w:uiPriority="69"/>
-    <w:lsdException w:name="Dark List Accent 6" w:semiHidden="0" w:uiPriority="70"/>
-    <w:lsdException w:name="Colorful Shading Accent 6" w:semiHidden="0" w:uiPriority="71"/>
-    <w:lsdException w:name="Colorful List Accent 6" w:semiHidden="0" w:uiPriority="72"/>
-    <w:lsdException w:name="Colorful Grid Accent 6" w:semiHidden="0" w:uiPriority="73"/>
-    <w:lsdException w:name="Subtle Emphasis" w:uiPriority="19"/>
-    <w:lsdException w:name="Intense Emphasis" w:uiPriority="21" w:qFormat="1"/>
-    <w:lsdException w:name="Subtle Reference" w:uiPriority="31" w:qFormat="1"/>
-    <w:lsdException w:name="Intense Reference" w:uiPriority="32" w:qFormat="1"/>
-    <w:lsdException w:name="Book Title" w:uiPriority="33" w:qFormat="1"/>
-    <w:lsdException w:name="Bibliography" w:uiPriority="37" w:unhideWhenUsed="1"/>
-    <w:lsdException w:name="TOC Heading" w:uiPriority="39" w:unhideWhenUsed="1" w:qFormat="1"/>
-  </w:latentStyles>
-  <w:style w:type="paragraph" w:default="1" w:styleId="Normal">
-    <w:name w:val="Normal"/>
-    <w:qFormat/>
-    <w:rsid w:val="00846CE1"/>
-  </w:style>
-  <w:style w:type="paragraph" w:styleId="Heading1">
-    <w:name w:val="heading 1"/>
-    <w:basedOn w:val="Normal"/>
-    <w:next w:val="Normal"/>
-    <w:link w:val="Heading1Char"/>
-    <w:uiPriority w:val="9"/>
-    <w:qFormat/>
-    <w:rsid w:val="002B0B37"/>
-    <w:pPr>
-      <w:keepNext/>
-      <w:keepLines/>
-      <w:spacing w:after="220"/>
-      <w:outlineLvl w:val="0"/>
-    </w:pPr>
-    <w:rPr>
-      <w:rFonts w:asciiTheme="majorHAnsi" w:eastAsiaTheme="majorEastAsia" w:hAnsiTheme="majorHAnsi" w:cstheme="majorBidi"/>
-      <w:b/>
-      <w:color w:val="595959" w:themeColor="text1" w:themeTint="A6"/>
-      <w:szCs w:val="32"/>
-    </w:rPr>
-  </w:style>
-  <w:style w:type="paragraph" w:styleId="Heading2">
-    <w:name w:val="heading 2"/>
-    <w:basedOn w:val="Normal"/>
-    <w:next w:val="NormalfollowingH2"/>
-    <w:link w:val="Heading2Char"/>
-    <w:uiPriority w:val="9"/>
-    <w:unhideWhenUsed/>
-    <w:qFormat/>
-    <w:rsid w:val="002B0B37"/>
-    <w:pPr>
-      <w:keepNext/>
-      <w:keepLines/>
-      <w:spacing w:after="220"/>
-      <w:ind w:left="113"/>
-      <w:outlineLvl w:val="1"/>
-    </w:pPr>
-    <w:rPr>
-      <w:rFonts w:asciiTheme="majorHAnsi" w:eastAsiaTheme="majorEastAsia" w:hAnsiTheme="majorHAnsi" w:cstheme="majorBidi"/>
-      <w:color w:val="404040" w:themeColor="text1" w:themeTint="BF"/>
-      <w:szCs w:val="26"/>
-    </w:rPr>
-  </w:style>
-  <w:style w:type="paragraph" w:styleId="Heading3">
-    <w:name w:val="heading 3"/>
-    <w:basedOn w:val="Normal"/>
-    <w:next w:val="NormalfollowingH3"/>
-    <w:link w:val="Heading3Char"/>
-    <w:uiPriority w:val="9"/>
-    <w:qFormat/>
-    <w:rsid w:val="002B0B37"/>
-    <w:pPr>
-      <w:keepNext/>
-      <w:keepLines/>
-      <w:spacing w:after="220"/>
-      <w:ind w:left="227"/>
-      <w:outlineLvl w:val="2"/>
-    </w:pPr>
-    <w:rPr>
-      <w:rFonts w:asciiTheme="majorHAnsi" w:eastAsiaTheme="majorEastAsia" w:hAnsiTheme="majorHAnsi" w:cstheme="majorBidi"/>
-      <w:color w:val="404040" w:themeColor="text1" w:themeTint="BF"/>
-      <w:szCs w:val="24"/>
-    </w:rPr>
-  </w:style>
-  <w:style w:type="character" w:default="1" w:styleId="DefaultParagraphFont">
-    <w:name w:val="Default Paragraph Font"/>
-    <w:uiPriority w:val="1"/>
-    <w:semiHidden/>
-    <w:unhideWhenUsed/>
-  </w:style>
-  <w:style w:type="table" w:default="1" w:styleId="TableNormal">
-    <w:name w:val="Normal Table"/>
-    <w:uiPriority w:val="99"/>
-    <w:semiHidden/>
-    <w:unhideWhenUsed/>
-    <w:tblPr>
-      <w:tblInd w:w="0" w:type="dxa"/>
-      <w:tblCellMar>
-        <w:top w:w="0" w:type="dxa"/>
-        <w:left w:w="108" w:type="dxa"/>
-        <w:bottom w:w="0" w:type="dxa"/>
-        <w:right w:w="108" w:type="dxa"/>
-      </w:tblCellMar>
-    </w:tblPr>
-  </w:style>
-  <w:style w:type="numbering" w:default="1" w:styleId="NoList">
-    <w:name w:val="No List"/>
-    <w:uiPriority w:val="99"/>
-    <w:semiHidden/>
-    <w:unhideWhenUsed/>
-  </w:style>
-  <w:style w:type="character" w:styleId="PlaceholderText">
-    <w:name w:val="Placeholder Text"/>
-    <w:basedOn w:val="DefaultParagraphFont"/>
-    <w:uiPriority w:val="99"/>
-    <w:semiHidden/>
-    <w:rsid w:val="00EB51FD"/>
-    <w:rPr>
-      <w:color w:val="808080"/>
-    </w:rPr>
-  </w:style>
-  <w:style w:type="table" w:styleId="TableGrid">
-    <w:name w:val="Table Grid"/>
-    <w:basedOn w:val="TableNormal"/>
-    <w:uiPriority w:val="39"/>
-    <w:rsid w:val="008A5B87"/>
-    <w:pPr>
-      <w:spacing w:after="0" w:line="240" w:lineRule="auto"/>
-    </w:pPr>
-    <w:tblPr>
-      <w:tblInd w:w="0" w:type="dxa"/>
-      <w:tblBorders>
-        <w:top w:val="single" w:sz="4" w:space="0" w:color="auto"/>
-        <w:left w:val="single" w:sz="4" w:space="0" w:color="auto"/>
-        <w:bottom w:val="single" w:sz="4" w:space="0" w:color="auto"/>
-        <w:right w:val="single" w:sz="4" w:space="0" w:color="auto"/>
-        <w:insideH w:val="single" w:sz="4" w:space="0" w:color="auto"/>
-        <w:insideV w:val="single" w:sz="4" w:space="0" w:color="auto"/>
-      </w:tblBorders>
-      <w:tblCellMar>
-        <w:top w:w="0" w:type="dxa"/>
-        <w:left w:w="108" w:type="dxa"/>
-        <w:bottom w:w="0" w:type="dxa"/>
-        <w:right w:w="108" w:type="dxa"/>
-      </w:tblCellMar>
-    </w:tblPr>
-  </w:style>
-  <w:style w:type="paragraph" w:customStyle="1" w:styleId="Referenceslist">
-    <w:name w:val="References list"/>
-    <w:basedOn w:val="List"/>
-    <w:link w:val="ReferenceslistChar"/>
-    <w:semiHidden/>
-    <w:rsid w:val="00225C5A"/>
-    <w:pPr>
-      <w:numPr>
-        <w:numId w:val="1"/>
-      </w:numPr>
-    </w:pPr>
-  </w:style>
-  <w:style w:type="paragraph" w:styleId="List">
-    <w:name w:val="List"/>
-    <w:basedOn w:val="Normal"/>
-    <w:link w:val="ListChar"/>
-    <w:uiPriority w:val="99"/>
-    <w:rsid w:val="00B219AE"/>
-    <w:pPr>
-      <w:ind w:left="283" w:hanging="283"/>
-      <w:contextualSpacing/>
-    </w:pPr>
-  </w:style>
-  <w:style w:type="character" w:customStyle="1" w:styleId="ListChar">
-    <w:name w:val="List Char"/>
-    <w:basedOn w:val="DefaultParagraphFont"/>
-    <w:link w:val="List"/>
-    <w:uiPriority w:val="99"/>
-    <w:rsid w:val="00C358D4"/>
-  </w:style>
-  <w:style w:type="character" w:customStyle="1" w:styleId="ReferenceslistChar">
-    <w:name w:val="References list Char"/>
-    <w:basedOn w:val="ListChar"/>
-    <w:link w:val="Referenceslist"/>
-    <w:semiHidden/>
-    <w:rsid w:val="0030662D"/>
-  </w:style>
-  <w:style w:type="paragraph" w:styleId="Header">
-    <w:name w:val="header"/>
-    <w:basedOn w:val="Normal"/>
-    <w:link w:val="HeaderChar"/>
-    <w:uiPriority w:val="99"/>
-    <w:semiHidden/>
-    <w:rsid w:val="007A0D55"/>
-    <w:pPr>
-      <w:tabs>
-        <w:tab w:val="center" w:pos="4513"/>
-        <w:tab w:val="right" w:pos="9026"/>
-      </w:tabs>
-      <w:spacing w:after="0" w:line="240" w:lineRule="auto"/>
-    </w:pPr>
-  </w:style>
-  <w:style w:type="character" w:customStyle="1" w:styleId="HeaderChar">
-    <w:name w:val="Header Char"/>
-    <w:basedOn w:val="DefaultParagraphFont"/>
-    <w:link w:val="Header"/>
-    <w:uiPriority w:val="99"/>
-    <w:semiHidden/>
-    <w:rsid w:val="00C358D4"/>
-  </w:style>
-  <w:style w:type="paragraph" w:styleId="Footer">
-    <w:name w:val="footer"/>
-    <w:basedOn w:val="Normal"/>
-    <w:link w:val="FooterChar"/>
-    <w:uiPriority w:val="99"/>
-    <w:semiHidden/>
-    <w:rsid w:val="007A0D55"/>
-    <w:pPr>
-      <w:tabs>
-        <w:tab w:val="center" w:pos="4513"/>
-        <w:tab w:val="right" w:pos="9026"/>
-      </w:tabs>
-      <w:spacing w:after="0" w:line="240" w:lineRule="auto"/>
-    </w:pPr>
-  </w:style>
-  <w:style w:type="character" w:customStyle="1" w:styleId="FooterChar">
-    <w:name w:val="Footer Char"/>
-    <w:basedOn w:val="DefaultParagraphFont"/>
-    <w:link w:val="Footer"/>
-    <w:uiPriority w:val="99"/>
-    <w:semiHidden/>
-    <w:rsid w:val="00C358D4"/>
-  </w:style>
-  <w:style w:type="character" w:customStyle="1" w:styleId="Heading1Char">
-    <w:name w:val="Heading 1 Char"/>
-    <w:basedOn w:val="DefaultParagraphFont"/>
-    <w:link w:val="Heading1"/>
-    <w:uiPriority w:val="9"/>
-    <w:rsid w:val="002B0B37"/>
-    <w:rPr>
-      <w:rFonts w:asciiTheme="majorHAnsi" w:eastAsiaTheme="majorEastAsia" w:hAnsiTheme="majorHAnsi" w:cstheme="majorBidi"/>
-      <w:b/>
-      <w:color w:val="595959" w:themeColor="text1" w:themeTint="A6"/>
-      <w:szCs w:val="32"/>
-    </w:rPr>
-  </w:style>
-  <w:style w:type="character" w:customStyle="1" w:styleId="Heading2Char">
-    <w:name w:val="Heading 2 Char"/>
-    <w:basedOn w:val="DefaultParagraphFont"/>
-    <w:link w:val="Heading2"/>
-    <w:uiPriority w:val="9"/>
-    <w:rsid w:val="002B0B37"/>
-    <w:rPr>
-      <w:rFonts w:asciiTheme="majorHAnsi" w:eastAsiaTheme="majorEastAsia" w:hAnsiTheme="majorHAnsi" w:cstheme="majorBidi"/>
-      <w:color w:val="404040" w:themeColor="text1" w:themeTint="BF"/>
-      <w:szCs w:val="26"/>
-    </w:rPr>
-  </w:style>
-  <w:style w:type="character" w:customStyle="1" w:styleId="Heading3Char">
-    <w:name w:val="Heading 3 Char"/>
-    <w:basedOn w:val="DefaultParagraphFont"/>
-    <w:link w:val="Heading3"/>
-    <w:uiPriority w:val="9"/>
-    <w:rsid w:val="00CC586D"/>
-    <w:rPr>
-      <w:rFonts w:asciiTheme="majorHAnsi" w:eastAsiaTheme="majorEastAsia" w:hAnsiTheme="majorHAnsi" w:cstheme="majorBidi"/>
-      <w:color w:val="404040" w:themeColor="text1" w:themeTint="BF"/>
-      <w:szCs w:val="24"/>
-    </w:rPr>
-  </w:style>
-  <w:style w:type="paragraph" w:customStyle="1" w:styleId="NormalfollowingH2">
-    <w:name w:val="Normal following H2"/>
-    <w:basedOn w:val="Normal"/>
-    <w:qFormat/>
-    <w:rsid w:val="002B0B37"/>
-    <w:pPr>
-      <w:ind w:left="113"/>
-    </w:pPr>
-  </w:style>
-  <w:style w:type="paragraph" w:customStyle="1" w:styleId="NormalfollowingH3">
-    <w:name w:val="Normal following H3"/>
-    <w:basedOn w:val="NormalfollowingH2"/>
-    <w:qFormat/>
-    <w:rsid w:val="002B0B37"/>
-    <w:pPr>
-      <w:ind w:left="227"/>
-    </w:pPr>
-  </w:style>
-  <w:style w:type="paragraph" w:customStyle="1" w:styleId="Authornote">
-    <w:name w:val="Author note"/>
-    <w:basedOn w:val="Normal"/>
-    <w:next w:val="Normal"/>
-    <w:qFormat/>
-    <w:rsid w:val="009E73D7"/>
-    <w:pPr>
-      <w:spacing w:after="0" w:line="240" w:lineRule="auto"/>
-      <w:ind w:left="113" w:right="113"/>
-    </w:pPr>
-    <w:rPr>
-      <w:b/>
-      <w:color w:val="385623" w:themeColor="accent6" w:themeShade="80"/>
-    </w:rPr>
-  </w:style>
-  <w:style w:type="paragraph" w:customStyle="1" w:styleId="Blockquote">
-    <w:name w:val="Block quote"/>
-    <w:basedOn w:val="Normal"/>
-    <w:next w:val="Normal"/>
-    <w:qFormat/>
-    <w:rsid w:val="007B3377"/>
-    <w:pPr>
-      <w:spacing w:after="220" w:line="240" w:lineRule="auto"/>
-      <w:ind w:left="284"/>
-    </w:pPr>
-  </w:style>
-  <w:style w:type="paragraph" w:styleId="BalloonText">
-    <w:name w:val="Balloon Text"/>
-    <w:basedOn w:val="Normal"/>
-    <w:link w:val="BalloonTextChar"/>
-    <w:uiPriority w:val="99"/>
-    <w:semiHidden/>
-    <w:rsid w:val="005E5405"/>
-    <w:pPr>
-      <w:spacing w:after="0" w:line="240" w:lineRule="auto"/>
-    </w:pPr>
-    <w:rPr>
-      <w:rFonts w:ascii="Lucida Grande" w:hAnsi="Lucida Grande" w:cs="Lucida Grande"/>
-      <w:sz w:val="18"/>
-      <w:szCs w:val="18"/>
-    </w:rPr>
-  </w:style>
-  <w:style w:type="character" w:customStyle="1" w:styleId="BalloonTextChar">
-    <w:name w:val="Balloon Text Char"/>
-    <w:basedOn w:val="DefaultParagraphFont"/>
-    <w:link w:val="BalloonText"/>
-    <w:uiPriority w:val="99"/>
-    <w:semiHidden/>
-    <w:rsid w:val="005E5405"/>
-    <w:rPr>
-      <w:rFonts w:ascii="Lucida Grande" w:hAnsi="Lucida Grande" w:cs="Lucida Grande"/>
-      <w:sz w:val="18"/>
-      <w:szCs w:val="18"/>
-    </w:rPr>
-  </w:style>
-</w:styles>
-</file>
-
 <file path=word/glossary/document.xml><?xml version="1.0" encoding="utf-8"?>
-<w:glossaryDocument xmlns:wpc="http://schemas.microsoft.com/office/word/2010/wordprocessingCanvas" xmlns:mo="http://schemas.microsoft.com/office/mac/office/2008/main" xmlns:mc="http://schemas.openxmlformats.org/markup-compatibility/2006" xmlns:mv="urn:schemas-microsoft-com:mac:vml" xmlns:o="urn:schemas-microsoft-com:office:office" xmlns:r="http://schemas.openxmlformats.org/officeDocument/2006/relationships" xmlns:m="http://schemas.openxmlformats.org/officeDocument/2006/math" xmlns:v="urn:schemas-microsoft-com:vml" xmlns:wp14="http://schemas.microsoft.com/office/word/2010/wordprocessingDrawing" xmlns:wp="http://schemas.openxmlformats.org/drawingml/2006/wordprocessingDrawing" xmlns:w10="urn:schemas-microsoft-com:office:word" xmlns:w="http://schemas.openxmlformats.org/wordprocessingml/2006/main" xmlns:w14="http://schemas.microsoft.com/office/word/2010/wordml" xmlns:wpg="http://schemas.microsoft.com/office/word/2010/wordprocessingGroup" xmlns:wpi="http://schemas.microsoft.com/office/word/2010/wordprocessingInk" xmlns:wne="http://schemas.microsoft.com/office/word/2006/wordml" xmlns:wps="http://schemas.microsoft.com/office/word/2010/wordprocessingShape" mc:Ignorable="w14 wp14">
+<w:glossaryDocument xmlns:wpc="http://schemas.microsoft.com/office/word/2010/wordprocessingCanvas" xmlns:mo="http://schemas.microsoft.com/office/mac/office/2008/main" xmlns:mc="http://schemas.openxmlformats.org/markup-compatibility/2006" xmlns:mv="urn:schemas-microsoft-com:mac:vml" xmlns:o="urn:schemas-microsoft-com:office:office" xmlns:r="http://schemas.openxmlformats.org/officeDocument/2006/relationships" xmlns:m="http://schemas.openxmlformats.org/officeDocument/2006/math" xmlns:v="urn:schemas-microsoft-com:vml" xmlns:wp14="http://schemas.microsoft.com/office/word/2010/wordprocessingDrawing" xmlns:wp="http://schemas.openxmlformats.org/drawingml/2006/wordprocessingDrawing" xmlns:w10="urn:schemas-microsoft-com:office:word" xmlns:w="http://schemas.openxmlformats.org/wordprocessingml/2006/main" xmlns:w14="http://schemas.microsoft.com/office/word/2010/wordml" xmlns:w15="http://schemas.microsoft.com/office/word/2012/wordml" xmlns:wpg="http://schemas.microsoft.com/office/word/2010/wordprocessingGroup" xmlns:wpi="http://schemas.microsoft.com/office/word/2010/wordprocessingInk" xmlns:wne="http://schemas.microsoft.com/office/word/2006/wordml" xmlns:wps="http://schemas.microsoft.com/office/word/2010/wordprocessingShape" mc:Ignorable="w14 w15 wp14">
   <w:docParts>
     <w:docPart>
       <w:docPartPr>
@@ -2562,13 +2033,7 @@
             <w:rPr>
               <w:rStyle w:val="PlaceholderText"/>
             </w:rPr>
-            <w:t>[Last</w:t>
-          </w:r>
-          <w:r>
-            <w:rPr>
-              <w:rStyle w:val="PlaceholderText"/>
-            </w:rPr>
-            <w:t xml:space="preserve"> name]</w:t>
+            <w:t>[Last name]</w:t>
           </w:r>
         </w:p>
       </w:docPartBody>
@@ -2866,7 +2331,7 @@
 </file>
 
 <file path=word/glossary/fontTable.xml><?xml version="1.0" encoding="utf-8"?>
-<w:fonts xmlns:mc="http://schemas.openxmlformats.org/markup-compatibility/2006" xmlns:r="http://schemas.openxmlformats.org/officeDocument/2006/relationships" xmlns:w="http://schemas.openxmlformats.org/wordprocessingml/2006/main" xmlns:w14="http://schemas.microsoft.com/office/word/2010/wordml" mc:Ignorable="w14">
+<w:fonts xmlns:mc="http://schemas.openxmlformats.org/markup-compatibility/2006" xmlns:r="http://schemas.openxmlformats.org/officeDocument/2006/relationships" xmlns:w="http://schemas.openxmlformats.org/wordprocessingml/2006/main" xmlns:w14="http://schemas.microsoft.com/office/word/2010/wordml" xmlns:w15="http://schemas.microsoft.com/office/word/2012/wordml" mc:Ignorable="w14 w15">
   <w:font w:name="Symbol">
     <w:panose1 w:val="00000000000000000000"/>
     <w:charset w:val="02"/>
@@ -2879,7 +2344,7 @@
     <w:charset w:val="00"/>
     <w:family w:val="auto"/>
     <w:pitch w:val="variable"/>
-    <w:sig w:usb0="E0002AFF" w:usb1="C0007841" w:usb2="00000009" w:usb3="00000000" w:csb0="000001FF" w:csb1="00000000"/>
+    <w:sig w:usb0="E0002AEF" w:usb1="C0007841" w:usb2="00000009" w:usb3="00000000" w:csb0="000001FF" w:csb1="00000000"/>
   </w:font>
   <w:font w:name="Courier New">
     <w:panose1 w:val="02070309020205020404"/>
@@ -2900,20 +2365,20 @@
     <w:charset w:val="00"/>
     <w:family w:val="auto"/>
     <w:pitch w:val="variable"/>
-    <w:sig w:usb0="E10002FF" w:usb1="4000ACFF" w:usb2="00000009" w:usb3="00000000" w:csb0="0000019F" w:csb1="00000000"/>
+    <w:sig w:usb0="E00002FF" w:usb1="4000ACFF" w:usb2="00000001" w:usb3="00000000" w:csb0="0000019F" w:csb1="00000000"/>
   </w:font>
   <w:font w:name="Calibri Light">
     <w:panose1 w:val="020F0302020204030204"/>
     <w:charset w:val="00"/>
     <w:family w:val="auto"/>
     <w:pitch w:val="variable"/>
-    <w:sig w:usb0="A00002EF" w:usb1="4000207B" w:usb2="00000000" w:usb3="00000000" w:csb0="0000009F" w:csb1="00000000"/>
+    <w:sig w:usb0="A00002EF" w:usb1="4000207B" w:usb2="00000000" w:usb3="00000000" w:csb0="0000019F" w:csb1="00000000"/>
   </w:font>
   <w:font w:name="ＭＳ ゴシック">
-    <w:charset w:val="4E"/>
+    <w:charset w:val="80"/>
     <w:family w:val="auto"/>
     <w:pitch w:val="variable"/>
-    <w:sig w:usb0="E00002FF" w:usb1="6AC7FDFB" w:usb2="00000012" w:usb3="00000000" w:csb0="0002009F" w:csb1="00000000"/>
+    <w:sig w:usb0="E00002FF" w:usb1="6AC7FDFB" w:usb2="08000012" w:usb3="00000000" w:csb0="0002009F" w:csb1="00000000"/>
   </w:font>
   <w:font w:name="Lucida Grande">
     <w:panose1 w:val="020B0600040502020204"/>
@@ -2923,10 +2388,10 @@
     <w:sig w:usb0="E1000AEF" w:usb1="5000A1FF" w:usb2="00000000" w:usb3="00000000" w:csb0="000001BF" w:csb1="00000000"/>
   </w:font>
   <w:font w:name="ＭＳ 明朝">
-    <w:charset w:val="4E"/>
+    <w:charset w:val="80"/>
     <w:family w:val="auto"/>
     <w:pitch w:val="variable"/>
-    <w:sig w:usb0="E00002FF" w:usb1="6AC7FDFB" w:usb2="00000012" w:usb3="00000000" w:csb0="0002009F" w:csb1="00000000"/>
+    <w:sig w:usb0="E00002FF" w:usb1="6AC7FDFB" w:usb2="08000012" w:usb3="00000000" w:csb0="0002009F" w:csb1="00000000"/>
   </w:font>
   <w:font w:name="Arial">
     <w:panose1 w:val="020B0604020202020204"/>
@@ -2935,18 +2400,25 @@
     <w:pitch w:val="variable"/>
     <w:sig w:usb0="E0002AFF" w:usb1="C0007843" w:usb2="00000009" w:usb3="00000000" w:csb0="000001FF" w:csb1="00000000"/>
   </w:font>
-  <w:font w:name="Cambria">
-    <w:panose1 w:val="02040503050406030204"/>
-    <w:charset w:val="00"/>
+  <w:font w:name="Yu Mincho">
+    <w:panose1 w:val="02020400000000000000"/>
+    <w:charset w:val="80"/>
     <w:family w:val="auto"/>
     <w:pitch w:val="variable"/>
-    <w:sig w:usb0="E00002FF" w:usb1="400004FF" w:usb2="00000000" w:usb3="00000000" w:csb0="0000019F" w:csb1="00000000"/>
+    <w:sig w:usb0="800002E7" w:usb1="2AC7FCFF" w:usb2="00000012" w:usb3="00000000" w:csb0="0002009F" w:csb1="00000000"/>
+  </w:font>
+  <w:font w:name="Yu Gothic Light">
+    <w:panose1 w:val="020B0300000000000000"/>
+    <w:charset w:val="80"/>
+    <w:family w:val="auto"/>
+    <w:pitch w:val="variable"/>
+    <w:sig w:usb0="E00002FF" w:usb1="2AC7FDFF" w:usb2="00000016" w:usb3="00000000" w:csb0="0002009F" w:csb1="00000000"/>
   </w:font>
 </w:fonts>
 </file>
 
 <file path=word/glossary/settings.xml><?xml version="1.0" encoding="utf-8"?>
-<w:settings xmlns:mc="http://schemas.openxmlformats.org/markup-compatibility/2006" xmlns:o="urn:schemas-microsoft-com:office:office" xmlns:r="http://schemas.openxmlformats.org/officeDocument/2006/relationships" xmlns:m="http://schemas.openxmlformats.org/officeDocument/2006/math" xmlns:v="urn:schemas-microsoft-com:vml" xmlns:w10="urn:schemas-microsoft-com:office:word" xmlns:w="http://schemas.openxmlformats.org/wordprocessingml/2006/main" xmlns:w14="http://schemas.microsoft.com/office/word/2010/wordml" xmlns:sl="http://schemas.openxmlformats.org/schemaLibrary/2006/main" mc:Ignorable="w14">
+<w:settings xmlns:mc="http://schemas.openxmlformats.org/markup-compatibility/2006" xmlns:o="urn:schemas-microsoft-com:office:office" xmlns:r="http://schemas.openxmlformats.org/officeDocument/2006/relationships" xmlns:m="http://schemas.openxmlformats.org/officeDocument/2006/math" xmlns:v="urn:schemas-microsoft-com:vml" xmlns:w10="urn:schemas-microsoft-com:office:word" xmlns:w="http://schemas.openxmlformats.org/wordprocessingml/2006/main" xmlns:w14="http://schemas.microsoft.com/office/word/2010/wordml" xmlns:w15="http://schemas.microsoft.com/office/word/2012/wordml" xmlns:sl="http://schemas.openxmlformats.org/schemaLibrary/2006/main" mc:Ignorable="w14 w15">
   <w:view w:val="normal"/>
   <w:defaultTabStop w:val="720"/>
   <w:characterSpacingControl w:val="doNotCompress"/>
@@ -2959,7 +2431,9 @@
   </w:compat>
   <w:rsids>
     <w:rsidRoot w:val="006005FF"/>
+    <w:rsid w:val="00554C8F"/>
     <w:rsid w:val="006005FF"/>
+    <w:rsid w:val="00664A2B"/>
   </w:rsids>
   <m:mathPr>
     <m:mathFont m:val="Cambria Math"/>
@@ -2984,7 +2458,7 @@
 </file>
 
 <file path=word/glossary/styles.xml><?xml version="1.0" encoding="utf-8"?>
-<w:styles xmlns:mc="http://schemas.openxmlformats.org/markup-compatibility/2006" xmlns:r="http://schemas.openxmlformats.org/officeDocument/2006/relationships" xmlns:w="http://schemas.openxmlformats.org/wordprocessingml/2006/main" xmlns:w14="http://schemas.microsoft.com/office/word/2010/wordml" mc:Ignorable="w14">
+<w:styles xmlns:mc="http://schemas.openxmlformats.org/markup-compatibility/2006" xmlns:r="http://schemas.openxmlformats.org/officeDocument/2006/relationships" xmlns:w="http://schemas.openxmlformats.org/wordprocessingml/2006/main" xmlns:w14="http://schemas.microsoft.com/office/word/2010/wordml" xmlns:w15="http://schemas.microsoft.com/office/word/2012/wordml" mc:Ignorable="w14 w15">
   <w:docDefaults>
     <w:rPrDefault>
       <w:rPr>
@@ -2996,144 +2470,387 @@
     </w:rPrDefault>
     <w:pPrDefault/>
   </w:docDefaults>
-  <w:latentStyles w:defLockedState="0" w:defUIPriority="99" w:defSemiHidden="1" w:defUnhideWhenUsed="1" w:defQFormat="0" w:count="276">
-    <w:lsdException w:name="Normal" w:semiHidden="0" w:uiPriority="0" w:unhideWhenUsed="0" w:qFormat="1"/>
-    <w:lsdException w:name="heading 1" w:semiHidden="0" w:uiPriority="9" w:unhideWhenUsed="0" w:qFormat="1"/>
-    <w:lsdException w:name="heading 2" w:uiPriority="9" w:qFormat="1"/>
-    <w:lsdException w:name="heading 3" w:uiPriority="9" w:qFormat="1"/>
-    <w:lsdException w:name="heading 4" w:uiPriority="9" w:qFormat="1"/>
-    <w:lsdException w:name="heading 5" w:uiPriority="9" w:qFormat="1"/>
-    <w:lsdException w:name="heading 6" w:uiPriority="9" w:qFormat="1"/>
-    <w:lsdException w:name="heading 7" w:uiPriority="9" w:qFormat="1"/>
-    <w:lsdException w:name="heading 8" w:uiPriority="9" w:qFormat="1"/>
-    <w:lsdException w:name="heading 9" w:uiPriority="9" w:qFormat="1"/>
-    <w:lsdException w:name="toc 1" w:uiPriority="39"/>
-    <w:lsdException w:name="toc 2" w:uiPriority="39"/>
-    <w:lsdException w:name="toc 3" w:uiPriority="39"/>
-    <w:lsdException w:name="toc 4" w:uiPriority="39"/>
-    <w:lsdException w:name="toc 5" w:uiPriority="39"/>
-    <w:lsdException w:name="toc 6" w:uiPriority="39"/>
-    <w:lsdException w:name="toc 7" w:uiPriority="39"/>
-    <w:lsdException w:name="toc 8" w:uiPriority="39"/>
-    <w:lsdException w:name="toc 9" w:uiPriority="39"/>
-    <w:lsdException w:name="caption" w:uiPriority="35" w:qFormat="1"/>
-    <w:lsdException w:name="Title" w:semiHidden="0" w:uiPriority="10" w:unhideWhenUsed="0" w:qFormat="1"/>
-    <w:lsdException w:name="Default Paragraph Font" w:uiPriority="1"/>
-    <w:lsdException w:name="Subtitle" w:semiHidden="0" w:uiPriority="11" w:unhideWhenUsed="0" w:qFormat="1"/>
-    <w:lsdException w:name="Strong" w:semiHidden="0" w:uiPriority="22" w:unhideWhenUsed="0" w:qFormat="1"/>
-    <w:lsdException w:name="Emphasis" w:semiHidden="0" w:uiPriority="20" w:unhideWhenUsed="0" w:qFormat="1"/>
-    <w:lsdException w:name="Table Grid" w:semiHidden="0" w:uiPriority="59" w:unhideWhenUsed="0"/>
-    <w:lsdException w:name="Placeholder Text" w:unhideWhenUsed="0"/>
-    <w:lsdException w:name="No Spacing" w:semiHidden="0" w:uiPriority="1" w:unhideWhenUsed="0" w:qFormat="1"/>
-    <w:lsdException w:name="Light Shading" w:semiHidden="0" w:uiPriority="60" w:unhideWhenUsed="0"/>
-    <w:lsdException w:name="Light List" w:semiHidden="0" w:uiPriority="61" w:unhideWhenUsed="0"/>
-    <w:lsdException w:name="Light Grid" w:semiHidden="0" w:uiPriority="62" w:unhideWhenUsed="0"/>
-    <w:lsdException w:name="Medium Shading 1" w:semiHidden="0" w:uiPriority="63" w:unhideWhenUsed="0"/>
-    <w:lsdException w:name="Medium Shading 2" w:semiHidden="0" w:uiPriority="64" w:unhideWhenUsed="0"/>
-    <w:lsdException w:name="Medium List 1" w:semiHidden="0" w:uiPriority="65" w:unhideWhenUsed="0"/>
-    <w:lsdException w:name="Medium List 2" w:semiHidden="0" w:uiPriority="66" w:unhideWhenUsed="0"/>
-    <w:lsdException w:name="Medium Grid 1" w:semiHidden="0" w:uiPriority="67" w:unhideWhenUsed="0"/>
-    <w:lsdException w:name="Medium Grid 2" w:semiHidden="0" w:uiPriority="68" w:unhideWhenUsed="0"/>
-    <w:lsdException w:name="Medium Grid 3" w:semiHidden="0" w:uiPriority="69" w:unhideWhenUsed="0"/>
-    <w:lsdException w:name="Dark List" w:semiHidden="0" w:uiPriority="70" w:unhideWhenUsed="0"/>
-    <w:lsdException w:name="Colorful Shading" w:semiHidden="0" w:uiPriority="71" w:unhideWhenUsed="0"/>
-    <w:lsdException w:name="Colorful List" w:semiHidden="0" w:uiPriority="72" w:unhideWhenUsed="0"/>
-    <w:lsdException w:name="Colorful Grid" w:semiHidden="0" w:uiPriority="73" w:unhideWhenUsed="0"/>
-    <w:lsdException w:name="Light Shading Accent 1" w:semiHidden="0" w:uiPriority="60" w:unhideWhenUsed="0"/>
-    <w:lsdException w:name="Light List Accent 1" w:semiHidden="0" w:uiPriority="61" w:unhideWhenUsed="0"/>
-    <w:lsdException w:name="Light Grid Accent 1" w:semiHidden="0" w:uiPriority="62" w:unhideWhenUsed="0"/>
-    <w:lsdException w:name="Medium Shading 1 Accent 1" w:semiHidden="0" w:uiPriority="63" w:unhideWhenUsed="0"/>
-    <w:lsdException w:name="Medium Shading 2 Accent 1" w:semiHidden="0" w:uiPriority="64" w:unhideWhenUsed="0"/>
-    <w:lsdException w:name="Medium List 1 Accent 1" w:semiHidden="0" w:uiPriority="65" w:unhideWhenUsed="0"/>
-    <w:lsdException w:name="Revision" w:unhideWhenUsed="0"/>
-    <w:lsdException w:name="List Paragraph" w:semiHidden="0" w:uiPriority="34" w:unhideWhenUsed="0" w:qFormat="1"/>
-    <w:lsdException w:name="Quote" w:semiHidden="0" w:uiPriority="29" w:unhideWhenUsed="0" w:qFormat="1"/>
-    <w:lsdException w:name="Intense Quote" w:semiHidden="0" w:uiPriority="30" w:unhideWhenUsed="0" w:qFormat="1"/>
-    <w:lsdException w:name="Medium List 2 Accent 1" w:semiHidden="0" w:uiPriority="66" w:unhideWhenUsed="0"/>
-    <w:lsdException w:name="Medium Grid 1 Accent 1" w:semiHidden="0" w:uiPriority="67" w:unhideWhenUsed="0"/>
-    <w:lsdException w:name="Medium Grid 2 Accent 1" w:semiHidden="0" w:uiPriority="68" w:unhideWhenUsed="0"/>
-    <w:lsdException w:name="Medium Grid 3 Accent 1" w:semiHidden="0" w:uiPriority="69" w:unhideWhenUsed="0"/>
-    <w:lsdException w:name="Dark List Accent 1" w:semiHidden="0" w:uiPriority="70" w:unhideWhenUsed="0"/>
-    <w:lsdException w:name="Colorful Shading Accent 1" w:semiHidden="0" w:uiPriority="71" w:unhideWhenUsed="0"/>
-    <w:lsdException w:name="Colorful List Accent 1" w:semiHidden="0" w:uiPriority="72" w:unhideWhenUsed="0"/>
-    <w:lsdException w:name="Colorful Grid Accent 1" w:semiHidden="0" w:uiPriority="73" w:unhideWhenUsed="0"/>
-    <w:lsdException w:name="Light Shading Accent 2" w:semiHidden="0" w:uiPriority="60" w:unhideWhenUsed="0"/>
-    <w:lsdException w:name="Light List Accent 2" w:semiHidden="0" w:uiPriority="61" w:unhideWhenUsed="0"/>
-    <w:lsdException w:name="Light Grid Accent 2" w:semiHidden="0" w:uiPriority="62" w:unhideWhenUsed="0"/>
-    <w:lsdException w:name="Medium Shading 1 Accent 2" w:semiHidden="0" w:uiPriority="63" w:unhideWhenUsed="0"/>
-    <w:lsdException w:name="Medium Shading 2 Accent 2" w:semiHidden="0" w:uiPriority="64" w:unhideWhenUsed="0"/>
-    <w:lsdException w:name="Medium List 1 Accent 2" w:semiHidden="0" w:uiPriority="65" w:unhideWhenUsed="0"/>
-    <w:lsdException w:name="Medium List 2 Accent 2" w:semiHidden="0" w:uiPriority="66" w:unhideWhenUsed="0"/>
-    <w:lsdException w:name="Medium Grid 1 Accent 2" w:semiHidden="0" w:uiPriority="67" w:unhideWhenUsed="0"/>
-    <w:lsdException w:name="Medium Grid 2 Accent 2" w:semiHidden="0" w:uiPriority="68" w:unhideWhenUsed="0"/>
-    <w:lsdException w:name="Medium Grid 3 Accent 2" w:semiHidden="0" w:uiPriority="69" w:unhideWhenUsed="0"/>
-    <w:lsdException w:name="Dark List Accent 2" w:semiHidden="0" w:uiPriority="70" w:unhideWhenUsed="0"/>
-    <w:lsdException w:name="Colorful Shading Accent 2" w:semiHidden="0" w:uiPriority="71" w:unhideWhenUsed="0"/>
-    <w:lsdException w:name="Colorful List Accent 2" w:semiHidden="0" w:uiPriority="72" w:unhideWhenUsed="0"/>
-    <w:lsdException w:name="Colorful Grid Accent 2" w:semiHidden="0" w:uiPriority="73" w:unhideWhenUsed="0"/>
-    <w:lsdException w:name="Light Shading Accent 3" w:semiHidden="0" w:uiPriority="60" w:unhideWhenUsed="0"/>
-    <w:lsdException w:name="Light List Accent 3" w:semiHidden="0" w:uiPriority="61" w:unhideWhenUsed="0"/>
-    <w:lsdException w:name="Light Grid Accent 3" w:semiHidden="0" w:uiPriority="62" w:unhideWhenUsed="0"/>
-    <w:lsdException w:name="Medium Shading 1 Accent 3" w:semiHidden="0" w:uiPriority="63" w:unhideWhenUsed="0"/>
-    <w:lsdException w:name="Medium Shading 2 Accent 3" w:semiHidden="0" w:uiPriority="64" w:unhideWhenUsed="0"/>
-    <w:lsdException w:name="Medium List 1 Accent 3" w:semiHidden="0" w:uiPriority="65" w:unhideWhenUsed="0"/>
-    <w:lsdException w:name="Medium List 2 Accent 3" w:semiHidden="0" w:uiPriority="66" w:unhideWhenUsed="0"/>
-    <w:lsdException w:name="Medium Grid 1 Accent 3" w:semiHidden="0" w:uiPriority="67" w:unhideWhenUsed="0"/>
-    <w:lsdException w:name="Medium Grid 2 Accent 3" w:semiHidden="0" w:uiPriority="68" w:unhideWhenUsed="0"/>
-    <w:lsdException w:name="Medium Grid 3 Accent 3" w:semiHidden="0" w:uiPriority="69" w:unhideWhenUsed="0"/>
-    <w:lsdException w:name="Dark List Accent 3" w:semiHidden="0" w:uiPriority="70" w:unhideWhenUsed="0"/>
-    <w:lsdException w:name="Colorful Shading Accent 3" w:semiHidden="0" w:uiPriority="71" w:unhideWhenUsed="0"/>
-    <w:lsdException w:name="Colorful List Accent 3" w:semiHidden="0" w:uiPriority="72" w:unhideWhenUsed="0"/>
-    <w:lsdException w:name="Colorful Grid Accent 3" w:semiHidden="0" w:uiPriority="73" w:unhideWhenUsed="0"/>
-    <w:lsdException w:name="Light Shading Accent 4" w:semiHidden="0" w:uiPriority="60" w:unhideWhenUsed="0"/>
-    <w:lsdException w:name="Light List Accent 4" w:semiHidden="0" w:uiPriority="61" w:unhideWhenUsed="0"/>
-    <w:lsdException w:name="Light Grid Accent 4" w:semiHidden="0" w:uiPriority="62" w:unhideWhenUsed="0"/>
-    <w:lsdException w:name="Medium Shading 1 Accent 4" w:semiHidden="0" w:uiPriority="63" w:unhideWhenUsed="0"/>
-    <w:lsdException w:name="Medium Shading 2 Accent 4" w:semiHidden="0" w:uiPriority="64" w:unhideWhenUsed="0"/>
-    <w:lsdException w:name="Medium List 1 Accent 4" w:semiHidden="0" w:uiPriority="65" w:unhideWhenUsed="0"/>
-    <w:lsdException w:name="Medium List 2 Accent 4" w:semiHidden="0" w:uiPriority="66" w:unhideWhenUsed="0"/>
-    <w:lsdException w:name="Medium Grid 1 Accent 4" w:semiHidden="0" w:uiPriority="67" w:unhideWhenUsed="0"/>
-    <w:lsdException w:name="Medium Grid 2 Accent 4" w:semiHidden="0" w:uiPriority="68" w:unhideWhenUsed="0"/>
-    <w:lsdException w:name="Medium Grid 3 Accent 4" w:semiHidden="0" w:uiPriority="69" w:unhideWhenUsed="0"/>
-    <w:lsdException w:name="Dark List Accent 4" w:semiHidden="0" w:uiPriority="70" w:unhideWhenUsed="0"/>
-    <w:lsdException w:name="Colorful Shading Accent 4" w:semiHidden="0" w:uiPriority="71" w:unhideWhenUsed="0"/>
-    <w:lsdException w:name="Colorful List Accent 4" w:semiHidden="0" w:uiPriority="72" w:unhideWhenUsed="0"/>
-    <w:lsdException w:name="Colorful Grid Accent 4" w:semiHidden="0" w:uiPriority="73" w:unhideWhenUsed="0"/>
-    <w:lsdException w:name="Light Shading Accent 5" w:semiHidden="0" w:uiPriority="60" w:unhideWhenUsed="0"/>
-    <w:lsdException w:name="Light List Accent 5" w:semiHidden="0" w:uiPriority="61" w:unhideWhenUsed="0"/>
-    <w:lsdException w:name="Light Grid Accent 5" w:semiHidden="0" w:uiPriority="62" w:unhideWhenUsed="0"/>
-    <w:lsdException w:name="Medium Shading 1 Accent 5" w:semiHidden="0" w:uiPriority="63" w:unhideWhenUsed="0"/>
-    <w:lsdException w:name="Medium Shading 2 Accent 5" w:semiHidden="0" w:uiPriority="64" w:unhideWhenUsed="0"/>
-    <w:lsdException w:name="Medium List 1 Accent 5" w:semiHidden="0" w:uiPriority="65" w:unhideWhenUsed="0"/>
-    <w:lsdException w:name="Medium List 2 Accent 5" w:semiHidden="0" w:uiPriority="66" w:unhideWhenUsed="0"/>
-    <w:lsdException w:name="Medium Grid 1 Accent 5" w:semiHidden="0" w:uiPriority="67" w:unhideWhenUsed="0"/>
-    <w:lsdException w:name="Medium Grid 2 Accent 5" w:semiHidden="0" w:uiPriority="68" w:unhideWhenUsed="0"/>
-    <w:lsdException w:name="Medium Grid 3 Accent 5" w:semiHidden="0" w:uiPriority="69" w:unhideWhenUsed="0"/>
-    <w:lsdException w:name="Dark List Accent 5" w:semiHidden="0" w:uiPriority="70" w:unhideWhenUsed="0"/>
-    <w:lsdException w:name="Colorful Shading Accent 5" w:semiHidden="0" w:uiPriority="71" w:unhideWhenUsed="0"/>
-    <w:lsdException w:name="Colorful List Accent 5" w:semiHidden="0" w:uiPriority="72" w:unhideWhenUsed="0"/>
-    <w:lsdException w:name="Colorful Grid Accent 5" w:semiHidden="0" w:uiPriority="73" w:unhideWhenUsed="0"/>
-    <w:lsdException w:name="Light Shading Accent 6" w:semiHidden="0" w:uiPriority="60" w:unhideWhenUsed="0"/>
-    <w:lsdException w:name="Light List Accent 6" w:semiHidden="0" w:uiPriority="61" w:unhideWhenUsed="0"/>
-    <w:lsdException w:name="Light Grid Accent 6" w:semiHidden="0" w:uiPriority="62" w:unhideWhenUsed="0"/>
-    <w:lsdException w:name="Medium Shading 1 Accent 6" w:semiHidden="0" w:uiPriority="63" w:unhideWhenUsed="0"/>
-    <w:lsdException w:name="Medium Shading 2 Accent 6" w:semiHidden="0" w:uiPriority="64" w:unhideWhenUsed="0"/>
-    <w:lsdException w:name="Medium List 1 Accent 6" w:semiHidden="0" w:uiPriority="65" w:unhideWhenUsed="0"/>
-    <w:lsdException w:name="Medium List 2 Accent 6" w:semiHidden="0" w:uiPriority="66" w:unhideWhenUsed="0"/>
-    <w:lsdException w:name="Medium Grid 1 Accent 6" w:semiHidden="0" w:uiPriority="67" w:unhideWhenUsed="0"/>
-    <w:lsdException w:name="Medium Grid 2 Accent 6" w:semiHidden="0" w:uiPriority="68" w:unhideWhenUsed="0"/>
-    <w:lsdException w:name="Medium Grid 3 Accent 6" w:semiHidden="0" w:uiPriority="69" w:unhideWhenUsed="0"/>
-    <w:lsdException w:name="Dark List Accent 6" w:semiHidden="0" w:uiPriority="70" w:unhideWhenUsed="0"/>
-    <w:lsdException w:name="Colorful Shading Accent 6" w:semiHidden="0" w:uiPriority="71" w:unhideWhenUsed="0"/>
-    <w:lsdException w:name="Colorful List Accent 6" w:semiHidden="0" w:uiPriority="72" w:unhideWhenUsed="0"/>
-    <w:lsdException w:name="Colorful Grid Accent 6" w:semiHidden="0" w:uiPriority="73" w:unhideWhenUsed="0"/>
-    <w:lsdException w:name="Subtle Emphasis" w:semiHidden="0" w:uiPriority="19" w:unhideWhenUsed="0" w:qFormat="1"/>
-    <w:lsdException w:name="Intense Emphasis" w:semiHidden="0" w:uiPriority="21" w:unhideWhenUsed="0" w:qFormat="1"/>
-    <w:lsdException w:name="Subtle Reference" w:semiHidden="0" w:uiPriority="31" w:unhideWhenUsed="0" w:qFormat="1"/>
-    <w:lsdException w:name="Intense Reference" w:semiHidden="0" w:uiPriority="32" w:unhideWhenUsed="0" w:qFormat="1"/>
-    <w:lsdException w:name="Book Title" w:semiHidden="0" w:uiPriority="33" w:unhideWhenUsed="0" w:qFormat="1"/>
-    <w:lsdException w:name="Bibliography" w:uiPriority="37"/>
-    <w:lsdException w:name="TOC Heading" w:uiPriority="39" w:qFormat="1"/>
+  <w:latentStyles w:defLockedState="0" w:defUIPriority="99" w:defSemiHidden="0" w:defUnhideWhenUsed="0" w:defQFormat="0" w:count="380">
+    <w:lsdException w:name="Normal" w:uiPriority="0" w:qFormat="1"/>
+    <w:lsdException w:name="heading 1" w:uiPriority="9" w:qFormat="1"/>
+    <w:lsdException w:name="heading 2" w:semiHidden="1" w:uiPriority="9" w:unhideWhenUsed="1" w:qFormat="1"/>
+    <w:lsdException w:name="heading 3" w:semiHidden="1" w:uiPriority="9" w:unhideWhenUsed="1" w:qFormat="1"/>
+    <w:lsdException w:name="heading 4" w:semiHidden="1" w:uiPriority="9" w:unhideWhenUsed="1" w:qFormat="1"/>
+    <w:lsdException w:name="heading 5" w:semiHidden="1" w:uiPriority="9" w:unhideWhenUsed="1" w:qFormat="1"/>
+    <w:lsdException w:name="heading 6" w:semiHidden="1" w:uiPriority="9" w:unhideWhenUsed="1" w:qFormat="1"/>
+    <w:lsdException w:name="heading 7" w:semiHidden="1" w:uiPriority="9" w:unhideWhenUsed="1" w:qFormat="1"/>
+    <w:lsdException w:name="heading 8" w:semiHidden="1" w:uiPriority="9" w:unhideWhenUsed="1" w:qFormat="1"/>
+    <w:lsdException w:name="heading 9" w:semiHidden="1" w:uiPriority="9" w:unhideWhenUsed="1" w:qFormat="1"/>
+    <w:lsdException w:name="index 1" w:semiHidden="1" w:unhideWhenUsed="1"/>
+    <w:lsdException w:name="index 2" w:semiHidden="1" w:unhideWhenUsed="1"/>
+    <w:lsdException w:name="index 3" w:semiHidden="1" w:unhideWhenUsed="1"/>
+    <w:lsdException w:name="index 4" w:semiHidden="1" w:unhideWhenUsed="1"/>
+    <w:lsdException w:name="index 5" w:semiHidden="1" w:unhideWhenUsed="1"/>
+    <w:lsdException w:name="index 6" w:semiHidden="1" w:unhideWhenUsed="1"/>
+    <w:lsdException w:name="index 7" w:semiHidden="1" w:unhideWhenUsed="1"/>
+    <w:lsdException w:name="index 8" w:semiHidden="1" w:unhideWhenUsed="1"/>
+    <w:lsdException w:name="index 9" w:semiHidden="1" w:unhideWhenUsed="1"/>
+    <w:lsdException w:name="toc 1" w:semiHidden="1" w:uiPriority="39" w:unhideWhenUsed="1"/>
+    <w:lsdException w:name="toc 2" w:semiHidden="1" w:uiPriority="39" w:unhideWhenUsed="1"/>
+    <w:lsdException w:name="toc 3" w:semiHidden="1" w:uiPriority="39" w:unhideWhenUsed="1"/>
+    <w:lsdException w:name="toc 4" w:semiHidden="1" w:uiPriority="39" w:unhideWhenUsed="1"/>
+    <w:lsdException w:name="toc 5" w:semiHidden="1" w:uiPriority="39" w:unhideWhenUsed="1"/>
+    <w:lsdException w:name="toc 6" w:semiHidden="1" w:uiPriority="39" w:unhideWhenUsed="1"/>
+    <w:lsdException w:name="toc 7" w:semiHidden="1" w:uiPriority="39" w:unhideWhenUsed="1"/>
+    <w:lsdException w:name="toc 8" w:semiHidden="1" w:uiPriority="39" w:unhideWhenUsed="1"/>
+    <w:lsdException w:name="toc 9" w:semiHidden="1" w:uiPriority="39" w:unhideWhenUsed="1"/>
+    <w:lsdException w:name="Normal Indent" w:semiHidden="1" w:unhideWhenUsed="1"/>
+    <w:lsdException w:name="footnote text" w:semiHidden="1" w:unhideWhenUsed="1"/>
+    <w:lsdException w:name="annotation text" w:semiHidden="1" w:unhideWhenUsed="1"/>
+    <w:lsdException w:name="header" w:semiHidden="1" w:unhideWhenUsed="1"/>
+    <w:lsdException w:name="footer" w:semiHidden="1" w:unhideWhenUsed="1"/>
+    <w:lsdException w:name="index heading" w:semiHidden="1" w:unhideWhenUsed="1"/>
+    <w:lsdException w:name="caption" w:semiHidden="1" w:uiPriority="35" w:unhideWhenUsed="1" w:qFormat="1"/>
+    <w:lsdException w:name="table of figures" w:semiHidden="1" w:unhideWhenUsed="1"/>
+    <w:lsdException w:name="envelope address" w:semiHidden="1" w:unhideWhenUsed="1"/>
+    <w:lsdException w:name="envelope return" w:semiHidden="1" w:unhideWhenUsed="1"/>
+    <w:lsdException w:name="footnote reference" w:semiHidden="1" w:unhideWhenUsed="1"/>
+    <w:lsdException w:name="annotation reference" w:semiHidden="1" w:unhideWhenUsed="1"/>
+    <w:lsdException w:name="line number" w:semiHidden="1" w:unhideWhenUsed="1"/>
+    <w:lsdException w:name="page number" w:semiHidden="1" w:unhideWhenUsed="1"/>
+    <w:lsdException w:name="endnote reference" w:semiHidden="1" w:unhideWhenUsed="1"/>
+    <w:lsdException w:name="endnote text" w:semiHidden="1" w:unhideWhenUsed="1"/>
+    <w:lsdException w:name="table of authorities" w:semiHidden="1" w:unhideWhenUsed="1"/>
+    <w:lsdException w:name="macro" w:semiHidden="1" w:unhideWhenUsed="1"/>
+    <w:lsdException w:name="toa heading" w:semiHidden="1" w:unhideWhenUsed="1"/>
+    <w:lsdException w:name="List" w:semiHidden="1" w:unhideWhenUsed="1"/>
+    <w:lsdException w:name="List Bullet" w:semiHidden="1" w:unhideWhenUsed="1"/>
+    <w:lsdException w:name="List Number" w:semiHidden="1" w:unhideWhenUsed="1"/>
+    <w:lsdException w:name="List 2" w:semiHidden="1" w:unhideWhenUsed="1"/>
+    <w:lsdException w:name="List 3" w:semiHidden="1" w:unhideWhenUsed="1"/>
+    <w:lsdException w:name="List 4" w:semiHidden="1" w:unhideWhenUsed="1"/>
+    <w:lsdException w:name="List 5" w:semiHidden="1" w:unhideWhenUsed="1"/>
+    <w:lsdException w:name="List Bullet 2" w:semiHidden="1" w:unhideWhenUsed="1"/>
+    <w:lsdException w:name="List Bullet 3" w:semiHidden="1" w:unhideWhenUsed="1"/>
+    <w:lsdException w:name="List Bullet 4" w:semiHidden="1" w:unhideWhenUsed="1"/>
+    <w:lsdException w:name="List Bullet 5" w:semiHidden="1" w:unhideWhenUsed="1"/>
+    <w:lsdException w:name="List Number 2" w:semiHidden="1" w:unhideWhenUsed="1"/>
+    <w:lsdException w:name="List Number 3" w:semiHidden="1" w:unhideWhenUsed="1"/>
+    <w:lsdException w:name="List Number 4" w:semiHidden="1" w:unhideWhenUsed="1"/>
+    <w:lsdException w:name="List Number 5" w:semiHidden="1" w:unhideWhenUsed="1"/>
+    <w:lsdException w:name="Title" w:uiPriority="10" w:qFormat="1"/>
+    <w:lsdException w:name="Closing" w:semiHidden="1" w:unhideWhenUsed="1"/>
+    <w:lsdException w:name="Signature" w:semiHidden="1" w:unhideWhenUsed="1"/>
+    <w:lsdException w:name="Default Paragraph Font" w:semiHidden="1" w:uiPriority="1" w:unhideWhenUsed="1"/>
+    <w:lsdException w:name="Body Text" w:semiHidden="1" w:unhideWhenUsed="1"/>
+    <w:lsdException w:name="Body Text Indent" w:semiHidden="1" w:unhideWhenUsed="1"/>
+    <w:lsdException w:name="List Continue" w:semiHidden="1" w:unhideWhenUsed="1"/>
+    <w:lsdException w:name="List Continue 2" w:semiHidden="1" w:unhideWhenUsed="1"/>
+    <w:lsdException w:name="List Continue 3" w:semiHidden="1" w:unhideWhenUsed="1"/>
+    <w:lsdException w:name="List Continue 4" w:semiHidden="1" w:unhideWhenUsed="1"/>
+    <w:lsdException w:name="List Continue 5" w:semiHidden="1" w:unhideWhenUsed="1"/>
+    <w:lsdException w:name="Message Header" w:semiHidden="1" w:unhideWhenUsed="1"/>
+    <w:lsdException w:name="Subtitle" w:uiPriority="11" w:qFormat="1"/>
+    <w:lsdException w:name="Salutation" w:semiHidden="1" w:unhideWhenUsed="1"/>
+    <w:lsdException w:name="Date" w:semiHidden="1" w:unhideWhenUsed="1"/>
+    <w:lsdException w:name="Body Text First Indent" w:semiHidden="1" w:unhideWhenUsed="1"/>
+    <w:lsdException w:name="Body Text First Indent 2" w:semiHidden="1" w:unhideWhenUsed="1"/>
+    <w:lsdException w:name="Note Heading" w:semiHidden="1" w:unhideWhenUsed="1"/>
+    <w:lsdException w:name="Body Text 2" w:semiHidden="1" w:unhideWhenUsed="1"/>
+    <w:lsdException w:name="Body Text 3" w:semiHidden="1" w:unhideWhenUsed="1"/>
+    <w:lsdException w:name="Body Text Indent 2" w:semiHidden="1" w:unhideWhenUsed="1"/>
+    <w:lsdException w:name="Body Text Indent 3" w:semiHidden="1" w:unhideWhenUsed="1"/>
+    <w:lsdException w:name="Block Text" w:semiHidden="1" w:unhideWhenUsed="1"/>
+    <w:lsdException w:name="Hyperlink" w:semiHidden="1" w:unhideWhenUsed="1"/>
+    <w:lsdException w:name="FollowedHyperlink" w:semiHidden="1" w:unhideWhenUsed="1"/>
+    <w:lsdException w:name="Strong" w:uiPriority="22" w:qFormat="1"/>
+    <w:lsdException w:name="Emphasis" w:uiPriority="20" w:qFormat="1"/>
+    <w:lsdException w:name="Document Map" w:semiHidden="1" w:unhideWhenUsed="1"/>
+    <w:lsdException w:name="Plain Text" w:semiHidden="1" w:unhideWhenUsed="1"/>
+    <w:lsdException w:name="E-mail Signature" w:semiHidden="1" w:unhideWhenUsed="1"/>
+    <w:lsdException w:name="HTML Top of Form" w:semiHidden="1" w:unhideWhenUsed="1"/>
+    <w:lsdException w:name="HTML Bottom of Form" w:semiHidden="1" w:unhideWhenUsed="1"/>
+    <w:lsdException w:name="Normal (Web)" w:semiHidden="1" w:unhideWhenUsed="1"/>
+    <w:lsdException w:name="HTML Acronym" w:semiHidden="1" w:unhideWhenUsed="1"/>
+    <w:lsdException w:name="HTML Address" w:semiHidden="1" w:unhideWhenUsed="1"/>
+    <w:lsdException w:name="HTML Cite" w:semiHidden="1" w:unhideWhenUsed="1"/>
+    <w:lsdException w:name="HTML Code" w:semiHidden="1" w:unhideWhenUsed="1"/>
+    <w:lsdException w:name="HTML Definition" w:semiHidden="1" w:unhideWhenUsed="1"/>
+    <w:lsdException w:name="HTML Keyboard" w:semiHidden="1" w:unhideWhenUsed="1"/>
+    <w:lsdException w:name="HTML Preformatted" w:semiHidden="1" w:unhideWhenUsed="1"/>
+    <w:lsdException w:name="HTML Sample" w:semiHidden="1" w:unhideWhenUsed="1"/>
+    <w:lsdException w:name="HTML Typewriter" w:semiHidden="1" w:unhideWhenUsed="1"/>
+    <w:lsdException w:name="HTML Variable" w:semiHidden="1" w:unhideWhenUsed="1"/>
+    <w:lsdException w:name="Normal Table" w:semiHidden="1" w:unhideWhenUsed="1"/>
+    <w:lsdException w:name="annotation subject" w:semiHidden="1" w:unhideWhenUsed="1"/>
+    <w:lsdException w:name="No List" w:semiHidden="1" w:unhideWhenUsed="1"/>
+    <w:lsdException w:name="Outline List 1" w:semiHidden="1" w:unhideWhenUsed="1"/>
+    <w:lsdException w:name="Outline List 2" w:semiHidden="1" w:unhideWhenUsed="1"/>
+    <w:lsdException w:name="Outline List 3" w:semiHidden="1" w:unhideWhenUsed="1"/>
+    <w:lsdException w:name="Table Simple 1" w:semiHidden="1" w:unhideWhenUsed="1"/>
+    <w:lsdException w:name="Table Simple 2" w:semiHidden="1" w:unhideWhenUsed="1"/>
+    <w:lsdException w:name="Table Simple 3" w:semiHidden="1" w:unhideWhenUsed="1"/>
+    <w:lsdException w:name="Table Classic 1" w:semiHidden="1" w:unhideWhenUsed="1"/>
+    <w:lsdException w:name="Table Classic 2" w:semiHidden="1" w:unhideWhenUsed="1"/>
+    <w:lsdException w:name="Table Classic 3" w:semiHidden="1" w:unhideWhenUsed="1"/>
+    <w:lsdException w:name="Table Classic 4" w:semiHidden="1" w:unhideWhenUsed="1"/>
+    <w:lsdException w:name="Table Colorful 1" w:semiHidden="1" w:unhideWhenUsed="1"/>
+    <w:lsdException w:name="Table Colorful 2" w:semiHidden="1" w:unhideWhenUsed="1"/>
+    <w:lsdException w:name="Table Colorful 3" w:semiHidden="1" w:unhideWhenUsed="1"/>
+    <w:lsdException w:name="Table Columns 1" w:semiHidden="1" w:unhideWhenUsed="1"/>
+    <w:lsdException w:name="Table Columns 2" w:semiHidden="1" w:unhideWhenUsed="1"/>
+    <w:lsdException w:name="Table Columns 3" w:semiHidden="1" w:unhideWhenUsed="1"/>
+    <w:lsdException w:name="Table Columns 4" w:semiHidden="1" w:unhideWhenUsed="1"/>
+    <w:lsdException w:name="Table Columns 5" w:semiHidden="1" w:unhideWhenUsed="1"/>
+    <w:lsdException w:name="Table Grid 1" w:semiHidden="1" w:unhideWhenUsed="1"/>
+    <w:lsdException w:name="Table Grid 2" w:semiHidden="1" w:unhideWhenUsed="1"/>
+    <w:lsdException w:name="Table Grid 3" w:semiHidden="1" w:unhideWhenUsed="1"/>
+    <w:lsdException w:name="Table Grid 4" w:semiHidden="1" w:unhideWhenUsed="1"/>
+    <w:lsdException w:name="Table Grid 5" w:semiHidden="1" w:unhideWhenUsed="1"/>
+    <w:lsdException w:name="Table Grid 6" w:semiHidden="1" w:unhideWhenUsed="1"/>
+    <w:lsdException w:name="Table Grid 7" w:semiHidden="1" w:unhideWhenUsed="1"/>
+    <w:lsdException w:name="Table Grid 8" w:semiHidden="1" w:unhideWhenUsed="1"/>
+    <w:lsdException w:name="Table List 1" w:semiHidden="1" w:unhideWhenUsed="1"/>
+    <w:lsdException w:name="Table List 2" w:semiHidden="1" w:unhideWhenUsed="1"/>
+    <w:lsdException w:name="Table List 3" w:semiHidden="1" w:unhideWhenUsed="1"/>
+    <w:lsdException w:name="Table List 4" w:semiHidden="1" w:unhideWhenUsed="1"/>
+    <w:lsdException w:name="Table List 5" w:semiHidden="1" w:unhideWhenUsed="1"/>
+    <w:lsdException w:name="Table List 6" w:semiHidden="1" w:unhideWhenUsed="1"/>
+    <w:lsdException w:name="Table List 7" w:semiHidden="1" w:unhideWhenUsed="1"/>
+    <w:lsdException w:name="Table List 8" w:semiHidden="1" w:unhideWhenUsed="1"/>
+    <w:lsdException w:name="Table 3D effects 1" w:semiHidden="1" w:unhideWhenUsed="1"/>
+    <w:lsdException w:name="Table 3D effects 2" w:semiHidden="1" w:unhideWhenUsed="1"/>
+    <w:lsdException w:name="Table 3D effects 3" w:semiHidden="1" w:unhideWhenUsed="1"/>
+    <w:lsdException w:name="Table Contemporary" w:semiHidden="1" w:unhideWhenUsed="1"/>
+    <w:lsdException w:name="Table Elegant" w:semiHidden="1" w:unhideWhenUsed="1"/>
+    <w:lsdException w:name="Table Professional" w:semiHidden="1" w:unhideWhenUsed="1"/>
+    <w:lsdException w:name="Table Subtle 1" w:semiHidden="1" w:unhideWhenUsed="1"/>
+    <w:lsdException w:name="Table Subtle 2" w:semiHidden="1" w:unhideWhenUsed="1"/>
+    <w:lsdException w:name="Table Web 1" w:semiHidden="1" w:unhideWhenUsed="1"/>
+    <w:lsdException w:name="Table Web 2" w:semiHidden="1" w:unhideWhenUsed="1"/>
+    <w:lsdException w:name="Table Web 3" w:semiHidden="1" w:unhideWhenUsed="1"/>
+    <w:lsdException w:name="Balloon Text" w:semiHidden="1" w:unhideWhenUsed="1"/>
+    <w:lsdException w:name="Table Grid" w:uiPriority="59"/>
+    <w:lsdException w:name="Table Theme" w:semiHidden="1" w:unhideWhenUsed="1"/>
+    <w:lsdException w:name="Note Level 1" w:semiHidden="1" w:unhideWhenUsed="1"/>
+    <w:lsdException w:name="Note Level 2" w:semiHidden="1" w:unhideWhenUsed="1"/>
+    <w:lsdException w:name="Note Level 3" w:semiHidden="1" w:unhideWhenUsed="1"/>
+    <w:lsdException w:name="Note Level 4" w:semiHidden="1" w:unhideWhenUsed="1"/>
+    <w:lsdException w:name="Note Level 5" w:semiHidden="1" w:unhideWhenUsed="1"/>
+    <w:lsdException w:name="Note Level 6" w:semiHidden="1" w:unhideWhenUsed="1"/>
+    <w:lsdException w:name="Note Level 7" w:semiHidden="1" w:unhideWhenUsed="1"/>
+    <w:lsdException w:name="Note Level 8" w:semiHidden="1" w:unhideWhenUsed="1"/>
+    <w:lsdException w:name="Note Level 9" w:semiHidden="1" w:unhideWhenUsed="1"/>
+    <w:lsdException w:name="Placeholder Text" w:semiHidden="1"/>
+    <w:lsdException w:name="No Spacing" w:uiPriority="1" w:qFormat="1"/>
+    <w:lsdException w:name="Light Shading" w:uiPriority="60"/>
+    <w:lsdException w:name="Light List" w:uiPriority="61"/>
+    <w:lsdException w:name="Light Grid" w:uiPriority="62"/>
+    <w:lsdException w:name="Medium Shading 1" w:uiPriority="63"/>
+    <w:lsdException w:name="Medium Shading 2" w:uiPriority="64"/>
+    <w:lsdException w:name="Medium List 1" w:uiPriority="65"/>
+    <w:lsdException w:name="Medium List 2" w:uiPriority="66"/>
+    <w:lsdException w:name="Medium Grid 1" w:uiPriority="67"/>
+    <w:lsdException w:name="Medium Grid 2" w:uiPriority="68"/>
+    <w:lsdException w:name="Medium Grid 3" w:uiPriority="69"/>
+    <w:lsdException w:name="Dark List" w:uiPriority="70"/>
+    <w:lsdException w:name="Colorful Shading" w:uiPriority="71"/>
+    <w:lsdException w:name="Colorful List" w:uiPriority="72"/>
+    <w:lsdException w:name="Colorful Grid" w:uiPriority="73"/>
+    <w:lsdException w:name="Light Shading Accent 1" w:uiPriority="60"/>
+    <w:lsdException w:name="Light List Accent 1" w:uiPriority="61"/>
+    <w:lsdException w:name="Light Grid Accent 1" w:uiPriority="62"/>
+    <w:lsdException w:name="Medium Shading 1 Accent 1" w:uiPriority="63"/>
+    <w:lsdException w:name="Medium Shading 2 Accent 1" w:uiPriority="64"/>
+    <w:lsdException w:name="Medium List 1 Accent 1" w:uiPriority="65"/>
+    <w:lsdException w:name="Revision" w:semiHidden="1"/>
+    <w:lsdException w:name="List Paragraph" w:uiPriority="34" w:qFormat="1"/>
+    <w:lsdException w:name="Quote" w:uiPriority="29" w:qFormat="1"/>
+    <w:lsdException w:name="Intense Quote" w:uiPriority="30" w:qFormat="1"/>
+    <w:lsdException w:name="Medium List 2 Accent 1" w:uiPriority="66"/>
+    <w:lsdException w:name="Medium Grid 1 Accent 1" w:uiPriority="67"/>
+    <w:lsdException w:name="Medium Grid 2 Accent 1" w:uiPriority="68"/>
+    <w:lsdException w:name="Medium Grid 3 Accent 1" w:uiPriority="69"/>
+    <w:lsdException w:name="Dark List Accent 1" w:uiPriority="70"/>
+    <w:lsdException w:name="Colorful Shading Accent 1" w:uiPriority="71"/>
+    <w:lsdException w:name="Colorful List Accent 1" w:uiPriority="72"/>
+    <w:lsdException w:name="Colorful Grid Accent 1" w:uiPriority="73"/>
+    <w:lsdException w:name="Light Shading Accent 2" w:uiPriority="60"/>
+    <w:lsdException w:name="Light List Accent 2" w:uiPriority="61"/>
+    <w:lsdException w:name="Light Grid Accent 2" w:uiPriority="62"/>
+    <w:lsdException w:name="Medium Shading 1 Accent 2" w:uiPriority="63"/>
+    <w:lsdException w:name="Medium Shading 2 Accent 2" w:uiPriority="64"/>
+    <w:lsdException w:name="Medium List 1 Accent 2" w:uiPriority="65"/>
+    <w:lsdException w:name="Medium List 2 Accent 2" w:uiPriority="66"/>
+    <w:lsdException w:name="Medium Grid 1 Accent 2" w:uiPriority="67"/>
+    <w:lsdException w:name="Medium Grid 2 Accent 2" w:uiPriority="68"/>
+    <w:lsdException w:name="Medium Grid 3 Accent 2" w:uiPriority="69"/>
+    <w:lsdException w:name="Dark List Accent 2" w:uiPriority="70"/>
+    <w:lsdException w:name="Colorful Shading Accent 2" w:uiPriority="71"/>
+    <w:lsdException w:name="Colorful List Accent 2" w:uiPriority="72"/>
+    <w:lsdException w:name="Colorful Grid Accent 2" w:uiPriority="73"/>
+    <w:lsdException w:name="Light Shading Accent 3" w:uiPriority="60"/>
+    <w:lsdException w:name="Light List Accent 3" w:uiPriority="61"/>
+    <w:lsdException w:name="Light Grid Accent 3" w:uiPriority="62"/>
+    <w:lsdException w:name="Medium Shading 1 Accent 3" w:uiPriority="63"/>
+    <w:lsdException w:name="Medium Shading 2 Accent 3" w:uiPriority="64"/>
+    <w:lsdException w:name="Medium List 1 Accent 3" w:uiPriority="65"/>
+    <w:lsdException w:name="Medium List 2 Accent 3" w:uiPriority="66"/>
+    <w:lsdException w:name="Medium Grid 1 Accent 3" w:uiPriority="67"/>
+    <w:lsdException w:name="Medium Grid 2 Accent 3" w:uiPriority="68"/>
+    <w:lsdException w:name="Medium Grid 3 Accent 3" w:uiPriority="69"/>
+    <w:lsdException w:name="Dark List Accent 3" w:uiPriority="70"/>
+    <w:lsdException w:name="Colorful Shading Accent 3" w:uiPriority="71"/>
+    <w:lsdException w:name="Colorful List Accent 3" w:uiPriority="72"/>
+    <w:lsdException w:name="Colorful Grid Accent 3" w:uiPriority="73"/>
+    <w:lsdException w:name="Light Shading Accent 4" w:uiPriority="60"/>
+    <w:lsdException w:name="Light List Accent 4" w:uiPriority="61"/>
+    <w:lsdException w:name="Light Grid Accent 4" w:uiPriority="62"/>
+    <w:lsdException w:name="Medium Shading 1 Accent 4" w:uiPriority="63"/>
+    <w:lsdException w:name="Medium Shading 2 Accent 4" w:uiPriority="64"/>
+    <w:lsdException w:name="Medium List 1 Accent 4" w:uiPriority="65"/>
+    <w:lsdException w:name="Medium List 2 Accent 4" w:uiPriority="66"/>
+    <w:lsdException w:name="Medium Grid 1 Accent 4" w:uiPriority="67"/>
+    <w:lsdException w:name="Medium Grid 2 Accent 4" w:uiPriority="68"/>
+    <w:lsdException w:name="Medium Grid 3 Accent 4" w:uiPriority="69"/>
+    <w:lsdException w:name="Dark List Accent 4" w:uiPriority="70"/>
+    <w:lsdException w:name="Colorful Shading Accent 4" w:uiPriority="71"/>
+    <w:lsdException w:name="Colorful List Accent 4" w:uiPriority="72"/>
+    <w:lsdException w:name="Colorful Grid Accent 4" w:uiPriority="73"/>
+    <w:lsdException w:name="Light Shading Accent 5" w:uiPriority="60"/>
+    <w:lsdException w:name="Light List Accent 5" w:uiPriority="61"/>
+    <w:lsdException w:name="Light Grid Accent 5" w:uiPriority="62"/>
+    <w:lsdException w:name="Medium Shading 1 Accent 5" w:uiPriority="63"/>
+    <w:lsdException w:name="Medium Shading 2 Accent 5" w:uiPriority="64"/>
+    <w:lsdException w:name="Medium List 1 Accent 5" w:uiPriority="65"/>
+    <w:lsdException w:name="Medium List 2 Accent 5" w:uiPriority="66"/>
+    <w:lsdException w:name="Medium Grid 1 Accent 5" w:uiPriority="67"/>
+    <w:lsdException w:name="Medium Grid 2 Accent 5" w:uiPriority="68"/>
+    <w:lsdException w:name="Medium Grid 3 Accent 5" w:uiPriority="69"/>
+    <w:lsdException w:name="Dark List Accent 5" w:uiPriority="70"/>
+    <w:lsdException w:name="Colorful Shading Accent 5" w:uiPriority="71"/>
+    <w:lsdException w:name="Colorful List Accent 5" w:uiPriority="72"/>
+    <w:lsdException w:name="Colorful Grid Accent 5" w:uiPriority="73"/>
+    <w:lsdException w:name="Light Shading Accent 6" w:uiPriority="60"/>
+    <w:lsdException w:name="Light List Accent 6" w:uiPriority="61"/>
+    <w:lsdException w:name="Light Grid Accent 6" w:uiPriority="62"/>
+    <w:lsdException w:name="Medium Shading 1 Accent 6" w:uiPriority="63"/>
+    <w:lsdException w:name="Medium Shading 2 Accent 6" w:uiPriority="64"/>
+    <w:lsdException w:name="Medium List 1 Accent 6" w:uiPriority="65"/>
+    <w:lsdException w:name="Medium List 2 Accent 6" w:uiPriority="66"/>
+    <w:lsdException w:name="Medium Grid 1 Accent 6" w:uiPriority="67"/>
+    <w:lsdException w:name="Medium Grid 2 Accent 6" w:uiPriority="68"/>
+    <w:lsdException w:name="Medium Grid 3 Accent 6" w:uiPriority="69"/>
+    <w:lsdException w:name="Dark List Accent 6" w:uiPriority="70"/>
+    <w:lsdException w:name="Colorful Shading Accent 6" w:uiPriority="71"/>
+    <w:lsdException w:name="Colorful List Accent 6" w:uiPriority="72"/>
+    <w:lsdException w:name="Colorful Grid Accent 6" w:uiPriority="73"/>
+    <w:lsdException w:name="Subtle Emphasis" w:uiPriority="19" w:qFormat="1"/>
+    <w:lsdException w:name="Intense Emphasis" w:uiPriority="21" w:qFormat="1"/>
+    <w:lsdException w:name="Subtle Reference" w:uiPriority="31" w:qFormat="1"/>
+    <w:lsdException w:name="Intense Reference" w:uiPriority="32" w:qFormat="1"/>
+    <w:lsdException w:name="Book Title" w:uiPriority="33" w:qFormat="1"/>
+    <w:lsdException w:name="Bibliography" w:semiHidden="1" w:uiPriority="37" w:unhideWhenUsed="1"/>
+    <w:lsdException w:name="TOC Heading" w:semiHidden="1" w:uiPriority="39" w:unhideWhenUsed="1" w:qFormat="1"/>
+    <w:lsdException w:name="Plain Table 1" w:uiPriority="41"/>
+    <w:lsdException w:name="Plain Table 2" w:uiPriority="42"/>
+    <w:lsdException w:name="Plain Table 3" w:uiPriority="43"/>
+    <w:lsdException w:name="Plain Table 4" w:uiPriority="44"/>
+    <w:lsdException w:name="Plain Table 5" w:uiPriority="45"/>
+    <w:lsdException w:name="Grid Table Light" w:uiPriority="40"/>
+    <w:lsdException w:name="Grid Table 1 Light" w:uiPriority="46"/>
+    <w:lsdException w:name="Grid Table 2" w:uiPriority="47"/>
+    <w:lsdException w:name="Grid Table 3" w:uiPriority="48"/>
+    <w:lsdException w:name="Grid Table 4" w:uiPriority="49"/>
+    <w:lsdException w:name="Grid Table 5 Dark" w:uiPriority="50"/>
+    <w:lsdException w:name="Grid Table 6 Colorful" w:uiPriority="51"/>
+    <w:lsdException w:name="Grid Table 7 Colorful" w:uiPriority="52"/>
+    <w:lsdException w:name="Grid Table 1 Light Accent 1" w:uiPriority="46"/>
+    <w:lsdException w:name="Grid Table 2 Accent 1" w:uiPriority="47"/>
+    <w:lsdException w:name="Grid Table 3 Accent 1" w:uiPriority="48"/>
+    <w:lsdException w:name="Grid Table 4 Accent 1" w:uiPriority="49"/>
+    <w:lsdException w:name="Grid Table 5 Dark Accent 1" w:uiPriority="50"/>
+    <w:lsdException w:name="Grid Table 6 Colorful Accent 1" w:uiPriority="51"/>
+    <w:lsdException w:name="Grid Table 7 Colorful Accent 1" w:uiPriority="52"/>
+    <w:lsdException w:name="Grid Table 1 Light Accent 2" w:uiPriority="46"/>
+    <w:lsdException w:name="Grid Table 2 Accent 2" w:uiPriority="47"/>
+    <w:lsdException w:name="Grid Table 3 Accent 2" w:uiPriority="48"/>
+    <w:lsdException w:name="Grid Table 4 Accent 2" w:uiPriority="49"/>
+    <w:lsdException w:name="Grid Table 5 Dark Accent 2" w:uiPriority="50"/>
+    <w:lsdException w:name="Grid Table 6 Colorful Accent 2" w:uiPriority="51"/>
+    <w:lsdException w:name="Grid Table 7 Colorful Accent 2" w:uiPriority="52"/>
+    <w:lsdException w:name="Grid Table 1 Light Accent 3" w:uiPriority="46"/>
+    <w:lsdException w:name="Grid Table 2 Accent 3" w:uiPriority="47"/>
+    <w:lsdException w:name="Grid Table 3 Accent 3" w:uiPriority="48"/>
+    <w:lsdException w:name="Grid Table 4 Accent 3" w:uiPriority="49"/>
+    <w:lsdException w:name="Grid Table 5 Dark Accent 3" w:uiPriority="50"/>
+    <w:lsdException w:name="Grid Table 6 Colorful Accent 3" w:uiPriority="51"/>
+    <w:lsdException w:name="Grid Table 7 Colorful Accent 3" w:uiPriority="52"/>
+    <w:lsdException w:name="Grid Table 1 Light Accent 4" w:uiPriority="46"/>
+    <w:lsdException w:name="Grid Table 2 Accent 4" w:uiPriority="47"/>
+    <w:lsdException w:name="Grid Table 3 Accent 4" w:uiPriority="48"/>
+    <w:lsdException w:name="Grid Table 4 Accent 4" w:uiPriority="49"/>
+    <w:lsdException w:name="Grid Table 5 Dark Accent 4" w:uiPriority="50"/>
+    <w:lsdException w:name="Grid Table 6 Colorful Accent 4" w:uiPriority="51"/>
+    <w:lsdException w:name="Grid Table 7 Colorful Accent 4" w:uiPriority="52"/>
+    <w:lsdException w:name="Grid Table 1 Light Accent 5" w:uiPriority="46"/>
+    <w:lsdException w:name="Grid Table 2 Accent 5" w:uiPriority="47"/>
+    <w:lsdException w:name="Grid Table 3 Accent 5" w:uiPriority="48"/>
+    <w:lsdException w:name="Grid Table 4 Accent 5" w:uiPriority="49"/>
+    <w:lsdException w:name="Grid Table 5 Dark Accent 5" w:uiPriority="50"/>
+    <w:lsdException w:name="Grid Table 6 Colorful Accent 5" w:uiPriority="51"/>
+    <w:lsdException w:name="Grid Table 7 Colorful Accent 5" w:uiPriority="52"/>
+    <w:lsdException w:name="Grid Table 1 Light Accent 6" w:uiPriority="46"/>
+    <w:lsdException w:name="Grid Table 2 Accent 6" w:uiPriority="47"/>
+    <w:lsdException w:name="Grid Table 3 Accent 6" w:uiPriority="48"/>
+    <w:lsdException w:name="Grid Table 4 Accent 6" w:uiPriority="49"/>
+    <w:lsdException w:name="Grid Table 5 Dark Accent 6" w:uiPriority="50"/>
+    <w:lsdException w:name="Grid Table 6 Colorful Accent 6" w:uiPriority="51"/>
+    <w:lsdException w:name="Grid Table 7 Colorful Accent 6" w:uiPriority="52"/>
+    <w:lsdException w:name="List Table 1 Light" w:uiPriority="46"/>
+    <w:lsdException w:name="List Table 2" w:uiPriority="47"/>
+    <w:lsdException w:name="List Table 3" w:uiPriority="48"/>
+    <w:lsdException w:name="List Table 4" w:uiPriority="49"/>
+    <w:lsdException w:name="List Table 5 Dark" w:uiPriority="50"/>
+    <w:lsdException w:name="List Table 6 Colorful" w:uiPriority="51"/>
+    <w:lsdException w:name="List Table 7 Colorful" w:uiPriority="52"/>
+    <w:lsdException w:name="List Table 1 Light Accent 1" w:uiPriority="46"/>
+    <w:lsdException w:name="List Table 2 Accent 1" w:uiPriority="47"/>
+    <w:lsdException w:name="List Table 3 Accent 1" w:uiPriority="48"/>
+    <w:lsdException w:name="List Table 4 Accent 1" w:uiPriority="49"/>
+    <w:lsdException w:name="List Table 5 Dark Accent 1" w:uiPriority="50"/>
+    <w:lsdException w:name="List Table 6 Colorful Accent 1" w:uiPriority="51"/>
+    <w:lsdException w:name="List Table 7 Colorful Accent 1" w:uiPriority="52"/>
+    <w:lsdException w:name="List Table 1 Light Accent 2" w:uiPriority="46"/>
+    <w:lsdException w:name="List Table 2 Accent 2" w:uiPriority="47"/>
+    <w:lsdException w:name="List Table 3 Accent 2" w:uiPriority="48"/>
+    <w:lsdException w:name="List Table 4 Accent 2" w:uiPriority="49"/>
+    <w:lsdException w:name="List Table 5 Dark Accent 2" w:uiPriority="50"/>
+    <w:lsdException w:name="List Table 6 Colorful Accent 2" w:uiPriority="51"/>
+    <w:lsdException w:name="List Table 7 Colorful Accent 2" w:uiPriority="52"/>
+    <w:lsdException w:name="List Table 1 Light Accent 3" w:uiPriority="46"/>
+    <w:lsdException w:name="List Table 2 Accent 3" w:uiPriority="47"/>
+    <w:lsdException w:name="List Table 3 Accent 3" w:uiPriority="48"/>
+    <w:lsdException w:name="List Table 4 Accent 3" w:uiPriority="49"/>
+    <w:lsdException w:name="List Table 5 Dark Accent 3" w:uiPriority="50"/>
+    <w:lsdException w:name="List Table 6 Colorful Accent 3" w:uiPriority="51"/>
+    <w:lsdException w:name="List Table 7 Colorful Accent 3" w:uiPriority="52"/>
+    <w:lsdException w:name="List Table 1 Light Accent 4" w:uiPriority="46"/>
+    <w:lsdException w:name="List Table 2 Accent 4" w:uiPriority="47"/>
+    <w:lsdException w:name="List Table 3 Accent 4" w:uiPriority="48"/>
+    <w:lsdException w:name="List Table 4 Accent 4" w:uiPriority="49"/>
+    <w:lsdException w:name="List Table 5 Dark Accent 4" w:uiPriority="50"/>
+    <w:lsdException w:name="List Table 6 Colorful Accent 4" w:uiPriority="51"/>
+    <w:lsdException w:name="List Table 7 Colorful Accent 4" w:uiPriority="52"/>
+    <w:lsdException w:name="List Table 1 Light Accent 5" w:uiPriority="46"/>
+    <w:lsdException w:name="List Table 2 Accent 5" w:uiPriority="47"/>
+    <w:lsdException w:name="List Table 3 Accent 5" w:uiPriority="48"/>
+    <w:lsdException w:name="List Table 4 Accent 5" w:uiPriority="49"/>
+    <w:lsdException w:name="List Table 5 Dark Accent 5" w:uiPriority="50"/>
+    <w:lsdException w:name="List Table 6 Colorful Accent 5" w:uiPriority="51"/>
+    <w:lsdException w:name="List Table 7 Colorful Accent 5" w:uiPriority="52"/>
+    <w:lsdException w:name="List Table 1 Light Accent 6" w:uiPriority="46"/>
+    <w:lsdException w:name="List Table 2 Accent 6" w:uiPriority="47"/>
+    <w:lsdException w:name="List Table 3 Accent 6" w:uiPriority="48"/>
+    <w:lsdException w:name="List Table 4 Accent 6" w:uiPriority="49"/>
+    <w:lsdException w:name="List Table 5 Dark Accent 6" w:uiPriority="50"/>
+    <w:lsdException w:name="List Table 6 Colorful Accent 6" w:uiPriority="51"/>
+    <w:lsdException w:name="List Table 7 Colorful Accent 6" w:uiPriority="52"/>
   </w:latentStyles>
   <w:style w:type="paragraph" w:default="1" w:styleId="Normal">
     <w:name w:val="Normal"/>
@@ -3216,241 +2933,8 @@
 </w:styles>
 </file>
 
-<file path=word/glossary/stylesWithEffects.xml><?xml version="1.0" encoding="utf-8"?>
-<w:styles xmlns:wpc="http://schemas.microsoft.com/office/word/2010/wordprocessingCanvas" xmlns:mo="http://schemas.microsoft.com/office/mac/office/2008/main" xmlns:mc="http://schemas.openxmlformats.org/markup-compatibility/2006" xmlns:mv="urn:schemas-microsoft-com:mac:vml" xmlns:o="urn:schemas-microsoft-com:office:office" xmlns:r="http://schemas.openxmlformats.org/officeDocument/2006/relationships" xmlns:m="http://schemas.openxmlformats.org/officeDocument/2006/math" xmlns:v="urn:schemas-microsoft-com:vml" xmlns:wp14="http://schemas.microsoft.com/office/word/2010/wordprocessingDrawing" xmlns:wp="http://schemas.openxmlformats.org/drawingml/2006/wordprocessingDrawing" xmlns:w10="urn:schemas-microsoft-com:office:word" xmlns:w="http://schemas.openxmlformats.org/wordprocessingml/2006/main" xmlns:w14="http://schemas.microsoft.com/office/word/2010/wordml" xmlns:wpg="http://schemas.microsoft.com/office/word/2010/wordprocessingGroup" xmlns:wpi="http://schemas.microsoft.com/office/word/2010/wordprocessingInk" xmlns:wne="http://schemas.microsoft.com/office/word/2006/wordml" xmlns:wps="http://schemas.microsoft.com/office/word/2010/wordprocessingShape" mc:Ignorable="w14 wp14">
-  <w:docDefaults>
-    <w:rPrDefault>
-      <w:rPr>
-        <w:rFonts w:asciiTheme="minorHAnsi" w:eastAsiaTheme="minorEastAsia" w:hAnsiTheme="minorHAnsi" w:cstheme="minorBidi"/>
-        <w:sz w:val="24"/>
-        <w:szCs w:val="24"/>
-        <w:lang w:val="en-CA" w:eastAsia="ja-JP" w:bidi="ar-SA"/>
-      </w:rPr>
-    </w:rPrDefault>
-    <w:pPrDefault/>
-  </w:docDefaults>
-  <w:latentStyles w:defLockedState="0" w:defUIPriority="99" w:defSemiHidden="1" w:defUnhideWhenUsed="1" w:defQFormat="0" w:count="276">
-    <w:lsdException w:name="Normal" w:semiHidden="0" w:uiPriority="0" w:unhideWhenUsed="0" w:qFormat="1"/>
-    <w:lsdException w:name="heading 1" w:semiHidden="0" w:uiPriority="9" w:unhideWhenUsed="0" w:qFormat="1"/>
-    <w:lsdException w:name="heading 2" w:uiPriority="9" w:qFormat="1"/>
-    <w:lsdException w:name="heading 3" w:uiPriority="9" w:qFormat="1"/>
-    <w:lsdException w:name="heading 4" w:uiPriority="9" w:qFormat="1"/>
-    <w:lsdException w:name="heading 5" w:uiPriority="9" w:qFormat="1"/>
-    <w:lsdException w:name="heading 6" w:uiPriority="9" w:qFormat="1"/>
-    <w:lsdException w:name="heading 7" w:uiPriority="9" w:qFormat="1"/>
-    <w:lsdException w:name="heading 8" w:uiPriority="9" w:qFormat="1"/>
-    <w:lsdException w:name="heading 9" w:uiPriority="9" w:qFormat="1"/>
-    <w:lsdException w:name="toc 1" w:uiPriority="39"/>
-    <w:lsdException w:name="toc 2" w:uiPriority="39"/>
-    <w:lsdException w:name="toc 3" w:uiPriority="39"/>
-    <w:lsdException w:name="toc 4" w:uiPriority="39"/>
-    <w:lsdException w:name="toc 5" w:uiPriority="39"/>
-    <w:lsdException w:name="toc 6" w:uiPriority="39"/>
-    <w:lsdException w:name="toc 7" w:uiPriority="39"/>
-    <w:lsdException w:name="toc 8" w:uiPriority="39"/>
-    <w:lsdException w:name="toc 9" w:uiPriority="39"/>
-    <w:lsdException w:name="caption" w:uiPriority="35" w:qFormat="1"/>
-    <w:lsdException w:name="Title" w:semiHidden="0" w:uiPriority="10" w:unhideWhenUsed="0" w:qFormat="1"/>
-    <w:lsdException w:name="Default Paragraph Font" w:uiPriority="1"/>
-    <w:lsdException w:name="Subtitle" w:semiHidden="0" w:uiPriority="11" w:unhideWhenUsed="0" w:qFormat="1"/>
-    <w:lsdException w:name="Strong" w:semiHidden="0" w:uiPriority="22" w:unhideWhenUsed="0" w:qFormat="1"/>
-    <w:lsdException w:name="Emphasis" w:semiHidden="0" w:uiPriority="20" w:unhideWhenUsed="0" w:qFormat="1"/>
-    <w:lsdException w:name="Table Grid" w:semiHidden="0" w:uiPriority="59" w:unhideWhenUsed="0"/>
-    <w:lsdException w:name="Placeholder Text" w:unhideWhenUsed="0"/>
-    <w:lsdException w:name="No Spacing" w:semiHidden="0" w:uiPriority="1" w:unhideWhenUsed="0" w:qFormat="1"/>
-    <w:lsdException w:name="Light Shading" w:semiHidden="0" w:uiPriority="60" w:unhideWhenUsed="0"/>
-    <w:lsdException w:name="Light List" w:semiHidden="0" w:uiPriority="61" w:unhideWhenUsed="0"/>
-    <w:lsdException w:name="Light Grid" w:semiHidden="0" w:uiPriority="62" w:unhideWhenUsed="0"/>
-    <w:lsdException w:name="Medium Shading 1" w:semiHidden="0" w:uiPriority="63" w:unhideWhenUsed="0"/>
-    <w:lsdException w:name="Medium Shading 2" w:semiHidden="0" w:uiPriority="64" w:unhideWhenUsed="0"/>
-    <w:lsdException w:name="Medium List 1" w:semiHidden="0" w:uiPriority="65" w:unhideWhenUsed="0"/>
-    <w:lsdException w:name="Medium List 2" w:semiHidden="0" w:uiPriority="66" w:unhideWhenUsed="0"/>
-    <w:lsdException w:name="Medium Grid 1" w:semiHidden="0" w:uiPriority="67" w:unhideWhenUsed="0"/>
-    <w:lsdException w:name="Medium Grid 2" w:semiHidden="0" w:uiPriority="68" w:unhideWhenUsed="0"/>
-    <w:lsdException w:name="Medium Grid 3" w:semiHidden="0" w:uiPriority="69" w:unhideWhenUsed="0"/>
-    <w:lsdException w:name="Dark List" w:semiHidden="0" w:uiPriority="70" w:unhideWhenUsed="0"/>
-    <w:lsdException w:name="Colorful Shading" w:semiHidden="0" w:uiPriority="71" w:unhideWhenUsed="0"/>
-    <w:lsdException w:name="Colorful List" w:semiHidden="0" w:uiPriority="72" w:unhideWhenUsed="0"/>
-    <w:lsdException w:name="Colorful Grid" w:semiHidden="0" w:uiPriority="73" w:unhideWhenUsed="0"/>
-    <w:lsdException w:name="Light Shading Accent 1" w:semiHidden="0" w:uiPriority="60" w:unhideWhenUsed="0"/>
-    <w:lsdException w:name="Light List Accent 1" w:semiHidden="0" w:uiPriority="61" w:unhideWhenUsed="0"/>
-    <w:lsdException w:name="Light Grid Accent 1" w:semiHidden="0" w:uiPriority="62" w:unhideWhenUsed="0"/>
-    <w:lsdException w:name="Medium Shading 1 Accent 1" w:semiHidden="0" w:uiPriority="63" w:unhideWhenUsed="0"/>
-    <w:lsdException w:name="Medium Shading 2 Accent 1" w:semiHidden="0" w:uiPriority="64" w:unhideWhenUsed="0"/>
-    <w:lsdException w:name="Medium List 1 Accent 1" w:semiHidden="0" w:uiPriority="65" w:unhideWhenUsed="0"/>
-    <w:lsdException w:name="Revision" w:unhideWhenUsed="0"/>
-    <w:lsdException w:name="List Paragraph" w:semiHidden="0" w:uiPriority="34" w:unhideWhenUsed="0" w:qFormat="1"/>
-    <w:lsdException w:name="Quote" w:semiHidden="0" w:uiPriority="29" w:unhideWhenUsed="0" w:qFormat="1"/>
-    <w:lsdException w:name="Intense Quote" w:semiHidden="0" w:uiPriority="30" w:unhideWhenUsed="0" w:qFormat="1"/>
-    <w:lsdException w:name="Medium List 2 Accent 1" w:semiHidden="0" w:uiPriority="66" w:unhideWhenUsed="0"/>
-    <w:lsdException w:name="Medium Grid 1 Accent 1" w:semiHidden="0" w:uiPriority="67" w:unhideWhenUsed="0"/>
-    <w:lsdException w:name="Medium Grid 2 Accent 1" w:semiHidden="0" w:uiPriority="68" w:unhideWhenUsed="0"/>
-    <w:lsdException w:name="Medium Grid 3 Accent 1" w:semiHidden="0" w:uiPriority="69" w:unhideWhenUsed="0"/>
-    <w:lsdException w:name="Dark List Accent 1" w:semiHidden="0" w:uiPriority="70" w:unhideWhenUsed="0"/>
-    <w:lsdException w:name="Colorful Shading Accent 1" w:semiHidden="0" w:uiPriority="71" w:unhideWhenUsed="0"/>
-    <w:lsdException w:name="Colorful List Accent 1" w:semiHidden="0" w:uiPriority="72" w:unhideWhenUsed="0"/>
-    <w:lsdException w:name="Colorful Grid Accent 1" w:semiHidden="0" w:uiPriority="73" w:unhideWhenUsed="0"/>
-    <w:lsdException w:name="Light Shading Accent 2" w:semiHidden="0" w:uiPriority="60" w:unhideWhenUsed="0"/>
-    <w:lsdException w:name="Light List Accent 2" w:semiHidden="0" w:uiPriority="61" w:unhideWhenUsed="0"/>
-    <w:lsdException w:name="Light Grid Accent 2" w:semiHidden="0" w:uiPriority="62" w:unhideWhenUsed="0"/>
-    <w:lsdException w:name="Medium Shading 1 Accent 2" w:semiHidden="0" w:uiPriority="63" w:unhideWhenUsed="0"/>
-    <w:lsdException w:name="Medium Shading 2 Accent 2" w:semiHidden="0" w:uiPriority="64" w:unhideWhenUsed="0"/>
-    <w:lsdException w:name="Medium List 1 Accent 2" w:semiHidden="0" w:uiPriority="65" w:unhideWhenUsed="0"/>
-    <w:lsdException w:name="Medium List 2 Accent 2" w:semiHidden="0" w:uiPriority="66" w:unhideWhenUsed="0"/>
-    <w:lsdException w:name="Medium Grid 1 Accent 2" w:semiHidden="0" w:uiPriority="67" w:unhideWhenUsed="0"/>
-    <w:lsdException w:name="Medium Grid 2 Accent 2" w:semiHidden="0" w:uiPriority="68" w:unhideWhenUsed="0"/>
-    <w:lsdException w:name="Medium Grid 3 Accent 2" w:semiHidden="0" w:uiPriority="69" w:unhideWhenUsed="0"/>
-    <w:lsdException w:name="Dark List Accent 2" w:semiHidden="0" w:uiPriority="70" w:unhideWhenUsed="0"/>
-    <w:lsdException w:name="Colorful Shading Accent 2" w:semiHidden="0" w:uiPriority="71" w:unhideWhenUsed="0"/>
-    <w:lsdException w:name="Colorful List Accent 2" w:semiHidden="0" w:uiPriority="72" w:unhideWhenUsed="0"/>
-    <w:lsdException w:name="Colorful Grid Accent 2" w:semiHidden="0" w:uiPriority="73" w:unhideWhenUsed="0"/>
-    <w:lsdException w:name="Light Shading Accent 3" w:semiHidden="0" w:uiPriority="60" w:unhideWhenUsed="0"/>
-    <w:lsdException w:name="Light List Accent 3" w:semiHidden="0" w:uiPriority="61" w:unhideWhenUsed="0"/>
-    <w:lsdException w:name="Light Grid Accent 3" w:semiHidden="0" w:uiPriority="62" w:unhideWhenUsed="0"/>
-    <w:lsdException w:name="Medium Shading 1 Accent 3" w:semiHidden="0" w:uiPriority="63" w:unhideWhenUsed="0"/>
-    <w:lsdException w:name="Medium Shading 2 Accent 3" w:semiHidden="0" w:uiPriority="64" w:unhideWhenUsed="0"/>
-    <w:lsdException w:name="Medium List 1 Accent 3" w:semiHidden="0" w:uiPriority="65" w:unhideWhenUsed="0"/>
-    <w:lsdException w:name="Medium List 2 Accent 3" w:semiHidden="0" w:uiPriority="66" w:unhideWhenUsed="0"/>
-    <w:lsdException w:name="Medium Grid 1 Accent 3" w:semiHidden="0" w:uiPriority="67" w:unhideWhenUsed="0"/>
-    <w:lsdException w:name="Medium Grid 2 Accent 3" w:semiHidden="0" w:uiPriority="68" w:unhideWhenUsed="0"/>
-    <w:lsdException w:name="Medium Grid 3 Accent 3" w:semiHidden="0" w:uiPriority="69" w:unhideWhenUsed="0"/>
-    <w:lsdException w:name="Dark List Accent 3" w:semiHidden="0" w:uiPriority="70" w:unhideWhenUsed="0"/>
-    <w:lsdException w:name="Colorful Shading Accent 3" w:semiHidden="0" w:uiPriority="71" w:unhideWhenUsed="0"/>
-    <w:lsdException w:name="Colorful List Accent 3" w:semiHidden="0" w:uiPriority="72" w:unhideWhenUsed="0"/>
-    <w:lsdException w:name="Colorful Grid Accent 3" w:semiHidden="0" w:uiPriority="73" w:unhideWhenUsed="0"/>
-    <w:lsdException w:name="Light Shading Accent 4" w:semiHidden="0" w:uiPriority="60" w:unhideWhenUsed="0"/>
-    <w:lsdException w:name="Light List Accent 4" w:semiHidden="0" w:uiPriority="61" w:unhideWhenUsed="0"/>
-    <w:lsdException w:name="Light Grid Accent 4" w:semiHidden="0" w:uiPriority="62" w:unhideWhenUsed="0"/>
-    <w:lsdException w:name="Medium Shading 1 Accent 4" w:semiHidden="0" w:uiPriority="63" w:unhideWhenUsed="0"/>
-    <w:lsdException w:name="Medium Shading 2 Accent 4" w:semiHidden="0" w:uiPriority="64" w:unhideWhenUsed="0"/>
-    <w:lsdException w:name="Medium List 1 Accent 4" w:semiHidden="0" w:uiPriority="65" w:unhideWhenUsed="0"/>
-    <w:lsdException w:name="Medium List 2 Accent 4" w:semiHidden="0" w:uiPriority="66" w:unhideWhenUsed="0"/>
-    <w:lsdException w:name="Medium Grid 1 Accent 4" w:semiHidden="0" w:uiPriority="67" w:unhideWhenUsed="0"/>
-    <w:lsdException w:name="Medium Grid 2 Accent 4" w:semiHidden="0" w:uiPriority="68" w:unhideWhenUsed="0"/>
-    <w:lsdException w:name="Medium Grid 3 Accent 4" w:semiHidden="0" w:uiPriority="69" w:unhideWhenUsed="0"/>
-    <w:lsdException w:name="Dark List Accent 4" w:semiHidden="0" w:uiPriority="70" w:unhideWhenUsed="0"/>
-    <w:lsdException w:name="Colorful Shading Accent 4" w:semiHidden="0" w:uiPriority="71" w:unhideWhenUsed="0"/>
-    <w:lsdException w:name="Colorful List Accent 4" w:semiHidden="0" w:uiPriority="72" w:unhideWhenUsed="0"/>
-    <w:lsdException w:name="Colorful Grid Accent 4" w:semiHidden="0" w:uiPriority="73" w:unhideWhenUsed="0"/>
-    <w:lsdException w:name="Light Shading Accent 5" w:semiHidden="0" w:uiPriority="60" w:unhideWhenUsed="0"/>
-    <w:lsdException w:name="Light List Accent 5" w:semiHidden="0" w:uiPriority="61" w:unhideWhenUsed="0"/>
-    <w:lsdException w:name="Light Grid Accent 5" w:semiHidden="0" w:uiPriority="62" w:unhideWhenUsed="0"/>
-    <w:lsdException w:name="Medium Shading 1 Accent 5" w:semiHidden="0" w:uiPriority="63" w:unhideWhenUsed="0"/>
-    <w:lsdException w:name="Medium Shading 2 Accent 5" w:semiHidden="0" w:uiPriority="64" w:unhideWhenUsed="0"/>
-    <w:lsdException w:name="Medium List 1 Accent 5" w:semiHidden="0" w:uiPriority="65" w:unhideWhenUsed="0"/>
-    <w:lsdException w:name="Medium List 2 Accent 5" w:semiHidden="0" w:uiPriority="66" w:unhideWhenUsed="0"/>
-    <w:lsdException w:name="Medium Grid 1 Accent 5" w:semiHidden="0" w:uiPriority="67" w:unhideWhenUsed="0"/>
-    <w:lsdException w:name="Medium Grid 2 Accent 5" w:semiHidden="0" w:uiPriority="68" w:unhideWhenUsed="0"/>
-    <w:lsdException w:name="Medium Grid 3 Accent 5" w:semiHidden="0" w:uiPriority="69" w:unhideWhenUsed="0"/>
-    <w:lsdException w:name="Dark List Accent 5" w:semiHidden="0" w:uiPriority="70" w:unhideWhenUsed="0"/>
-    <w:lsdException w:name="Colorful Shading Accent 5" w:semiHidden="0" w:uiPriority="71" w:unhideWhenUsed="0"/>
-    <w:lsdException w:name="Colorful List Accent 5" w:semiHidden="0" w:uiPriority="72" w:unhideWhenUsed="0"/>
-    <w:lsdException w:name="Colorful Grid Accent 5" w:semiHidden="0" w:uiPriority="73" w:unhideWhenUsed="0"/>
-    <w:lsdException w:name="Light Shading Accent 6" w:semiHidden="0" w:uiPriority="60" w:unhideWhenUsed="0"/>
-    <w:lsdException w:name="Light List Accent 6" w:semiHidden="0" w:uiPriority="61" w:unhideWhenUsed="0"/>
-    <w:lsdException w:name="Light Grid Accent 6" w:semiHidden="0" w:uiPriority="62" w:unhideWhenUsed="0"/>
-    <w:lsdException w:name="Medium Shading 1 Accent 6" w:semiHidden="0" w:uiPriority="63" w:unhideWhenUsed="0"/>
-    <w:lsdException w:name="Medium Shading 2 Accent 6" w:semiHidden="0" w:uiPriority="64" w:unhideWhenUsed="0"/>
-    <w:lsdException w:name="Medium List 1 Accent 6" w:semiHidden="0" w:uiPriority="65" w:unhideWhenUsed="0"/>
-    <w:lsdException w:name="Medium List 2 Accent 6" w:semiHidden="0" w:uiPriority="66" w:unhideWhenUsed="0"/>
-    <w:lsdException w:name="Medium Grid 1 Accent 6" w:semiHidden="0" w:uiPriority="67" w:unhideWhenUsed="0"/>
-    <w:lsdException w:name="Medium Grid 2 Accent 6" w:semiHidden="0" w:uiPriority="68" w:unhideWhenUsed="0"/>
-    <w:lsdException w:name="Medium Grid 3 Accent 6" w:semiHidden="0" w:uiPriority="69" w:unhideWhenUsed="0"/>
-    <w:lsdException w:name="Dark List Accent 6" w:semiHidden="0" w:uiPriority="70" w:unhideWhenUsed="0"/>
-    <w:lsdException w:name="Colorful Shading Accent 6" w:semiHidden="0" w:uiPriority="71" w:unhideWhenUsed="0"/>
-    <w:lsdException w:name="Colorful List Accent 6" w:semiHidden="0" w:uiPriority="72" w:unhideWhenUsed="0"/>
-    <w:lsdException w:name="Colorful Grid Accent 6" w:semiHidden="0" w:uiPriority="73" w:unhideWhenUsed="0"/>
-    <w:lsdException w:name="Subtle Emphasis" w:semiHidden="0" w:uiPriority="19" w:unhideWhenUsed="0" w:qFormat="1"/>
-    <w:lsdException w:name="Intense Emphasis" w:semiHidden="0" w:uiPriority="21" w:unhideWhenUsed="0" w:qFormat="1"/>
-    <w:lsdException w:name="Subtle Reference" w:semiHidden="0" w:uiPriority="31" w:unhideWhenUsed="0" w:qFormat="1"/>
-    <w:lsdException w:name="Intense Reference" w:semiHidden="0" w:uiPriority="32" w:unhideWhenUsed="0" w:qFormat="1"/>
-    <w:lsdException w:name="Book Title" w:semiHidden="0" w:uiPriority="33" w:unhideWhenUsed="0" w:qFormat="1"/>
-    <w:lsdException w:name="Bibliography" w:uiPriority="37"/>
-    <w:lsdException w:name="TOC Heading" w:uiPriority="39" w:qFormat="1"/>
-  </w:latentStyles>
-  <w:style w:type="paragraph" w:default="1" w:styleId="Normal">
-    <w:name w:val="Normal"/>
-    <w:qFormat/>
-  </w:style>
-  <w:style w:type="character" w:default="1" w:styleId="DefaultParagraphFont">
-    <w:name w:val="Default Paragraph Font"/>
-    <w:uiPriority w:val="1"/>
-    <w:semiHidden/>
-    <w:unhideWhenUsed/>
-  </w:style>
-  <w:style w:type="table" w:default="1" w:styleId="TableNormal">
-    <w:name w:val="Normal Table"/>
-    <w:uiPriority w:val="99"/>
-    <w:semiHidden/>
-    <w:unhideWhenUsed/>
-    <w:tblPr>
-      <w:tblInd w:w="0" w:type="dxa"/>
-      <w:tblCellMar>
-        <w:top w:w="0" w:type="dxa"/>
-        <w:left w:w="108" w:type="dxa"/>
-        <w:bottom w:w="0" w:type="dxa"/>
-        <w:right w:w="108" w:type="dxa"/>
-      </w:tblCellMar>
-    </w:tblPr>
-  </w:style>
-  <w:style w:type="numbering" w:default="1" w:styleId="NoList">
-    <w:name w:val="No List"/>
-    <w:uiPriority w:val="99"/>
-    <w:semiHidden/>
-    <w:unhideWhenUsed/>
-  </w:style>
-  <w:style w:type="character" w:styleId="PlaceholderText">
-    <w:name w:val="Placeholder Text"/>
-    <w:basedOn w:val="DefaultParagraphFont"/>
-    <w:uiPriority w:val="99"/>
-    <w:semiHidden/>
-    <w:rsid w:val="006005FF"/>
-    <w:rPr>
-      <w:color w:val="808080"/>
-    </w:rPr>
-  </w:style>
-  <w:style w:type="paragraph" w:customStyle="1" w:styleId="DA3929BD816CBE4D8EE05B55AEBFC28D">
-    <w:name w:val="DA3929BD816CBE4D8EE05B55AEBFC28D"/>
-  </w:style>
-  <w:style w:type="paragraph" w:customStyle="1" w:styleId="FDDB085B67663D4BAA637240E6A63980">
-    <w:name w:val="FDDB085B67663D4BAA637240E6A63980"/>
-  </w:style>
-  <w:style w:type="paragraph" w:customStyle="1" w:styleId="630AC6F30E50A840A20005EA0CDE53F1">
-    <w:name w:val="630AC6F30E50A840A20005EA0CDE53F1"/>
-  </w:style>
-  <w:style w:type="paragraph" w:customStyle="1" w:styleId="DC0773411DBBFC498CEBB1996BB2C0B3">
-    <w:name w:val="DC0773411DBBFC498CEBB1996BB2C0B3"/>
-  </w:style>
-  <w:style w:type="paragraph" w:customStyle="1" w:styleId="99F7431B7B153E4A98C4EC6E664A11DE">
-    <w:name w:val="99F7431B7B153E4A98C4EC6E664A11DE"/>
-  </w:style>
-  <w:style w:type="paragraph" w:customStyle="1" w:styleId="0EAE648EA831C04FA506613958F25324">
-    <w:name w:val="0EAE648EA831C04FA506613958F25324"/>
-  </w:style>
-  <w:style w:type="paragraph" w:customStyle="1" w:styleId="05CED0522FAE504DB184C1024F39C5C6">
-    <w:name w:val="05CED0522FAE504DB184C1024F39C5C6"/>
-  </w:style>
-  <w:style w:type="paragraph" w:customStyle="1" w:styleId="E801EDF0EAE8C34F87EB58E293A29273">
-    <w:name w:val="E801EDF0EAE8C34F87EB58E293A29273"/>
-  </w:style>
-  <w:style w:type="paragraph" w:customStyle="1" w:styleId="E4BA39DE15DCAB4B82541B92CC337F4D">
-    <w:name w:val="E4BA39DE15DCAB4B82541B92CC337F4D"/>
-  </w:style>
-  <w:style w:type="paragraph" w:customStyle="1" w:styleId="3EBFF18CA02FE546BA39C55D27BDDA5D">
-    <w:name w:val="3EBFF18CA02FE546BA39C55D27BDDA5D"/>
-  </w:style>
-  <w:style w:type="paragraph" w:customStyle="1" w:styleId="FD3747EB23FB1E4F80C07AB615BDD769">
-    <w:name w:val="FD3747EB23FB1E4F80C07AB615BDD769"/>
-  </w:style>
-  <w:style w:type="paragraph" w:customStyle="1" w:styleId="486EC689FAF35E4C81BA35306BB58FBE">
-    <w:name w:val="486EC689FAF35E4C81BA35306BB58FBE"/>
-    <w:rsid w:val="006005FF"/>
-  </w:style>
-</w:styles>
-</file>
-
 <file path=word/glossary/webSettings.xml><?xml version="1.0" encoding="utf-8"?>
-<w:webSettings xmlns:mc="http://schemas.openxmlformats.org/markup-compatibility/2006" xmlns:r="http://schemas.openxmlformats.org/officeDocument/2006/relationships" xmlns:w="http://schemas.openxmlformats.org/wordprocessingml/2006/main" xmlns:w14="http://schemas.microsoft.com/office/word/2010/wordml" mc:Ignorable="w14">
+<w:webSettings xmlns:mc="http://schemas.openxmlformats.org/markup-compatibility/2006" xmlns:r="http://schemas.openxmlformats.org/officeDocument/2006/relationships" xmlns:w="http://schemas.openxmlformats.org/wordprocessingml/2006/main" xmlns:w14="http://schemas.microsoft.com/office/word/2010/wordml" xmlns:w15="http://schemas.microsoft.com/office/word/2012/wordml" mc:Ignorable="w14 w15">
   <w:allowPNG/>
   <w:doNotSaveAsSingleFile/>
 </w:webSettings>
@@ -3711,7 +3195,7 @@
   <a:extraClrSchemeLst/>
   <a:extLst>
     <a:ext uri="{05A4C25C-085E-4340-85A3-A5531E510DB2}">
-      <thm15:themeFamily xmlns:thm15="http://schemas.microsoft.com/office/thememl/2012/main" xmlns="" name="Office Theme" id="{62F939B6-93AF-4DB8-9C6B-D6C7DFDC589F}" vid="{4A3C46E8-61CC-4603-A589-7422A47A8E4A}"/>
+      <thm15:themeFamily xmlns:thm15="http://schemas.microsoft.com/office/thememl/2012/main" name="Office Theme" id="{62F939B6-93AF-4DB8-9C6B-D6C7DFDC589F}" vid="{4A3C46E8-61CC-4603-A589-7422A47A8E4A}"/>
     </a:ext>
   </a:extLst>
 </a:theme>
@@ -3811,7 +3295,7 @@
 </file>
 
 <file path=customXml/itemProps1.xml><?xml version="1.0" encoding="utf-8"?>
-<ds:datastoreItem xmlns:ds="http://schemas.openxmlformats.org/officeDocument/2006/customXml" ds:itemID="{267FD1A7-09D9-EB48-ADC0-FD4F596176EE}">
+<ds:datastoreItem xmlns:ds="http://schemas.openxmlformats.org/officeDocument/2006/customXml" ds:itemID="{5304A485-2E82-A946-A923-E17FDE218C0C}">
   <ds:schemaRefs>
     <ds:schemaRef ds:uri="http://schemas.openxmlformats.org/officeDocument/2006/bibliography"/>
   </ds:schemaRefs>

</xml_diff>